<commit_message>
Modelo de Projeto Atualizado as Telas e Diagramas
</commit_message>
<xml_diff>
--- a/Modelo_de_Projeto_SAQ_12042022.docx
+++ b/Modelo_de_Projeto_SAQ_12042022.docx
@@ -1,6 +1,6 @@
 
 <file path=word/document.xml><?xml version="1.0" encoding="utf-8"?>
-<w:document xmlns:wpc="http://schemas.microsoft.com/office/word/2010/wordprocessingCanvas" xmlns:mc="http://schemas.openxmlformats.org/markup-compatibility/2006" xmlns:o="urn:schemas-microsoft-com:office:office" xmlns:r="http://schemas.openxmlformats.org/officeDocument/2006/relationships" xmlns:m="http://schemas.openxmlformats.org/officeDocument/2006/math" xmlns:v="urn:schemas-microsoft-com:vml" xmlns:wp14="http://schemas.microsoft.com/office/word/2010/wordprocessingDrawing" xmlns:wp="http://schemas.openxmlformats.org/drawingml/2006/wordprocessingDrawing" xmlns:w10="urn:schemas-microsoft-com:office:word" xmlns:w="http://schemas.openxmlformats.org/wordprocessingml/2006/main" xmlns:w14="http://schemas.microsoft.com/office/word/2010/wordml" xmlns:w15="http://schemas.microsoft.com/office/word/2012/wordml" xmlns:wpg="http://schemas.microsoft.com/office/word/2010/wordprocessingGroup" xmlns:wpi="http://schemas.microsoft.com/office/word/2010/wordprocessingInk" xmlns:wne="http://schemas.microsoft.com/office/word/2006/wordml" xmlns:wps="http://schemas.microsoft.com/office/word/2010/wordprocessingShape" mc:Ignorable="w14 w15 wp14">
+<w:document xmlns:wpc="http://schemas.microsoft.com/office/word/2010/wordprocessingCanvas" xmlns:cx="http://schemas.microsoft.com/office/drawing/2014/chartex" xmlns:cx1="http://schemas.microsoft.com/office/drawing/2015/9/8/chartex" xmlns:cx2="http://schemas.microsoft.com/office/drawing/2015/10/21/chartex" xmlns:cx3="http://schemas.microsoft.com/office/drawing/2016/5/9/chartex" xmlns:cx4="http://schemas.microsoft.com/office/drawing/2016/5/10/chartex" xmlns:cx5="http://schemas.microsoft.com/office/drawing/2016/5/11/chartex" xmlns:cx6="http://schemas.microsoft.com/office/drawing/2016/5/12/chartex" xmlns:cx7="http://schemas.microsoft.com/office/drawing/2016/5/13/chartex" xmlns:cx8="http://schemas.microsoft.com/office/drawing/2016/5/14/chartex" xmlns:mc="http://schemas.openxmlformats.org/markup-compatibility/2006" xmlns:aink="http://schemas.microsoft.com/office/drawing/2016/ink" xmlns:am3d="http://schemas.microsoft.com/office/drawing/2017/model3d" xmlns:o="urn:schemas-microsoft-com:office:office" xmlns:r="http://schemas.openxmlformats.org/officeDocument/2006/relationships" xmlns:m="http://schemas.openxmlformats.org/officeDocument/2006/math" xmlns:v="urn:schemas-microsoft-com:vml" xmlns:wp14="http://schemas.microsoft.com/office/word/2010/wordprocessingDrawing" xmlns:wp="http://schemas.openxmlformats.org/drawingml/2006/wordprocessingDrawing" xmlns:w10="urn:schemas-microsoft-com:office:word" xmlns:w="http://schemas.openxmlformats.org/wordprocessingml/2006/main" xmlns:w14="http://schemas.microsoft.com/office/word/2010/wordml" xmlns:w15="http://schemas.microsoft.com/office/word/2012/wordml" xmlns:w16cex="http://schemas.microsoft.com/office/word/2018/wordml/cex" xmlns:w16cid="http://schemas.microsoft.com/office/word/2016/wordml/cid" xmlns:w16="http://schemas.microsoft.com/office/word/2018/wordml" xmlns:w16sdtdh="http://schemas.microsoft.com/office/word/2020/wordml/sdtdatahash" xmlns:w16se="http://schemas.microsoft.com/office/word/2015/wordml/symex" xmlns:wpg="http://schemas.microsoft.com/office/word/2010/wordprocessingGroup" xmlns:wpi="http://schemas.microsoft.com/office/word/2010/wordprocessingInk" xmlns:wne="http://schemas.microsoft.com/office/word/2006/wordml" xmlns:wps="http://schemas.microsoft.com/office/word/2010/wordprocessingShape" mc:Ignorable="w14 w15 w16se w16cid w16 w16cex w16sdtdh wp14">
   <w:body>
     <w:p>
       <w:pPr>
@@ -928,7 +928,7 @@
               </wp:inline>
             </w:drawing>
           </mc:Choice>
-          <mc:Fallback xmlns:w16se="http://schemas.microsoft.com/office/word/2015/wordml/symex" xmlns:w16sdtdh="http://schemas.microsoft.com/office/word/2020/wordml/sdtdatahash" xmlns:w16="http://schemas.microsoft.com/office/word/2018/wordml" xmlns:w16cid="http://schemas.microsoft.com/office/word/2016/wordml/cid" xmlns:w16cex="http://schemas.microsoft.com/office/word/2018/wordml/cex" xmlns:am3d="http://schemas.microsoft.com/office/drawing/2017/model3d" xmlns:aink="http://schemas.microsoft.com/office/drawing/2016/ink" xmlns:cx8="http://schemas.microsoft.com/office/drawing/2016/5/14/chartex" xmlns:cx7="http://schemas.microsoft.com/office/drawing/2016/5/13/chartex" xmlns:cx6="http://schemas.microsoft.com/office/drawing/2016/5/12/chartex" xmlns:cx5="http://schemas.microsoft.com/office/drawing/2016/5/11/chartex" xmlns:cx4="http://schemas.microsoft.com/office/drawing/2016/5/10/chartex" xmlns:cx3="http://schemas.microsoft.com/office/drawing/2016/5/9/chartex" xmlns:cx2="http://schemas.microsoft.com/office/drawing/2015/10/21/chartex" xmlns:cx1="http://schemas.microsoft.com/office/drawing/2015/9/8/chartex" xmlns:cx="http://schemas.microsoft.com/office/drawing/2014/chartex">
+          <mc:Fallback>
             <w:pict>
               <v:group w14:anchorId="4E03C1B2" id="Group 15293" o:spid="_x0000_s1026" style="width:428.1pt;height:.7pt;mso-position-horizontal-relative:char;mso-position-vertical-relative:line" coordsize="54368,88" o:gfxdata="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">
                 <v:shape id="Shape 17154" o:spid="_x0000_s1027" style="position:absolute;width:54368;height:91;visibility:visible;mso-wrap-style:square;v-text-anchor:top" coordsize="5436870,9144" o:gfxdata="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" path="m,l5436870,r,9144l,9144,,e" fillcolor="black" stroked="f" strokeweight="0">
@@ -1133,7 +1133,7 @@
               </wp:inline>
             </w:drawing>
           </mc:Choice>
-          <mc:Fallback xmlns:w16se="http://schemas.microsoft.com/office/word/2015/wordml/symex" xmlns:w16sdtdh="http://schemas.microsoft.com/office/word/2020/wordml/sdtdatahash" xmlns:w16="http://schemas.microsoft.com/office/word/2018/wordml" xmlns:w16cid="http://schemas.microsoft.com/office/word/2016/wordml/cid" xmlns:w16cex="http://schemas.microsoft.com/office/word/2018/wordml/cex" xmlns:am3d="http://schemas.microsoft.com/office/drawing/2017/model3d" xmlns:aink="http://schemas.microsoft.com/office/drawing/2016/ink" xmlns:cx8="http://schemas.microsoft.com/office/drawing/2016/5/14/chartex" xmlns:cx7="http://schemas.microsoft.com/office/drawing/2016/5/13/chartex" xmlns:cx6="http://schemas.microsoft.com/office/drawing/2016/5/12/chartex" xmlns:cx5="http://schemas.microsoft.com/office/drawing/2016/5/11/chartex" xmlns:cx4="http://schemas.microsoft.com/office/drawing/2016/5/10/chartex" xmlns:cx3="http://schemas.microsoft.com/office/drawing/2016/5/9/chartex" xmlns:cx2="http://schemas.microsoft.com/office/drawing/2015/10/21/chartex" xmlns:cx1="http://schemas.microsoft.com/office/drawing/2015/9/8/chartex" xmlns:cx="http://schemas.microsoft.com/office/drawing/2014/chartex">
+          <mc:Fallback>
             <w:pict>
               <v:group w14:anchorId="228E1D8F" id="Group 15294" o:spid="_x0000_s1026" style="width:428.1pt;height:.7pt;mso-position-horizontal-relative:char;mso-position-vertical-relative:line" coordsize="54368,88" o:gfxdata="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">
                 <v:shape id="Shape 17155" o:spid="_x0000_s1027" style="position:absolute;width:54368;height:91;visibility:visible;mso-wrap-style:square;v-text-anchor:top" coordsize="5436870,9144" o:gfxdata="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" path="m,l5436870,r,9144l,9144,,e" fillcolor="black" stroked="f" strokeweight="0">
@@ -1270,7 +1270,7 @@
               </wp:inline>
             </w:drawing>
           </mc:Choice>
-          <mc:Fallback xmlns:w16se="http://schemas.microsoft.com/office/word/2015/wordml/symex" xmlns:w16sdtdh="http://schemas.microsoft.com/office/word/2020/wordml/sdtdatahash" xmlns:w16="http://schemas.microsoft.com/office/word/2018/wordml" xmlns:w16cid="http://schemas.microsoft.com/office/word/2016/wordml/cid" xmlns:w16cex="http://schemas.microsoft.com/office/word/2018/wordml/cex" xmlns:am3d="http://schemas.microsoft.com/office/drawing/2017/model3d" xmlns:aink="http://schemas.microsoft.com/office/drawing/2016/ink" xmlns:cx8="http://schemas.microsoft.com/office/drawing/2016/5/14/chartex" xmlns:cx7="http://schemas.microsoft.com/office/drawing/2016/5/13/chartex" xmlns:cx6="http://schemas.microsoft.com/office/drawing/2016/5/12/chartex" xmlns:cx5="http://schemas.microsoft.com/office/drawing/2016/5/11/chartex" xmlns:cx4="http://schemas.microsoft.com/office/drawing/2016/5/10/chartex" xmlns:cx3="http://schemas.microsoft.com/office/drawing/2016/5/9/chartex" xmlns:cx2="http://schemas.microsoft.com/office/drawing/2015/10/21/chartex" xmlns:cx1="http://schemas.microsoft.com/office/drawing/2015/9/8/chartex" xmlns:cx="http://schemas.microsoft.com/office/drawing/2014/chartex">
+          <mc:Fallback>
             <w:pict>
               <v:group w14:anchorId="1189D9BE" id="Group 15295" o:spid="_x0000_s1026" style="width:428.1pt;height:.7pt;mso-position-horizontal-relative:char;mso-position-vertical-relative:line" coordsize="54368,88" o:gfxdata="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">
                 <v:shape id="Shape 17156" o:spid="_x0000_s1027" style="position:absolute;width:54368;height:91;visibility:visible;mso-wrap-style:square;v-text-anchor:top" coordsize="5436870,9144" o:gfxdata="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" path="m,l5436870,r,9144l,9144,,e" fillcolor="black" stroked="f" strokeweight="0">
@@ -1400,7 +1400,7 @@
               </wp:inline>
             </w:drawing>
           </mc:Choice>
-          <mc:Fallback xmlns:w16se="http://schemas.microsoft.com/office/word/2015/wordml/symex" xmlns:w16sdtdh="http://schemas.microsoft.com/office/word/2020/wordml/sdtdatahash" xmlns:w16="http://schemas.microsoft.com/office/word/2018/wordml" xmlns:w16cid="http://schemas.microsoft.com/office/word/2016/wordml/cid" xmlns:w16cex="http://schemas.microsoft.com/office/word/2018/wordml/cex" xmlns:am3d="http://schemas.microsoft.com/office/drawing/2017/model3d" xmlns:aink="http://schemas.microsoft.com/office/drawing/2016/ink" xmlns:cx8="http://schemas.microsoft.com/office/drawing/2016/5/14/chartex" xmlns:cx7="http://schemas.microsoft.com/office/drawing/2016/5/13/chartex" xmlns:cx6="http://schemas.microsoft.com/office/drawing/2016/5/12/chartex" xmlns:cx5="http://schemas.microsoft.com/office/drawing/2016/5/11/chartex" xmlns:cx4="http://schemas.microsoft.com/office/drawing/2016/5/10/chartex" xmlns:cx3="http://schemas.microsoft.com/office/drawing/2016/5/9/chartex" xmlns:cx2="http://schemas.microsoft.com/office/drawing/2015/10/21/chartex" xmlns:cx1="http://schemas.microsoft.com/office/drawing/2015/9/8/chartex" xmlns:cx="http://schemas.microsoft.com/office/drawing/2014/chartex">
+          <mc:Fallback>
             <w:pict>
               <v:group w14:anchorId="3CEECA55" id="Group 15296" o:spid="_x0000_s1026" style="width:428.1pt;height:.7pt;mso-position-horizontal-relative:char;mso-position-vertical-relative:line" coordsize="54368,88" o:gfxdata="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">
                 <v:shape id="Shape 17157" o:spid="_x0000_s1027" style="position:absolute;width:54368;height:91;visibility:visible;mso-wrap-style:square;v-text-anchor:top" coordsize="5436870,9144" o:gfxdata="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" path="m,l5436870,r,9144l,9144,,e" fillcolor="black" stroked="f" strokeweight="0">
@@ -1912,7 +1912,7 @@
               </wp:inline>
             </w:drawing>
           </mc:Choice>
-          <mc:Fallback xmlns:w16se="http://schemas.microsoft.com/office/word/2015/wordml/symex" xmlns:w16sdtdh="http://schemas.microsoft.com/office/word/2020/wordml/sdtdatahash" xmlns:w16="http://schemas.microsoft.com/office/word/2018/wordml" xmlns:w16cid="http://schemas.microsoft.com/office/word/2016/wordml/cid" xmlns:w16cex="http://schemas.microsoft.com/office/word/2018/wordml/cex" xmlns:am3d="http://schemas.microsoft.com/office/drawing/2017/model3d" xmlns:aink="http://schemas.microsoft.com/office/drawing/2016/ink" xmlns:cx8="http://schemas.microsoft.com/office/drawing/2016/5/14/chartex" xmlns:cx7="http://schemas.microsoft.com/office/drawing/2016/5/13/chartex" xmlns:cx6="http://schemas.microsoft.com/office/drawing/2016/5/12/chartex" xmlns:cx5="http://schemas.microsoft.com/office/drawing/2016/5/11/chartex" xmlns:cx4="http://schemas.microsoft.com/office/drawing/2016/5/10/chartex" xmlns:cx3="http://schemas.microsoft.com/office/drawing/2016/5/9/chartex" xmlns:cx2="http://schemas.microsoft.com/office/drawing/2015/10/21/chartex" xmlns:cx1="http://schemas.microsoft.com/office/drawing/2015/9/8/chartex" xmlns:cx="http://schemas.microsoft.com/office/drawing/2014/chartex">
+          <mc:Fallback>
             <w:pict>
               <v:group w14:anchorId="0785601B" id="Group 15297" o:spid="_x0000_s1026" style="width:399.15pt;height:.7pt;mso-position-horizontal-relative:char;mso-position-vertical-relative:line" coordsize="50692,88" o:gfxdata="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">
                 <v:shape id="Shape 17158" o:spid="_x0000_s1027" style="position:absolute;width:50692;height:91;visibility:visible;mso-wrap-style:square;v-text-anchor:top" coordsize="5069205,9144" o:gfxdata="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" path="m,l5069205,r,9144l,9144,,e" fillcolor="black" stroked="f" strokeweight="0">
@@ -2049,7 +2049,7 @@
               </wp:inline>
             </w:drawing>
           </mc:Choice>
-          <mc:Fallback xmlns:w16se="http://schemas.microsoft.com/office/word/2015/wordml/symex" xmlns:w16sdtdh="http://schemas.microsoft.com/office/word/2020/wordml/sdtdatahash" xmlns:w16="http://schemas.microsoft.com/office/word/2018/wordml" xmlns:w16cid="http://schemas.microsoft.com/office/word/2016/wordml/cid" xmlns:w16cex="http://schemas.microsoft.com/office/word/2018/wordml/cex" xmlns:am3d="http://schemas.microsoft.com/office/drawing/2017/model3d" xmlns:aink="http://schemas.microsoft.com/office/drawing/2016/ink" xmlns:cx8="http://schemas.microsoft.com/office/drawing/2016/5/14/chartex" xmlns:cx7="http://schemas.microsoft.com/office/drawing/2016/5/13/chartex" xmlns:cx6="http://schemas.microsoft.com/office/drawing/2016/5/12/chartex" xmlns:cx5="http://schemas.microsoft.com/office/drawing/2016/5/11/chartex" xmlns:cx4="http://schemas.microsoft.com/office/drawing/2016/5/10/chartex" xmlns:cx3="http://schemas.microsoft.com/office/drawing/2016/5/9/chartex" xmlns:cx2="http://schemas.microsoft.com/office/drawing/2015/10/21/chartex" xmlns:cx1="http://schemas.microsoft.com/office/drawing/2015/9/8/chartex" xmlns:cx="http://schemas.microsoft.com/office/drawing/2014/chartex">
+          <mc:Fallback>
             <w:pict>
               <v:group w14:anchorId="65737D39" id="Group 15298" o:spid="_x0000_s1026" style="width:399.15pt;height:.7pt;mso-position-horizontal-relative:char;mso-position-vertical-relative:line" coordsize="50692,88" o:gfxdata="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">
                 <v:shape id="Shape 17159" o:spid="_x0000_s1027" style="position:absolute;width:50692;height:91;visibility:visible;mso-wrap-style:square;v-text-anchor:top" coordsize="5069205,9144" o:gfxdata="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" path="m,l5069205,r,9144l,9144,,e" fillcolor="black" stroked="f" strokeweight="0">
@@ -2707,8 +2707,6 @@
         <w:spacing w:after="16" w:line="252" w:lineRule="auto"/>
         <w:ind w:left="2381" w:right="1701"/>
       </w:pPr>
-      <w:bookmarkStart w:id="0" w:name="_GoBack"/>
-      <w:bookmarkEnd w:id="0"/>
       <w:r>
         <w:t>Tela Index</w:t>
       </w:r>
@@ -2738,7 +2736,10 @@
         <w:ind w:left="2381" w:right="1701"/>
       </w:pPr>
       <w:r>
-        <w:t>Tela Cadastro Dono</w:t>
+        <w:t xml:space="preserve">Tela </w:t>
+      </w:r>
+      <w:r>
+        <w:t>Dono</w:t>
       </w:r>
     </w:p>
     <w:p>
@@ -2752,7 +2753,10 @@
         <w:ind w:left="2381" w:right="1701"/>
       </w:pPr>
       <w:r>
-        <w:t>Tela Dono</w:t>
+        <w:t xml:space="preserve">Tela </w:t>
+      </w:r>
+      <w:r>
+        <w:t>Definir Horários</w:t>
       </w:r>
     </w:p>
     <w:p>
@@ -2766,7 +2770,10 @@
         <w:ind w:left="2381" w:right="1701"/>
       </w:pPr>
       <w:r>
-        <w:t>Tela Login Funcionário</w:t>
+        <w:t xml:space="preserve">Tela </w:t>
+      </w:r>
+      <w:r>
+        <w:t>Quantidade de Reservas</w:t>
       </w:r>
     </w:p>
     <w:p>
@@ -2780,7 +2787,10 @@
         <w:ind w:left="2381" w:right="1701"/>
       </w:pPr>
       <w:r>
-        <w:t>Tela Cadastro Funcionário</w:t>
+        <w:t xml:space="preserve">Tela </w:t>
+      </w:r>
+      <w:r>
+        <w:t>Pesquisar Clientes</w:t>
       </w:r>
     </w:p>
     <w:p>
@@ -2794,7 +2804,10 @@
         <w:ind w:left="2381" w:right="1701"/>
       </w:pPr>
       <w:r>
-        <w:t>Tela funcionário</w:t>
+        <w:t xml:space="preserve">Tela </w:t>
+      </w:r>
+      <w:r>
+        <w:t>Contato dos Usuários do Sistema</w:t>
       </w:r>
     </w:p>
     <w:p>
@@ -2808,7 +2821,10 @@
         <w:ind w:left="2381" w:right="1701"/>
       </w:pPr>
       <w:r>
-        <w:t>Tela Login Cliente</w:t>
+        <w:t xml:space="preserve">Tela </w:t>
+      </w:r>
+      <w:r>
+        <w:t>Atualizar Dados Dono</w:t>
       </w:r>
     </w:p>
     <w:p>
@@ -2822,7 +2838,10 @@
         <w:ind w:left="2381" w:right="1701"/>
       </w:pPr>
       <w:r>
-        <w:t>Tela Cadastro Cliente</w:t>
+        <w:t xml:space="preserve">Tela </w:t>
+      </w:r>
+      <w:r>
+        <w:t>Login Funcionário</w:t>
       </w:r>
     </w:p>
     <w:p>
@@ -2836,7 +2855,10 @@
         <w:ind w:left="2381" w:right="1701"/>
       </w:pPr>
       <w:r>
-        <w:t>Tela Cliente</w:t>
+        <w:t>Tela C</w:t>
+      </w:r>
+      <w:r>
+        <w:t>adastro Funcionário</w:t>
       </w:r>
     </w:p>
     <w:p>
@@ -2850,7 +2872,10 @@
         <w:ind w:left="2381" w:right="1701"/>
       </w:pPr>
       <w:r>
-        <w:t>Tela Solicitar Reserva</w:t>
+        <w:t xml:space="preserve">Tela </w:t>
+      </w:r>
+      <w:r>
+        <w:t>Funcionário</w:t>
       </w:r>
     </w:p>
     <w:p>
@@ -2864,10 +2889,137 @@
         <w:ind w:left="2381" w:right="1701"/>
       </w:pPr>
       <w:r>
-        <w:t xml:space="preserve">Tela Mostrar Minhas </w:t>
-      </w:r>
-      <w:r>
-        <w:t>Reservas</w:t>
+        <w:t xml:space="preserve">Tela </w:t>
+      </w:r>
+      <w:r>
+        <w:t>Relatório de Aluguel</w:t>
+      </w:r>
+    </w:p>
+    <w:p>
+      <w:pPr>
+        <w:pStyle w:val="PargrafodaLista"/>
+        <w:numPr>
+          <w:ilvl w:val="1"/>
+          <w:numId w:val="1"/>
+        </w:numPr>
+        <w:spacing w:after="16" w:line="252" w:lineRule="auto"/>
+        <w:ind w:left="2381" w:right="1701"/>
+      </w:pPr>
+      <w:r>
+        <w:t>Tela Atualizar Dados de Funcionamento</w:t>
+      </w:r>
+    </w:p>
+    <w:p>
+      <w:pPr>
+        <w:pStyle w:val="PargrafodaLista"/>
+        <w:numPr>
+          <w:ilvl w:val="1"/>
+          <w:numId w:val="1"/>
+        </w:numPr>
+        <w:spacing w:after="16" w:line="252" w:lineRule="auto"/>
+        <w:ind w:left="2381" w:right="1701"/>
+      </w:pPr>
+      <w:r>
+        <w:t>Tela Login Cliente</w:t>
+      </w:r>
+    </w:p>
+    <w:p>
+      <w:pPr>
+        <w:pStyle w:val="PargrafodaLista"/>
+        <w:numPr>
+          <w:ilvl w:val="1"/>
+          <w:numId w:val="1"/>
+        </w:numPr>
+        <w:spacing w:after="16" w:line="252" w:lineRule="auto"/>
+        <w:ind w:left="2381" w:right="1701"/>
+      </w:pPr>
+      <w:r>
+        <w:t>Tela Cadastro Cliente</w:t>
+      </w:r>
+    </w:p>
+    <w:p>
+      <w:pPr>
+        <w:pStyle w:val="PargrafodaLista"/>
+        <w:numPr>
+          <w:ilvl w:val="1"/>
+          <w:numId w:val="1"/>
+        </w:numPr>
+        <w:spacing w:after="16" w:line="252" w:lineRule="auto"/>
+        <w:ind w:left="2381" w:right="1701"/>
+      </w:pPr>
+      <w:r>
+        <w:t>Tela Cliente</w:t>
+      </w:r>
+    </w:p>
+    <w:p>
+      <w:pPr>
+        <w:pStyle w:val="PargrafodaLista"/>
+        <w:numPr>
+          <w:ilvl w:val="1"/>
+          <w:numId w:val="1"/>
+        </w:numPr>
+        <w:spacing w:after="16" w:line="252" w:lineRule="auto"/>
+        <w:ind w:left="2381" w:right="1701"/>
+      </w:pPr>
+      <w:r>
+        <w:t>Tela Fazer Reserva</w:t>
+      </w:r>
+    </w:p>
+    <w:p>
+      <w:pPr>
+        <w:pStyle w:val="PargrafodaLista"/>
+        <w:numPr>
+          <w:ilvl w:val="1"/>
+          <w:numId w:val="1"/>
+        </w:numPr>
+        <w:spacing w:after="16" w:line="252" w:lineRule="auto"/>
+        <w:ind w:left="2381" w:right="1701"/>
+      </w:pPr>
+      <w:r>
+        <w:lastRenderedPageBreak/>
+        <w:t>Tela Mostrar Minhas Reservas</w:t>
+      </w:r>
+    </w:p>
+    <w:p>
+      <w:pPr>
+        <w:pStyle w:val="PargrafodaLista"/>
+        <w:numPr>
+          <w:ilvl w:val="1"/>
+          <w:numId w:val="1"/>
+        </w:numPr>
+        <w:spacing w:after="16" w:line="252" w:lineRule="auto"/>
+        <w:ind w:left="2381" w:right="1701"/>
+      </w:pPr>
+      <w:r>
+        <w:t>Tela Relatório de Aluguel</w:t>
+      </w:r>
+    </w:p>
+    <w:p>
+      <w:pPr>
+        <w:pStyle w:val="PargrafodaLista"/>
+        <w:numPr>
+          <w:ilvl w:val="1"/>
+          <w:numId w:val="1"/>
+        </w:numPr>
+        <w:spacing w:after="16" w:line="252" w:lineRule="auto"/>
+        <w:ind w:left="2381" w:right="1701"/>
+      </w:pPr>
+      <w:r>
+        <w:t>Tela Atualizar Dados Cliente</w:t>
+      </w:r>
+    </w:p>
+    <w:p>
+      <w:pPr>
+        <w:pStyle w:val="PargrafodaLista"/>
+        <w:numPr>
+          <w:ilvl w:val="1"/>
+          <w:numId w:val="1"/>
+        </w:numPr>
+        <w:spacing w:after="16" w:line="252" w:lineRule="auto"/>
+        <w:ind w:left="2381" w:right="1701"/>
+      </w:pPr>
+      <w:r>
+        <w:t>Tela Atualizar Senha Dono/Cliente/Funcionário</w:t>
       </w:r>
     </w:p>
     <w:p>
@@ -2875,6 +3027,228 @@
         <w:pStyle w:val="PargrafodaLista"/>
         <w:spacing w:after="16" w:line="253" w:lineRule="auto"/>
         <w:ind w:left="2813" w:right="1442"/>
+      </w:pPr>
+    </w:p>
+    <w:p>
+      <w:pPr>
+        <w:spacing w:after="14"/>
+        <w:ind w:left="1702"/>
+      </w:pPr>
+    </w:p>
+    <w:p>
+      <w:pPr>
+        <w:spacing w:after="14"/>
+        <w:ind w:left="1702"/>
+      </w:pPr>
+    </w:p>
+    <w:p>
+      <w:pPr>
+        <w:spacing w:after="14"/>
+        <w:ind w:left="1702"/>
+      </w:pPr>
+    </w:p>
+    <w:p>
+      <w:pPr>
+        <w:spacing w:after="14"/>
+        <w:ind w:left="1702"/>
+      </w:pPr>
+    </w:p>
+    <w:p>
+      <w:pPr>
+        <w:spacing w:after="14"/>
+        <w:ind w:left="1702"/>
+      </w:pPr>
+    </w:p>
+    <w:p>
+      <w:pPr>
+        <w:spacing w:after="14"/>
+        <w:ind w:left="1702"/>
+      </w:pPr>
+    </w:p>
+    <w:p>
+      <w:pPr>
+        <w:spacing w:after="14"/>
+        <w:ind w:left="1702"/>
+      </w:pPr>
+    </w:p>
+    <w:p>
+      <w:pPr>
+        <w:spacing w:after="14"/>
+        <w:ind w:left="1702"/>
+      </w:pPr>
+    </w:p>
+    <w:p>
+      <w:pPr>
+        <w:spacing w:after="14"/>
+        <w:ind w:left="1702"/>
+      </w:pPr>
+    </w:p>
+    <w:p>
+      <w:pPr>
+        <w:spacing w:after="14"/>
+        <w:ind w:left="1702"/>
+      </w:pPr>
+    </w:p>
+    <w:p>
+      <w:pPr>
+        <w:spacing w:after="14"/>
+        <w:ind w:left="1702"/>
+      </w:pPr>
+    </w:p>
+    <w:p>
+      <w:pPr>
+        <w:spacing w:after="14"/>
+        <w:ind w:left="1702"/>
+      </w:pPr>
+    </w:p>
+    <w:p>
+      <w:pPr>
+        <w:spacing w:after="14"/>
+        <w:ind w:left="1702"/>
+      </w:pPr>
+    </w:p>
+    <w:p>
+      <w:pPr>
+        <w:spacing w:after="14"/>
+        <w:ind w:left="1702"/>
+      </w:pPr>
+    </w:p>
+    <w:p>
+      <w:pPr>
+        <w:spacing w:after="14"/>
+        <w:ind w:left="1702"/>
+      </w:pPr>
+    </w:p>
+    <w:p>
+      <w:pPr>
+        <w:spacing w:after="14"/>
+        <w:ind w:left="1702"/>
+      </w:pPr>
+    </w:p>
+    <w:p>
+      <w:pPr>
+        <w:spacing w:after="14"/>
+        <w:ind w:left="1702"/>
+      </w:pPr>
+    </w:p>
+    <w:p>
+      <w:pPr>
+        <w:spacing w:after="14"/>
+        <w:ind w:left="1702"/>
+      </w:pPr>
+    </w:p>
+    <w:p>
+      <w:pPr>
+        <w:spacing w:after="14"/>
+        <w:ind w:left="1702"/>
+      </w:pPr>
+    </w:p>
+    <w:p>
+      <w:pPr>
+        <w:spacing w:after="14"/>
+        <w:ind w:left="1702"/>
+      </w:pPr>
+    </w:p>
+    <w:p>
+      <w:pPr>
+        <w:spacing w:after="14"/>
+        <w:ind w:left="1702"/>
+      </w:pPr>
+    </w:p>
+    <w:p>
+      <w:pPr>
+        <w:spacing w:after="14"/>
+        <w:ind w:left="1702"/>
+      </w:pPr>
+    </w:p>
+    <w:p>
+      <w:pPr>
+        <w:spacing w:after="14"/>
+        <w:ind w:left="1702"/>
+      </w:pPr>
+    </w:p>
+    <w:p>
+      <w:pPr>
+        <w:spacing w:after="14"/>
+        <w:ind w:left="1702"/>
+      </w:pPr>
+    </w:p>
+    <w:p>
+      <w:pPr>
+        <w:spacing w:after="14"/>
+        <w:ind w:left="1702"/>
+      </w:pPr>
+    </w:p>
+    <w:p>
+      <w:pPr>
+        <w:spacing w:after="14"/>
+        <w:ind w:left="1702"/>
+      </w:pPr>
+    </w:p>
+    <w:p>
+      <w:pPr>
+        <w:spacing w:after="14"/>
+        <w:ind w:left="1702"/>
+      </w:pPr>
+    </w:p>
+    <w:p>
+      <w:pPr>
+        <w:spacing w:after="14"/>
+        <w:ind w:left="1702"/>
+      </w:pPr>
+    </w:p>
+    <w:p>
+      <w:pPr>
+        <w:spacing w:after="14"/>
+        <w:ind w:left="1702"/>
+      </w:pPr>
+    </w:p>
+    <w:p>
+      <w:pPr>
+        <w:spacing w:after="14"/>
+        <w:ind w:left="1702"/>
+      </w:pPr>
+    </w:p>
+    <w:p>
+      <w:pPr>
+        <w:spacing w:after="14"/>
+        <w:ind w:left="1702"/>
+      </w:pPr>
+    </w:p>
+    <w:p>
+      <w:pPr>
+        <w:spacing w:after="14"/>
+        <w:ind w:left="1702"/>
+      </w:pPr>
+    </w:p>
+    <w:p>
+      <w:pPr>
+        <w:spacing w:after="14"/>
+        <w:ind w:left="1702"/>
+      </w:pPr>
+    </w:p>
+    <w:p>
+      <w:pPr>
+        <w:spacing w:after="14"/>
+        <w:ind w:left="1702"/>
+      </w:pPr>
+    </w:p>
+    <w:p>
+      <w:pPr>
+        <w:spacing w:after="14"/>
+        <w:ind w:left="1702"/>
+      </w:pPr>
+    </w:p>
+    <w:p>
+      <w:pPr>
+        <w:spacing w:after="14"/>
+        <w:ind w:left="1702"/>
+      </w:pPr>
+    </w:p>
+    <w:p>
+      <w:pPr>
+        <w:spacing w:after="14"/>
+        <w:ind w:left="1702"/>
       </w:pPr>
     </w:p>
     <w:p>
@@ -3019,7 +3393,7 @@
               </wp:inline>
             </w:drawing>
           </mc:Choice>
-          <mc:Fallback xmlns:w16se="http://schemas.microsoft.com/office/word/2015/wordml/symex" xmlns:w16sdtdh="http://schemas.microsoft.com/office/word/2020/wordml/sdtdatahash" xmlns:w16="http://schemas.microsoft.com/office/word/2018/wordml" xmlns:w16cid="http://schemas.microsoft.com/office/word/2016/wordml/cid" xmlns:w16cex="http://schemas.microsoft.com/office/word/2018/wordml/cex" xmlns:am3d="http://schemas.microsoft.com/office/drawing/2017/model3d" xmlns:aink="http://schemas.microsoft.com/office/drawing/2016/ink" xmlns:cx8="http://schemas.microsoft.com/office/drawing/2016/5/14/chartex" xmlns:cx7="http://schemas.microsoft.com/office/drawing/2016/5/13/chartex" xmlns:cx6="http://schemas.microsoft.com/office/drawing/2016/5/12/chartex" xmlns:cx5="http://schemas.microsoft.com/office/drawing/2016/5/11/chartex" xmlns:cx4="http://schemas.microsoft.com/office/drawing/2016/5/10/chartex" xmlns:cx3="http://schemas.microsoft.com/office/drawing/2016/5/9/chartex" xmlns:cx2="http://schemas.microsoft.com/office/drawing/2015/10/21/chartex" xmlns:cx1="http://schemas.microsoft.com/office/drawing/2015/9/8/chartex" xmlns:cx="http://schemas.microsoft.com/office/drawing/2014/chartex">
+          <mc:Fallback>
             <w:pict>
               <v:group w14:anchorId="1CCD7194" id="Group 14717" o:spid="_x0000_s1026" style="width:428.1pt;height:.95pt;mso-position-horizontal-relative:char;mso-position-vertical-relative:line" coordsize="54368,120" o:gfxdata="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">
                 <v:shape id="Shape 17160" o:spid="_x0000_s1027" style="position:absolute;width:54368;height:120;visibility:visible;mso-wrap-style:square;v-text-anchor:top" coordsize="5436870,12065" o:gfxdata="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" path="m,l5436870,r,12065l,12065,,e" filled="f" stroked="f" strokeweight="0">
@@ -3902,7 +4276,7 @@
               </wp:inline>
             </w:drawing>
           </mc:Choice>
-          <mc:Fallback xmlns:w16se="http://schemas.microsoft.com/office/word/2015/wordml/symex" xmlns:w16sdtdh="http://schemas.microsoft.com/office/word/2020/wordml/sdtdatahash" xmlns:w16="http://schemas.microsoft.com/office/word/2018/wordml" xmlns:w16cid="http://schemas.microsoft.com/office/word/2016/wordml/cid" xmlns:w16cex="http://schemas.microsoft.com/office/word/2018/wordml/cex" xmlns:am3d="http://schemas.microsoft.com/office/drawing/2017/model3d" xmlns:aink="http://schemas.microsoft.com/office/drawing/2016/ink" xmlns:cx8="http://schemas.microsoft.com/office/drawing/2016/5/14/chartex" xmlns:cx7="http://schemas.microsoft.com/office/drawing/2016/5/13/chartex" xmlns:cx6="http://schemas.microsoft.com/office/drawing/2016/5/12/chartex" xmlns:cx5="http://schemas.microsoft.com/office/drawing/2016/5/11/chartex" xmlns:cx4="http://schemas.microsoft.com/office/drawing/2016/5/10/chartex" xmlns:cx3="http://schemas.microsoft.com/office/drawing/2016/5/9/chartex" xmlns:cx2="http://schemas.microsoft.com/office/drawing/2015/10/21/chartex" xmlns:cx1="http://schemas.microsoft.com/office/drawing/2015/9/8/chartex" xmlns:cx="http://schemas.microsoft.com/office/drawing/2014/chartex">
+          <mc:Fallback>
             <w:pict>
               <v:group w14:anchorId="2BBE1CA1" id="Group 14717" o:spid="_x0000_s1026" style="width:428.1pt;height:.95pt;mso-position-horizontal-relative:char;mso-position-vertical-relative:line" coordsize="54368,120" o:gfxdata="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">
                 <v:shape id="Shape 17160" o:spid="_x0000_s1027" style="position:absolute;width:54368;height:120;visibility:visible;mso-wrap-style:square;v-text-anchor:top" coordsize="5436870,12065" o:gfxdata="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" path="m,l5436870,r,12065l,12065,,e" filled="f" stroked="f" strokeweight="0">
@@ -6120,7 +6494,7 @@
               </wp:inline>
             </w:drawing>
           </mc:Choice>
-          <mc:Fallback xmlns:w16se="http://schemas.microsoft.com/office/word/2015/wordml/symex" xmlns:w16sdtdh="http://schemas.microsoft.com/office/word/2020/wordml/sdtdatahash" xmlns:w16="http://schemas.microsoft.com/office/word/2018/wordml" xmlns:w16cid="http://schemas.microsoft.com/office/word/2016/wordml/cid" xmlns:w16cex="http://schemas.microsoft.com/office/word/2018/wordml/cex" xmlns:am3d="http://schemas.microsoft.com/office/drawing/2017/model3d" xmlns:aink="http://schemas.microsoft.com/office/drawing/2016/ink" xmlns:cx8="http://schemas.microsoft.com/office/drawing/2016/5/14/chartex" xmlns:cx7="http://schemas.microsoft.com/office/drawing/2016/5/13/chartex" xmlns:cx6="http://schemas.microsoft.com/office/drawing/2016/5/12/chartex" xmlns:cx5="http://schemas.microsoft.com/office/drawing/2016/5/11/chartex" xmlns:cx4="http://schemas.microsoft.com/office/drawing/2016/5/10/chartex" xmlns:cx3="http://schemas.microsoft.com/office/drawing/2016/5/9/chartex" xmlns:cx2="http://schemas.microsoft.com/office/drawing/2015/10/21/chartex" xmlns:cx1="http://schemas.microsoft.com/office/drawing/2015/9/8/chartex" xmlns:cx="http://schemas.microsoft.com/office/drawing/2014/chartex">
+          <mc:Fallback>
             <w:pict>
               <v:group w14:anchorId="1E73E2E0" id="Group 14717" o:spid="_x0000_s1026" style="width:428.1pt;height:.95pt;mso-position-horizontal-relative:char;mso-position-vertical-relative:line" coordsize="54368,120" o:gfxdata="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">
                 <v:shape id="Shape 17160" o:spid="_x0000_s1027" style="position:absolute;width:54368;height:120;visibility:visible;mso-wrap-style:square;v-text-anchor:top" coordsize="5436870,12065" o:gfxdata="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" path="m,l5436870,r,12065l,12065,,e" filled="f" stroked="f" strokeweight="0">
@@ -6553,10 +6927,10 @@
         </w:rPr>
         <w:lastRenderedPageBreak/>
         <w:drawing>
-          <wp:inline distT="0" distB="0" distL="0" distR="0" wp14:anchorId="6C469688" wp14:editId="5C740F87">
-            <wp:extent cx="6217226" cy="3530380"/>
-            <wp:effectExtent l="0" t="0" r="0" b="0"/>
-            <wp:docPr id="3" name="Imagem 3"/>
+          <wp:inline distT="0" distB="0" distL="0" distR="0" wp14:anchorId="644A2382" wp14:editId="26A3CAF9">
+            <wp:extent cx="6287135" cy="3707607"/>
+            <wp:effectExtent l="0" t="0" r="0" b="7620"/>
+            <wp:docPr id="59" name="Imagem 59"/>
             <wp:cNvGraphicFramePr>
               <a:graphicFrameLocks xmlns:a="http://schemas.openxmlformats.org/drawingml/2006/main" noChangeAspect="1"/>
             </wp:cNvGraphicFramePr>
@@ -6564,12 +6938,12 @@
               <a:graphicData uri="http://schemas.openxmlformats.org/drawingml/2006/picture">
                 <pic:pic xmlns:pic="http://schemas.openxmlformats.org/drawingml/2006/picture">
                   <pic:nvPicPr>
-                    <pic:cNvPr id="0" name="Picture 3"/>
+                    <pic:cNvPr id="0" name="Picture 45"/>
                     <pic:cNvPicPr>
                       <a:picLocks noChangeAspect="1" noChangeArrowheads="1"/>
                     </pic:cNvPicPr>
                   </pic:nvPicPr>
-                  <pic:blipFill rotWithShape="1">
+                  <pic:blipFill>
                     <a:blip r:embed="rId60">
                       <a:extLst>
                         <a:ext uri="{28A0092B-C50C-407E-A947-70E740481C1C}">
@@ -6577,13 +6951,15 @@
                         </a:ext>
                       </a:extLst>
                     </a:blip>
-                    <a:srcRect b="3696"/>
-                    <a:stretch/>
+                    <a:srcRect/>
+                    <a:stretch>
+                      <a:fillRect/>
+                    </a:stretch>
                   </pic:blipFill>
                   <pic:spPr bwMode="auto">
                     <a:xfrm>
                       <a:off x="0" y="0"/>
-                      <a:ext cx="6255277" cy="3551987"/>
+                      <a:ext cx="6311803" cy="3722154"/>
                     </a:xfrm>
                     <a:prstGeom prst="rect">
                       <a:avLst/>
@@ -6592,11 +6968,6 @@
                     <a:ln>
                       <a:noFill/>
                     </a:ln>
-                    <a:extLst>
-                      <a:ext uri="{53640926-AAD7-44D8-BBD7-CCE9431645EC}">
-                        <a14:shadowObscured xmlns:a14="http://schemas.microsoft.com/office/drawing/2010/main"/>
-                      </a:ext>
-                    </a:extLst>
                   </pic:spPr>
                 </pic:pic>
               </a:graphicData>
@@ -9146,7 +9517,7 @@
               </wp:inline>
             </w:drawing>
           </mc:Choice>
-          <mc:Fallback xmlns:w16se="http://schemas.microsoft.com/office/word/2015/wordml/symex" xmlns:w16sdtdh="http://schemas.microsoft.com/office/word/2020/wordml/sdtdatahash" xmlns:w16="http://schemas.microsoft.com/office/word/2018/wordml" xmlns:w16cid="http://schemas.microsoft.com/office/word/2016/wordml/cid" xmlns:w16cex="http://schemas.microsoft.com/office/word/2018/wordml/cex" xmlns:am3d="http://schemas.microsoft.com/office/drawing/2017/model3d" xmlns:aink="http://schemas.microsoft.com/office/drawing/2016/ink" xmlns:cx8="http://schemas.microsoft.com/office/drawing/2016/5/14/chartex" xmlns:cx7="http://schemas.microsoft.com/office/drawing/2016/5/13/chartex" xmlns:cx6="http://schemas.microsoft.com/office/drawing/2016/5/12/chartex" xmlns:cx5="http://schemas.microsoft.com/office/drawing/2016/5/11/chartex" xmlns:cx4="http://schemas.microsoft.com/office/drawing/2016/5/10/chartex" xmlns:cx3="http://schemas.microsoft.com/office/drawing/2016/5/9/chartex" xmlns:cx2="http://schemas.microsoft.com/office/drawing/2015/10/21/chartex" xmlns:cx1="http://schemas.microsoft.com/office/drawing/2015/9/8/chartex" xmlns:cx="http://schemas.microsoft.com/office/drawing/2014/chartex">
+          <mc:Fallback>
             <w:pict>
               <v:group w14:anchorId="23578E17" id="Group 14717" o:spid="_x0000_s1026" style="width:428.1pt;height:.95pt;mso-position-horizontal-relative:char;mso-position-vertical-relative:line" coordsize="54368,120" o:gfxdata="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">
                 <v:shape id="Shape 17160" o:spid="_x0000_s1027" style="position:absolute;width:54368;height:120;visibility:visible;mso-wrap-style:square;v-text-anchor:top" coordsize="5436870,12065" o:gfxdata="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" path="m,l5436870,r,12065l,12065,,e" filled="f" stroked="f" strokeweight="0">
@@ -9186,24 +9557,24 @@
       <w:pPr>
         <w:pStyle w:val="PargrafodaLista"/>
         <w:spacing w:after="0" w:line="240" w:lineRule="auto"/>
-        <w:ind w:left="1821"/>
-      </w:pPr>
-    </w:p>
-    <w:p>
-      <w:pPr>
-        <w:pStyle w:val="PargrafodaLista"/>
-        <w:spacing w:after="0" w:line="240" w:lineRule="auto"/>
         <w:ind w:left="1418"/>
       </w:pPr>
+    </w:p>
+    <w:p>
+      <w:pPr>
+        <w:pStyle w:val="PargrafodaLista"/>
+        <w:spacing w:after="0" w:line="240" w:lineRule="auto"/>
+        <w:ind w:left="1418"/>
+      </w:pPr>
       <w:r>
         <w:rPr>
           <w:noProof/>
         </w:rPr>
         <w:drawing>
-          <wp:inline distT="0" distB="0" distL="0" distR="0" wp14:anchorId="6F8ED2C9" wp14:editId="62AD19D6">
-            <wp:extent cx="5985879" cy="2831659"/>
-            <wp:effectExtent l="76200" t="76200" r="129540" b="140335"/>
-            <wp:docPr id="17" name="Imagem 17"/>
+          <wp:inline distT="0" distB="0" distL="0" distR="0" wp14:anchorId="072C0C28" wp14:editId="49A0F4F9">
+            <wp:extent cx="5895736" cy="3314700"/>
+            <wp:effectExtent l="76200" t="76200" r="124460" b="133350"/>
+            <wp:docPr id="31" name="Imagem 31"/>
             <wp:cNvGraphicFramePr>
               <a:graphicFrameLocks xmlns:a="http://schemas.openxmlformats.org/drawingml/2006/main" noChangeAspect="1"/>
             </wp:cNvGraphicFramePr>
@@ -9232,7 +9603,7 @@
                   <pic:spPr bwMode="auto">
                     <a:xfrm>
                       <a:off x="0" y="0"/>
-                      <a:ext cx="6019222" cy="2847432"/>
+                      <a:ext cx="5904459" cy="3319604"/>
                     </a:xfrm>
                     <a:prstGeom prst="rect">
                       <a:avLst/>
@@ -9306,10 +9677,10 @@
           <w:noProof/>
         </w:rPr>
         <w:drawing>
-          <wp:inline distT="0" distB="0" distL="0" distR="0" wp14:anchorId="38F8116B" wp14:editId="31FA5A42">
-            <wp:extent cx="5991860" cy="2864394"/>
-            <wp:effectExtent l="76200" t="76200" r="123190" b="127000"/>
-            <wp:docPr id="18" name="Imagem 18"/>
+          <wp:inline distT="0" distB="0" distL="0" distR="0" wp14:anchorId="15F37F67" wp14:editId="1736FD1A">
+            <wp:extent cx="5905500" cy="3320188"/>
+            <wp:effectExtent l="76200" t="76200" r="133350" b="128270"/>
+            <wp:docPr id="38" name="Imagem 38"/>
             <wp:cNvGraphicFramePr>
               <a:graphicFrameLocks xmlns:a="http://schemas.openxmlformats.org/drawingml/2006/main" noChangeAspect="1"/>
             </wp:cNvGraphicFramePr>
@@ -9338,7 +9709,7 @@
                   <pic:spPr bwMode="auto">
                     <a:xfrm>
                       <a:off x="0" y="0"/>
-                      <a:ext cx="6025583" cy="2880515"/>
+                      <a:ext cx="5936812" cy="3337792"/>
                     </a:xfrm>
                     <a:prstGeom prst="rect">
                       <a:avLst/>
@@ -9382,41 +9753,6 @@
     <w:p>
       <w:pPr>
         <w:pStyle w:val="PargrafodaLista"/>
-        <w:spacing w:after="0" w:line="240" w:lineRule="auto"/>
-        <w:ind w:left="1418"/>
-      </w:pPr>
-    </w:p>
-    <w:p>
-      <w:pPr>
-        <w:pStyle w:val="PargrafodaLista"/>
-        <w:spacing w:after="0" w:line="240" w:lineRule="auto"/>
-        <w:ind w:left="1418"/>
-      </w:pPr>
-    </w:p>
-    <w:p>
-      <w:pPr>
-        <w:pStyle w:val="PargrafodaLista"/>
-        <w:spacing w:after="0" w:line="240" w:lineRule="auto"/>
-        <w:ind w:left="1418"/>
-      </w:pPr>
-    </w:p>
-    <w:p>
-      <w:pPr>
-        <w:pStyle w:val="PargrafodaLista"/>
-        <w:spacing w:after="0" w:line="240" w:lineRule="auto"/>
-        <w:ind w:left="1418"/>
-      </w:pPr>
-    </w:p>
-    <w:p>
-      <w:pPr>
-        <w:pStyle w:val="PargrafodaLista"/>
-        <w:spacing w:after="0" w:line="240" w:lineRule="auto"/>
-        <w:ind w:left="1418"/>
-      </w:pPr>
-    </w:p>
-    <w:p>
-      <w:pPr>
-        <w:pStyle w:val="PargrafodaLista"/>
         <w:numPr>
           <w:ilvl w:val="1"/>
           <w:numId w:val="4"/>
@@ -9434,14 +9770,14 @@
           <w:bCs/>
         </w:rPr>
         <w:lastRenderedPageBreak/>
-        <w:t>Tela Cadastro Don</w:t>
-      </w:r>
-      <w:r>
-        <w:rPr>
-          <w:b/>
-          <w:bCs/>
-        </w:rPr>
-        <w:t>o</w:t>
+        <w:t>Tela Dono</w:t>
+      </w:r>
+      <w:r>
+        <w:rPr>
+          <w:b/>
+          <w:bCs/>
+        </w:rPr>
+        <w:t xml:space="preserve"> </w:t>
       </w:r>
     </w:p>
     <w:p>
@@ -9449,6 +9785,10 @@
         <w:pStyle w:val="PargrafodaLista"/>
         <w:spacing w:after="0" w:line="240" w:lineRule="auto"/>
         <w:ind w:left="1821"/>
+        <w:rPr>
+          <w:b/>
+          <w:bCs/>
+        </w:rPr>
       </w:pPr>
     </w:p>
     <w:p>
@@ -9456,16 +9796,20 @@
         <w:pStyle w:val="PargrafodaLista"/>
         <w:spacing w:after="0" w:line="240" w:lineRule="auto"/>
         <w:ind w:left="1418"/>
+        <w:rPr>
+          <w:b/>
+          <w:bCs/>
+        </w:rPr>
       </w:pPr>
       <w:r>
         <w:rPr>
           <w:noProof/>
         </w:rPr>
         <w:drawing>
-          <wp:inline distT="0" distB="0" distL="0" distR="0" wp14:anchorId="04E8AF69" wp14:editId="6D2AC0BF">
-            <wp:extent cx="6035319" cy="2863215"/>
-            <wp:effectExtent l="76200" t="76200" r="137160" b="127635"/>
-            <wp:docPr id="19" name="Imagem 19"/>
+          <wp:inline distT="0" distB="0" distL="0" distR="0" wp14:anchorId="2FFDA912" wp14:editId="28167846">
+            <wp:extent cx="5963504" cy="3352800"/>
+            <wp:effectExtent l="76200" t="76200" r="132715" b="133350"/>
+            <wp:docPr id="39" name="Imagem 39"/>
             <wp:cNvGraphicFramePr>
               <a:graphicFrameLocks xmlns:a="http://schemas.openxmlformats.org/drawingml/2006/main" noChangeAspect="1"/>
             </wp:cNvGraphicFramePr>
@@ -9494,7 +9838,7 @@
                   <pic:spPr bwMode="auto">
                     <a:xfrm>
                       <a:off x="0" y="0"/>
-                      <a:ext cx="6059817" cy="2874837"/>
+                      <a:ext cx="5983460" cy="3364020"/>
                     </a:xfrm>
                     <a:prstGeom prst="rect">
                       <a:avLst/>
@@ -9526,16 +9870,81 @@
         <w:pStyle w:val="PargrafodaLista"/>
         <w:spacing w:after="0" w:line="240" w:lineRule="auto"/>
         <w:ind w:left="1418"/>
-      </w:pPr>
+        <w:rPr>
+          <w:b/>
+          <w:bCs/>
+        </w:rPr>
+      </w:pPr>
+    </w:p>
+    <w:p>
+      <w:pPr>
+        <w:pStyle w:val="PargrafodaLista"/>
+        <w:numPr>
+          <w:ilvl w:val="1"/>
+          <w:numId w:val="4"/>
+        </w:numPr>
+        <w:spacing w:after="0" w:line="240" w:lineRule="auto"/>
+        <w:ind w:left="1821" w:hanging="403"/>
+        <w:rPr>
+          <w:b/>
+          <w:bCs/>
+        </w:rPr>
+      </w:pPr>
+      <w:r>
+        <w:rPr>
+          <w:b/>
+          <w:bCs/>
+        </w:rPr>
+        <w:t xml:space="preserve">Tela </w:t>
+      </w:r>
+      <w:r>
+        <w:rPr>
+          <w:b/>
+          <w:bCs/>
+        </w:rPr>
+        <w:t>Definir Horários</w:t>
+      </w:r>
+    </w:p>
+    <w:p>
+      <w:pPr>
+        <w:pStyle w:val="PargrafodaLista"/>
+        <w:rPr>
+          <w:b/>
+          <w:bCs/>
+        </w:rPr>
+      </w:pPr>
+      <w:r>
+        <w:rPr>
+          <w:b/>
+          <w:bCs/>
+        </w:rPr>
+        <w:tab/>
+      </w:r>
+    </w:p>
+    <w:p>
+      <w:pPr>
+        <w:pStyle w:val="PargrafodaLista"/>
+        <w:rPr>
+          <w:b/>
+          <w:bCs/>
+        </w:rPr>
+      </w:pPr>
+      <w:r>
+        <w:rPr>
+          <w:b/>
+          <w:bCs/>
+        </w:rPr>
+        <w:tab/>
+      </w:r>
       <w:r>
         <w:rPr>
           <w:noProof/>
         </w:rPr>
         <w:drawing>
-          <wp:inline distT="0" distB="0" distL="0" distR="0" wp14:anchorId="4E860B5C" wp14:editId="47BCCB1D">
-            <wp:extent cx="6035929" cy="2854314"/>
-            <wp:effectExtent l="76200" t="76200" r="136525" b="137160"/>
-            <wp:docPr id="20" name="Imagem 20"/>
+          <wp:inline distT="0" distB="0" distL="0" distR="0" wp14:anchorId="753C5694" wp14:editId="54757228">
+            <wp:extent cx="5962650" cy="3352320"/>
+            <wp:effectExtent l="76200" t="76200" r="133350" b="133985"/>
+            <wp:docPr id="40" name="Imagem 40"/>
             <wp:cNvGraphicFramePr>
               <a:graphicFrameLocks xmlns:a="http://schemas.openxmlformats.org/drawingml/2006/main" noChangeAspect="1"/>
             </wp:cNvGraphicFramePr>
@@ -9564,7 +9973,7 @@
                   <pic:spPr bwMode="auto">
                     <a:xfrm>
                       <a:off x="0" y="0"/>
-                      <a:ext cx="6069522" cy="2870199"/>
+                      <a:ext cx="5978255" cy="3361093"/>
                     </a:xfrm>
                     <a:prstGeom prst="rect">
                       <a:avLst/>
@@ -9594,92 +10003,37 @@
     <w:p>
       <w:pPr>
         <w:pStyle w:val="PargrafodaLista"/>
-        <w:spacing w:after="0" w:line="240" w:lineRule="auto"/>
-        <w:ind w:left="1418"/>
-      </w:pPr>
-    </w:p>
-    <w:p>
-      <w:pPr>
-        <w:pStyle w:val="PargrafodaLista"/>
-        <w:spacing w:after="0" w:line="240" w:lineRule="auto"/>
-        <w:ind w:left="1418"/>
-      </w:pPr>
-    </w:p>
-    <w:p>
-      <w:pPr>
-        <w:pStyle w:val="PargrafodaLista"/>
-        <w:spacing w:after="0" w:line="240" w:lineRule="auto"/>
-        <w:ind w:left="1418"/>
-      </w:pPr>
-    </w:p>
-    <w:p>
-      <w:pPr>
-        <w:pStyle w:val="PargrafodaLista"/>
-        <w:spacing w:after="0" w:line="240" w:lineRule="auto"/>
-        <w:ind w:left="1418"/>
-      </w:pPr>
-    </w:p>
-    <w:p>
-      <w:pPr>
-        <w:pStyle w:val="PargrafodaLista"/>
-        <w:spacing w:after="0" w:line="240" w:lineRule="auto"/>
-        <w:ind w:left="1418"/>
-      </w:pPr>
-    </w:p>
-    <w:p>
-      <w:pPr>
-        <w:pStyle w:val="PargrafodaLista"/>
-        <w:spacing w:after="0" w:line="240" w:lineRule="auto"/>
-        <w:ind w:left="1418"/>
-      </w:pPr>
-    </w:p>
-    <w:p>
-      <w:pPr>
-        <w:pStyle w:val="PargrafodaLista"/>
-        <w:spacing w:after="0" w:line="240" w:lineRule="auto"/>
-        <w:ind w:left="1418"/>
-      </w:pPr>
-    </w:p>
-    <w:p>
-      <w:pPr>
-        <w:pStyle w:val="PargrafodaLista"/>
-        <w:spacing w:after="0" w:line="240" w:lineRule="auto"/>
-        <w:ind w:left="1418"/>
-      </w:pPr>
-    </w:p>
-    <w:p>
-      <w:pPr>
-        <w:pStyle w:val="PargrafodaLista"/>
-        <w:spacing w:after="0" w:line="240" w:lineRule="auto"/>
-        <w:ind w:left="1418"/>
-      </w:pPr>
-    </w:p>
-    <w:p>
-      <w:pPr>
-        <w:pStyle w:val="PargrafodaLista"/>
-        <w:spacing w:after="0" w:line="240" w:lineRule="auto"/>
-        <w:ind w:left="1418"/>
-      </w:pPr>
-    </w:p>
-    <w:p>
-      <w:pPr>
-        <w:pStyle w:val="PargrafodaLista"/>
-        <w:spacing w:after="0" w:line="240" w:lineRule="auto"/>
-        <w:ind w:left="1418"/>
-      </w:pPr>
-    </w:p>
-    <w:p>
-      <w:pPr>
-        <w:pStyle w:val="PargrafodaLista"/>
-        <w:spacing w:after="0" w:line="240" w:lineRule="auto"/>
-        <w:ind w:left="1418"/>
-      </w:pPr>
-    </w:p>
-    <w:p>
-      <w:pPr>
-        <w:pStyle w:val="PargrafodaLista"/>
-        <w:spacing w:after="0" w:line="240" w:lineRule="auto"/>
-        <w:ind w:left="1418"/>
+        <w:rPr>
+          <w:b/>
+          <w:bCs/>
+        </w:rPr>
+      </w:pPr>
+    </w:p>
+    <w:p>
+      <w:pPr>
+        <w:pStyle w:val="PargrafodaLista"/>
+        <w:rPr>
+          <w:b/>
+          <w:bCs/>
+        </w:rPr>
+      </w:pPr>
+    </w:p>
+    <w:p>
+      <w:pPr>
+        <w:pStyle w:val="PargrafodaLista"/>
+        <w:rPr>
+          <w:b/>
+          <w:bCs/>
+        </w:rPr>
+      </w:pPr>
+    </w:p>
+    <w:p>
+      <w:pPr>
+        <w:pStyle w:val="PargrafodaLista"/>
+        <w:rPr>
+          <w:b/>
+          <w:bCs/>
+        </w:rPr>
       </w:pPr>
     </w:p>
     <w:p>
@@ -9702,31 +10056,56 @@
           <w:bCs/>
         </w:rPr>
         <w:lastRenderedPageBreak/>
-        <w:t>Tela Dono</w:t>
-      </w:r>
-    </w:p>
-    <w:p>
-      <w:pPr>
-        <w:pStyle w:val="PargrafodaLista"/>
-        <w:spacing w:after="0" w:line="240" w:lineRule="auto"/>
-        <w:ind w:left="1821"/>
-      </w:pPr>
-    </w:p>
-    <w:p>
-      <w:pPr>
-        <w:pStyle w:val="PargrafodaLista"/>
-        <w:spacing w:after="0" w:line="240" w:lineRule="auto"/>
-        <w:ind w:left="1418"/>
-      </w:pPr>
+        <w:t>Tela Quantidade De Reservas</w:t>
+      </w:r>
+      <w:r>
+        <w:rPr>
+          <w:b/>
+          <w:bCs/>
+        </w:rPr>
+        <w:t xml:space="preserve"> </w:t>
+      </w:r>
+    </w:p>
+    <w:p>
+      <w:pPr>
+        <w:pStyle w:val="PargrafodaLista"/>
+        <w:rPr>
+          <w:b/>
+          <w:bCs/>
+        </w:rPr>
+      </w:pPr>
+      <w:r>
+        <w:rPr>
+          <w:b/>
+          <w:bCs/>
+        </w:rPr>
+        <w:tab/>
+      </w:r>
+    </w:p>
+    <w:p>
+      <w:pPr>
+        <w:pStyle w:val="PargrafodaLista"/>
+        <w:rPr>
+          <w:b/>
+          <w:bCs/>
+        </w:rPr>
+      </w:pPr>
+      <w:r>
+        <w:rPr>
+          <w:b/>
+          <w:bCs/>
+        </w:rPr>
+        <w:tab/>
+      </w:r>
       <w:r>
         <w:rPr>
           <w:noProof/>
         </w:rPr>
         <w:drawing>
-          <wp:inline distT="0" distB="0" distL="0" distR="0" wp14:anchorId="5B7FE08C" wp14:editId="13FC5363">
-            <wp:extent cx="6027630" cy="2849880"/>
-            <wp:effectExtent l="76200" t="76200" r="125730" b="140970"/>
-            <wp:docPr id="21" name="Imagem 21"/>
+          <wp:inline distT="0" distB="0" distL="0" distR="0" wp14:anchorId="42184EA6" wp14:editId="31F9F3BB">
+            <wp:extent cx="5895736" cy="3314700"/>
+            <wp:effectExtent l="76200" t="76200" r="124460" b="133350"/>
+            <wp:docPr id="41" name="Imagem 41"/>
             <wp:cNvGraphicFramePr>
               <a:graphicFrameLocks xmlns:a="http://schemas.openxmlformats.org/drawingml/2006/main" noChangeAspect="1"/>
             </wp:cNvGraphicFramePr>
@@ -9755,7 +10134,7 @@
                   <pic:spPr bwMode="auto">
                     <a:xfrm>
                       <a:off x="0" y="0"/>
-                      <a:ext cx="6060458" cy="2865401"/>
+                      <a:ext cx="5927486" cy="3332551"/>
                     </a:xfrm>
                     <a:prstGeom prst="rect">
                       <a:avLst/>
@@ -9781,12 +10160,21 @@
           </wp:inline>
         </w:drawing>
       </w:r>
-    </w:p>
-    <w:p>
-      <w:pPr>
-        <w:pStyle w:val="PargrafodaLista"/>
-        <w:spacing w:after="0" w:line="240" w:lineRule="auto"/>
-        <w:ind w:left="1418"/>
+      <w:r>
+        <w:rPr>
+          <w:b/>
+          <w:bCs/>
+        </w:rPr>
+        <w:tab/>
+      </w:r>
+    </w:p>
+    <w:p>
+      <w:pPr>
+        <w:pStyle w:val="PargrafodaLista"/>
+        <w:rPr>
+          <w:b/>
+          <w:bCs/>
+        </w:rPr>
       </w:pPr>
     </w:p>
     <w:p>
@@ -9808,31 +10196,39 @@
           <w:b/>
           <w:bCs/>
         </w:rPr>
-        <w:t>Tela Login Funcionário</w:t>
-      </w:r>
-    </w:p>
-    <w:p>
-      <w:pPr>
-        <w:pStyle w:val="PargrafodaLista"/>
-        <w:spacing w:after="0" w:line="240" w:lineRule="auto"/>
-        <w:ind w:left="1821"/>
-      </w:pPr>
+        <w:t>Tela Pesquisar Cliente</w:t>
+      </w:r>
     </w:p>
     <w:p>
       <w:pPr>
         <w:pStyle w:val="PargrafodaLista"/>
         <w:spacing w:after="0" w:line="240" w:lineRule="auto"/>
         <w:ind w:left="1418"/>
+        <w:rPr>
+          <w:b/>
+          <w:bCs/>
+        </w:rPr>
+      </w:pPr>
+    </w:p>
+    <w:p>
+      <w:pPr>
+        <w:pStyle w:val="PargrafodaLista"/>
+        <w:spacing w:after="0" w:line="240" w:lineRule="auto"/>
+        <w:ind w:left="1418"/>
+        <w:rPr>
+          <w:b/>
+          <w:bCs/>
+        </w:rPr>
       </w:pPr>
       <w:r>
         <w:rPr>
           <w:noProof/>
         </w:rPr>
         <w:drawing>
-          <wp:inline distT="0" distB="0" distL="0" distR="0" wp14:anchorId="37CCEF9B" wp14:editId="4C10D9F6">
-            <wp:extent cx="6039341" cy="2873809"/>
-            <wp:effectExtent l="76200" t="76200" r="133350" b="136525"/>
-            <wp:docPr id="22" name="Imagem 22"/>
+          <wp:inline distT="0" distB="0" distL="0" distR="0" wp14:anchorId="70972AB8" wp14:editId="332CA2C8">
+            <wp:extent cx="5878797" cy="3305175"/>
+            <wp:effectExtent l="76200" t="76200" r="141605" b="123825"/>
+            <wp:docPr id="42" name="Imagem 42"/>
             <wp:cNvGraphicFramePr>
               <a:graphicFrameLocks xmlns:a="http://schemas.openxmlformats.org/drawingml/2006/main" noChangeAspect="1"/>
             </wp:cNvGraphicFramePr>
@@ -9861,7 +10257,7 @@
                   <pic:spPr bwMode="auto">
                     <a:xfrm>
                       <a:off x="0" y="0"/>
-                      <a:ext cx="6065568" cy="2886289"/>
+                      <a:ext cx="5901828" cy="3318124"/>
                     </a:xfrm>
                     <a:prstGeom prst="rect">
                       <a:avLst/>
@@ -9893,6 +10289,10 @@
         <w:pStyle w:val="PargrafodaLista"/>
         <w:spacing w:after="0" w:line="240" w:lineRule="auto"/>
         <w:ind w:left="1418"/>
+        <w:rPr>
+          <w:b/>
+          <w:bCs/>
+        </w:rPr>
       </w:pPr>
     </w:p>
     <w:p>
@@ -9900,6 +10300,10 @@
         <w:pStyle w:val="PargrafodaLista"/>
         <w:spacing w:after="0" w:line="240" w:lineRule="auto"/>
         <w:ind w:left="1418"/>
+        <w:rPr>
+          <w:b/>
+          <w:bCs/>
+        </w:rPr>
       </w:pPr>
     </w:p>
     <w:p>
@@ -9907,6 +10311,10 @@
         <w:pStyle w:val="PargrafodaLista"/>
         <w:spacing w:after="0" w:line="240" w:lineRule="auto"/>
         <w:ind w:left="1418"/>
+        <w:rPr>
+          <w:b/>
+          <w:bCs/>
+        </w:rPr>
       </w:pPr>
     </w:p>
     <w:p>
@@ -9914,48 +10322,19 @@
         <w:pStyle w:val="PargrafodaLista"/>
         <w:spacing w:after="0" w:line="240" w:lineRule="auto"/>
         <w:ind w:left="1418"/>
-      </w:pPr>
-    </w:p>
-    <w:p>
-      <w:pPr>
-        <w:pStyle w:val="PargrafodaLista"/>
-        <w:spacing w:after="0" w:line="240" w:lineRule="auto"/>
-        <w:ind w:left="1418"/>
-      </w:pPr>
-    </w:p>
-    <w:p>
-      <w:pPr>
-        <w:pStyle w:val="PargrafodaLista"/>
-        <w:spacing w:after="0" w:line="240" w:lineRule="auto"/>
-        <w:ind w:left="1418"/>
-      </w:pPr>
-    </w:p>
-    <w:p>
-      <w:pPr>
-        <w:pStyle w:val="PargrafodaLista"/>
-        <w:spacing w:after="0" w:line="240" w:lineRule="auto"/>
-        <w:ind w:left="1418"/>
-      </w:pPr>
-    </w:p>
-    <w:p>
-      <w:pPr>
-        <w:pStyle w:val="PargrafodaLista"/>
-        <w:spacing w:after="0" w:line="240" w:lineRule="auto"/>
-        <w:ind w:left="1418"/>
-      </w:pPr>
-    </w:p>
-    <w:p>
-      <w:pPr>
-        <w:pStyle w:val="PargrafodaLista"/>
-        <w:spacing w:after="0" w:line="240" w:lineRule="auto"/>
-        <w:ind w:left="1418"/>
-      </w:pPr>
-    </w:p>
-    <w:p>
-      <w:pPr>
-        <w:pStyle w:val="PargrafodaLista"/>
-        <w:spacing w:after="0" w:line="240" w:lineRule="auto"/>
-        <w:ind w:left="1418"/>
+        <w:rPr>
+          <w:b/>
+          <w:bCs/>
+        </w:rPr>
+      </w:pPr>
+    </w:p>
+    <w:p>
+      <w:pPr>
+        <w:pStyle w:val="PargrafodaLista"/>
+        <w:rPr>
+          <w:b/>
+          <w:bCs/>
+        </w:rPr>
       </w:pPr>
     </w:p>
     <w:p>
@@ -9978,31 +10357,49 @@
           <w:bCs/>
         </w:rPr>
         <w:lastRenderedPageBreak/>
-        <w:t>Tela Cadastro Funcionário</w:t>
-      </w:r>
-    </w:p>
-    <w:p>
-      <w:pPr>
-        <w:pStyle w:val="PargrafodaLista"/>
-        <w:spacing w:after="0" w:line="240" w:lineRule="auto"/>
-        <w:ind w:left="1821"/>
-      </w:pPr>
-    </w:p>
-    <w:p>
-      <w:pPr>
-        <w:pStyle w:val="PargrafodaLista"/>
-        <w:spacing w:after="0" w:line="240" w:lineRule="auto"/>
-        <w:ind w:left="1418"/>
-      </w:pPr>
+        <w:t>Contato Dos Usuários do Sistema</w:t>
+      </w:r>
+    </w:p>
+    <w:p>
+      <w:pPr>
+        <w:pStyle w:val="PargrafodaLista"/>
+        <w:rPr>
+          <w:b/>
+          <w:bCs/>
+        </w:rPr>
+      </w:pPr>
+      <w:r>
+        <w:rPr>
+          <w:b/>
+          <w:bCs/>
+        </w:rPr>
+        <w:tab/>
+      </w:r>
+    </w:p>
+    <w:p>
+      <w:pPr>
+        <w:pStyle w:val="PargrafodaLista"/>
+        <w:rPr>
+          <w:b/>
+          <w:bCs/>
+        </w:rPr>
+      </w:pPr>
+      <w:r>
+        <w:rPr>
+          <w:b/>
+          <w:bCs/>
+        </w:rPr>
+        <w:tab/>
+      </w:r>
       <w:r>
         <w:rPr>
           <w:noProof/>
         </w:rPr>
         <w:drawing>
-          <wp:inline distT="0" distB="0" distL="0" distR="0" wp14:anchorId="7D27C4DF" wp14:editId="3766B143">
-            <wp:extent cx="6061266" cy="2865783"/>
-            <wp:effectExtent l="76200" t="76200" r="130175" b="125095"/>
-            <wp:docPr id="23" name="Imagem 23"/>
+          <wp:inline distT="0" distB="0" distL="0" distR="0" wp14:anchorId="35DD7D0E" wp14:editId="2FC6DF94">
+            <wp:extent cx="5876925" cy="3304123"/>
+            <wp:effectExtent l="76200" t="76200" r="123825" b="125095"/>
+            <wp:docPr id="43" name="Imagem 43"/>
             <wp:cNvGraphicFramePr>
               <a:graphicFrameLocks xmlns:a="http://schemas.openxmlformats.org/drawingml/2006/main" noChangeAspect="1"/>
             </wp:cNvGraphicFramePr>
@@ -10031,7 +10428,7 @@
                   <pic:spPr bwMode="auto">
                     <a:xfrm>
                       <a:off x="0" y="0"/>
-                      <a:ext cx="6085377" cy="2877183"/>
+                      <a:ext cx="5891545" cy="3312343"/>
                     </a:xfrm>
                     <a:prstGeom prst="rect">
                       <a:avLst/>
@@ -10057,6 +10454,44 @@
           </wp:inline>
         </w:drawing>
       </w:r>
+      <w:r>
+        <w:rPr>
+          <w:b/>
+          <w:bCs/>
+        </w:rPr>
+        <w:tab/>
+      </w:r>
+    </w:p>
+    <w:p>
+      <w:pPr>
+        <w:pStyle w:val="PargrafodaLista"/>
+        <w:rPr>
+          <w:b/>
+          <w:bCs/>
+        </w:rPr>
+      </w:pPr>
+    </w:p>
+    <w:p>
+      <w:pPr>
+        <w:pStyle w:val="PargrafodaLista"/>
+        <w:numPr>
+          <w:ilvl w:val="1"/>
+          <w:numId w:val="4"/>
+        </w:numPr>
+        <w:spacing w:after="0" w:line="240" w:lineRule="auto"/>
+        <w:ind w:left="1821" w:hanging="403"/>
+        <w:rPr>
+          <w:b/>
+          <w:bCs/>
+        </w:rPr>
+      </w:pPr>
+      <w:r>
+        <w:rPr>
+          <w:b/>
+          <w:bCs/>
+        </w:rPr>
+        <w:t>Tela Atualizar Dados Dono</w:t>
+      </w:r>
     </w:p>
     <w:p>
       <w:pPr>
@@ -10064,15 +10499,22 @@
         <w:spacing w:after="0" w:line="240" w:lineRule="auto"/>
         <w:ind w:left="1418"/>
       </w:pPr>
+    </w:p>
+    <w:p>
+      <w:pPr>
+        <w:pStyle w:val="PargrafodaLista"/>
+        <w:spacing w:after="0" w:line="240" w:lineRule="auto"/>
+        <w:ind w:left="1418"/>
+      </w:pPr>
       <w:r>
         <w:rPr>
           <w:noProof/>
         </w:rPr>
         <w:drawing>
-          <wp:inline distT="0" distB="0" distL="0" distR="0" wp14:anchorId="2933D190" wp14:editId="718B2F6E">
-            <wp:extent cx="6073695" cy="2879366"/>
-            <wp:effectExtent l="76200" t="76200" r="137160" b="130810"/>
-            <wp:docPr id="24" name="Imagem 24"/>
+          <wp:inline distT="0" distB="0" distL="0" distR="0" wp14:anchorId="53B74EF1" wp14:editId="1B91482F">
+            <wp:extent cx="5861855" cy="3295650"/>
+            <wp:effectExtent l="76200" t="76200" r="139065" b="133350"/>
+            <wp:docPr id="44" name="Imagem 44"/>
             <wp:cNvGraphicFramePr>
               <a:graphicFrameLocks xmlns:a="http://schemas.openxmlformats.org/drawingml/2006/main" noChangeAspect="1"/>
             </wp:cNvGraphicFramePr>
@@ -10101,7 +10543,7 @@
                   <pic:spPr bwMode="auto">
                     <a:xfrm>
                       <a:off x="0" y="0"/>
-                      <a:ext cx="6090061" cy="2887125"/>
+                      <a:ext cx="5877264" cy="3304313"/>
                     </a:xfrm>
                     <a:prstGeom prst="rect">
                       <a:avLst/>
@@ -10166,62 +10608,6 @@
     <w:p>
       <w:pPr>
         <w:pStyle w:val="PargrafodaLista"/>
-        <w:spacing w:after="0" w:line="240" w:lineRule="auto"/>
-        <w:ind w:left="1418"/>
-      </w:pPr>
-    </w:p>
-    <w:p>
-      <w:pPr>
-        <w:pStyle w:val="PargrafodaLista"/>
-        <w:spacing w:after="0" w:line="240" w:lineRule="auto"/>
-        <w:ind w:left="1418"/>
-      </w:pPr>
-    </w:p>
-    <w:p>
-      <w:pPr>
-        <w:pStyle w:val="PargrafodaLista"/>
-        <w:spacing w:after="0" w:line="240" w:lineRule="auto"/>
-        <w:ind w:left="1418"/>
-      </w:pPr>
-    </w:p>
-    <w:p>
-      <w:pPr>
-        <w:pStyle w:val="PargrafodaLista"/>
-        <w:spacing w:after="0" w:line="240" w:lineRule="auto"/>
-        <w:ind w:left="1418"/>
-      </w:pPr>
-    </w:p>
-    <w:p>
-      <w:pPr>
-        <w:pStyle w:val="PargrafodaLista"/>
-        <w:spacing w:after="0" w:line="240" w:lineRule="auto"/>
-        <w:ind w:left="1418"/>
-      </w:pPr>
-    </w:p>
-    <w:p>
-      <w:pPr>
-        <w:pStyle w:val="PargrafodaLista"/>
-        <w:spacing w:after="0" w:line="240" w:lineRule="auto"/>
-        <w:ind w:left="1418"/>
-      </w:pPr>
-    </w:p>
-    <w:p>
-      <w:pPr>
-        <w:pStyle w:val="PargrafodaLista"/>
-        <w:spacing w:after="0" w:line="240" w:lineRule="auto"/>
-        <w:ind w:left="1418"/>
-      </w:pPr>
-    </w:p>
-    <w:p>
-      <w:pPr>
-        <w:pStyle w:val="PargrafodaLista"/>
-        <w:spacing w:after="0" w:line="240" w:lineRule="auto"/>
-        <w:ind w:left="1418"/>
-      </w:pPr>
-    </w:p>
-    <w:p>
-      <w:pPr>
-        <w:pStyle w:val="PargrafodaLista"/>
         <w:numPr>
           <w:ilvl w:val="1"/>
           <w:numId w:val="4"/>
@@ -10239,15 +10625,8 @@
           <w:bCs/>
         </w:rPr>
         <w:lastRenderedPageBreak/>
-        <w:t>Tela Funcionário</w:t>
-      </w:r>
-    </w:p>
-    <w:p>
-      <w:pPr>
-        <w:pStyle w:val="PargrafodaLista"/>
-        <w:spacing w:after="0" w:line="240" w:lineRule="auto"/>
-        <w:ind w:left="1821"/>
-      </w:pPr>
+        <w:t>Tela Login Funcionário</w:t>
+      </w:r>
     </w:p>
     <w:p>
       <w:pPr>
@@ -10255,15 +10634,22 @@
         <w:spacing w:after="0" w:line="240" w:lineRule="auto"/>
         <w:ind w:left="1418"/>
       </w:pPr>
+    </w:p>
+    <w:p>
+      <w:pPr>
+        <w:pStyle w:val="PargrafodaLista"/>
+        <w:spacing w:after="0" w:line="240" w:lineRule="auto"/>
+        <w:ind w:left="1418"/>
+      </w:pPr>
       <w:r>
         <w:rPr>
           <w:noProof/>
         </w:rPr>
         <w:drawing>
-          <wp:inline distT="0" distB="0" distL="0" distR="0" wp14:anchorId="2501ECE3" wp14:editId="54F85C5B">
-            <wp:extent cx="6094013" cy="2881266"/>
-            <wp:effectExtent l="76200" t="76200" r="135890" b="128905"/>
-            <wp:docPr id="25" name="Imagem 25"/>
+          <wp:inline distT="0" distB="0" distL="0" distR="0" wp14:anchorId="1D97C519" wp14:editId="05520387">
+            <wp:extent cx="5829300" cy="3277348"/>
+            <wp:effectExtent l="76200" t="76200" r="133350" b="132715"/>
+            <wp:docPr id="45" name="Imagem 45"/>
             <wp:cNvGraphicFramePr>
               <a:graphicFrameLocks xmlns:a="http://schemas.openxmlformats.org/drawingml/2006/main" noChangeAspect="1"/>
             </wp:cNvGraphicFramePr>
@@ -10292,7 +10678,7 @@
                   <pic:spPr bwMode="auto">
                     <a:xfrm>
                       <a:off x="0" y="0"/>
-                      <a:ext cx="6128686" cy="2897660"/>
+                      <a:ext cx="5850737" cy="3289400"/>
                     </a:xfrm>
                     <a:prstGeom prst="rect">
                       <a:avLst/>
@@ -10345,14 +10731,18 @@
           <w:b/>
           <w:bCs/>
         </w:rPr>
-        <w:t>Tela Login Cliente</w:t>
-      </w:r>
-    </w:p>
-    <w:p>
-      <w:pPr>
-        <w:pStyle w:val="PargrafodaLista"/>
-        <w:spacing w:after="0" w:line="240" w:lineRule="auto"/>
-        <w:ind w:left="2422"/>
+        <w:t>Tela Cadastro Funcionário</w:t>
+      </w:r>
+    </w:p>
+    <w:p>
+      <w:pPr>
+        <w:pStyle w:val="PargrafodaLista"/>
+        <w:spacing w:after="0" w:line="240" w:lineRule="auto"/>
+        <w:ind w:left="1821"/>
+        <w:rPr>
+          <w:b/>
+          <w:bCs/>
+        </w:rPr>
       </w:pPr>
     </w:p>
     <w:p>
@@ -10366,10 +10756,10 @@
           <w:noProof/>
         </w:rPr>
         <w:drawing>
-          <wp:inline distT="0" distB="0" distL="0" distR="0" wp14:anchorId="10D969E7" wp14:editId="17E21789">
-            <wp:extent cx="6114065" cy="2920745"/>
-            <wp:effectExtent l="76200" t="76200" r="134620" b="127635"/>
-            <wp:docPr id="26" name="Imagem 26"/>
+          <wp:inline distT="0" distB="0" distL="0" distR="0" wp14:anchorId="61E8A637" wp14:editId="0A8D8714">
+            <wp:extent cx="5861855" cy="3295650"/>
+            <wp:effectExtent l="76200" t="76200" r="139065" b="133350"/>
+            <wp:docPr id="46" name="Imagem 46"/>
             <wp:cNvGraphicFramePr>
               <a:graphicFrameLocks xmlns:a="http://schemas.openxmlformats.org/drawingml/2006/main" noChangeAspect="1"/>
             </wp:cNvGraphicFramePr>
@@ -10398,7 +10788,7 @@
                   <pic:spPr bwMode="auto">
                     <a:xfrm>
                       <a:off x="0" y="0"/>
-                      <a:ext cx="6132489" cy="2929546"/>
+                      <a:ext cx="5885991" cy="3309220"/>
                     </a:xfrm>
                     <a:prstGeom prst="rect">
                       <a:avLst/>
@@ -10463,41 +10853,6 @@
     <w:p>
       <w:pPr>
         <w:pStyle w:val="PargrafodaLista"/>
-        <w:spacing w:after="0" w:line="240" w:lineRule="auto"/>
-        <w:ind w:left="1418"/>
-      </w:pPr>
-    </w:p>
-    <w:p>
-      <w:pPr>
-        <w:pStyle w:val="PargrafodaLista"/>
-        <w:spacing w:after="0" w:line="240" w:lineRule="auto"/>
-        <w:ind w:left="1418"/>
-      </w:pPr>
-    </w:p>
-    <w:p>
-      <w:pPr>
-        <w:pStyle w:val="PargrafodaLista"/>
-        <w:spacing w:after="0" w:line="240" w:lineRule="auto"/>
-        <w:ind w:left="1418"/>
-      </w:pPr>
-    </w:p>
-    <w:p>
-      <w:pPr>
-        <w:pStyle w:val="PargrafodaLista"/>
-        <w:spacing w:after="0" w:line="240" w:lineRule="auto"/>
-        <w:ind w:left="1418"/>
-      </w:pPr>
-    </w:p>
-    <w:p>
-      <w:pPr>
-        <w:pStyle w:val="PargrafodaLista"/>
-        <w:spacing w:after="0" w:line="240" w:lineRule="auto"/>
-        <w:ind w:left="1418"/>
-      </w:pPr>
-    </w:p>
-    <w:p>
-      <w:pPr>
-        <w:pStyle w:val="PargrafodaLista"/>
         <w:numPr>
           <w:ilvl w:val="1"/>
           <w:numId w:val="4"/>
@@ -10515,7 +10870,7 @@
           <w:bCs/>
         </w:rPr>
         <w:lastRenderedPageBreak/>
-        <w:t>Tela Cadastro Cliente</w:t>
+        <w:t>Tela Funcionário</w:t>
       </w:r>
     </w:p>
     <w:p>
@@ -10523,16 +10878,31 @@
         <w:pStyle w:val="PargrafodaLista"/>
         <w:spacing w:after="0" w:line="240" w:lineRule="auto"/>
         <w:ind w:left="1821"/>
+        <w:rPr>
+          <w:b/>
+          <w:bCs/>
+        </w:rPr>
+      </w:pPr>
+    </w:p>
+    <w:p>
+      <w:pPr>
+        <w:pStyle w:val="PargrafodaLista"/>
+        <w:spacing w:after="0" w:line="240" w:lineRule="auto"/>
+        <w:ind w:left="1418"/>
+        <w:rPr>
+          <w:b/>
+          <w:bCs/>
+        </w:rPr>
       </w:pPr>
       <w:r>
         <w:rPr>
           <w:noProof/>
         </w:rPr>
         <w:drawing>
-          <wp:inline distT="0" distB="0" distL="0" distR="0" wp14:anchorId="44A64200" wp14:editId="49E70349">
-            <wp:extent cx="6320591" cy="3379470"/>
-            <wp:effectExtent l="0" t="0" r="4445" b="0"/>
-            <wp:docPr id="32" name="Imagem 32" descr="C:\Users\jonas\Desktop\telaCadastroClietne.jpg"/>
+          <wp:inline distT="0" distB="0" distL="0" distR="0" wp14:anchorId="4DCD0133" wp14:editId="7B70CD36">
+            <wp:extent cx="5810250" cy="3266638"/>
+            <wp:effectExtent l="76200" t="76200" r="133350" b="124460"/>
+            <wp:docPr id="48" name="Imagem 48"/>
             <wp:cNvGraphicFramePr>
               <a:graphicFrameLocks xmlns:a="http://schemas.openxmlformats.org/drawingml/2006/main" noChangeAspect="1"/>
             </wp:cNvGraphicFramePr>
@@ -10540,7 +10910,7 @@
               <a:graphicData uri="http://schemas.openxmlformats.org/drawingml/2006/picture">
                 <pic:pic xmlns:pic="http://schemas.openxmlformats.org/drawingml/2006/picture">
                   <pic:nvPicPr>
-                    <pic:cNvPr id="0" name="Picture 4" descr="C:\Users\jonas\Desktop\telaCadastroClietne.jpg"/>
+                    <pic:cNvPr id="0" name="Picture 23"/>
                     <pic:cNvPicPr>
                       <a:picLocks noChangeAspect="1" noChangeArrowheads="1"/>
                     </pic:cNvPicPr>
@@ -10561,290 +10931,7 @@
                   <pic:spPr bwMode="auto">
                     <a:xfrm>
                       <a:off x="0" y="0"/>
-                      <a:ext cx="6332229" cy="3385692"/>
-                    </a:xfrm>
-                    <a:prstGeom prst="rect">
-                      <a:avLst/>
-                    </a:prstGeom>
-                    <a:noFill/>
-                    <a:ln>
-                      <a:noFill/>
-                    </a:ln>
-                  </pic:spPr>
-                </pic:pic>
-              </a:graphicData>
-            </a:graphic>
-          </wp:inline>
-        </w:drawing>
-      </w:r>
-    </w:p>
-    <w:p>
-      <w:pPr>
-        <w:pStyle w:val="PargrafodaLista"/>
-        <w:spacing w:after="0" w:line="240" w:lineRule="auto"/>
-        <w:ind w:left="1418"/>
-      </w:pPr>
-    </w:p>
-    <w:p>
-      <w:pPr>
-        <w:pStyle w:val="PargrafodaLista"/>
-        <w:spacing w:after="0" w:line="240" w:lineRule="auto"/>
-        <w:ind w:left="1418"/>
-      </w:pPr>
-    </w:p>
-    <w:p>
-      <w:pPr>
-        <w:pStyle w:val="PargrafodaLista"/>
-        <w:numPr>
-          <w:ilvl w:val="1"/>
-          <w:numId w:val="4"/>
-        </w:numPr>
-        <w:spacing w:after="0" w:line="240" w:lineRule="auto"/>
-        <w:ind w:left="1821" w:hanging="403"/>
-        <w:rPr>
-          <w:b/>
-          <w:bCs/>
-        </w:rPr>
-      </w:pPr>
-      <w:r>
-        <w:rPr>
-          <w:b/>
-          <w:bCs/>
-        </w:rPr>
-        <w:t>Tela Cliente</w:t>
-      </w:r>
-    </w:p>
-    <w:p>
-      <w:pPr>
-        <w:pStyle w:val="PargrafodaLista"/>
-        <w:spacing w:after="0" w:line="240" w:lineRule="auto"/>
-        <w:ind w:left="1418"/>
-      </w:pPr>
-    </w:p>
-    <w:p>
-      <w:pPr>
-        <w:pStyle w:val="PargrafodaLista"/>
-        <w:spacing w:after="0" w:line="240" w:lineRule="auto"/>
-        <w:ind w:left="1418"/>
-      </w:pPr>
-      <w:r>
-        <w:rPr>
-          <w:noProof/>
-        </w:rPr>
-        <w:drawing>
-          <wp:inline distT="0" distB="0" distL="0" distR="0" wp14:anchorId="6A588596" wp14:editId="4C31069D">
-            <wp:extent cx="6596473" cy="3481705"/>
-            <wp:effectExtent l="0" t="0" r="0" b="4445"/>
-            <wp:docPr id="33" name="Imagem 33" descr="C:\Users\jonas\Desktop\telaCliente.jpg"/>
-            <wp:cNvGraphicFramePr>
-              <a:graphicFrameLocks xmlns:a="http://schemas.openxmlformats.org/drawingml/2006/main" noChangeAspect="1"/>
-            </wp:cNvGraphicFramePr>
-            <a:graphic xmlns:a="http://schemas.openxmlformats.org/drawingml/2006/main">
-              <a:graphicData uri="http://schemas.openxmlformats.org/drawingml/2006/picture">
-                <pic:pic xmlns:pic="http://schemas.openxmlformats.org/drawingml/2006/picture">
-                  <pic:nvPicPr>
-                    <pic:cNvPr id="0" name="Picture 5" descr="C:\Users\jonas\Desktop\telaCliente.jpg"/>
-                    <pic:cNvPicPr>
-                      <a:picLocks noChangeAspect="1" noChangeArrowheads="1"/>
-                    </pic:cNvPicPr>
-                  </pic:nvPicPr>
-                  <pic:blipFill>
-                    <a:blip r:embed="rId89">
-                      <a:extLst>
-                        <a:ext uri="{28A0092B-C50C-407E-A947-70E740481C1C}">
-                          <a14:useLocalDpi xmlns:a14="http://schemas.microsoft.com/office/drawing/2010/main" val="0"/>
-                        </a:ext>
-                      </a:extLst>
-                    </a:blip>
-                    <a:srcRect/>
-                    <a:stretch>
-                      <a:fillRect/>
-                    </a:stretch>
-                  </pic:blipFill>
-                  <pic:spPr bwMode="auto">
-                    <a:xfrm>
-                      <a:off x="0" y="0"/>
-                      <a:ext cx="6633878" cy="3501448"/>
-                    </a:xfrm>
-                    <a:prstGeom prst="rect">
-                      <a:avLst/>
-                    </a:prstGeom>
-                    <a:noFill/>
-                    <a:ln>
-                      <a:noFill/>
-                    </a:ln>
-                  </pic:spPr>
-                </pic:pic>
-              </a:graphicData>
-            </a:graphic>
-          </wp:inline>
-        </w:drawing>
-      </w:r>
-    </w:p>
-    <w:p>
-      <w:pPr>
-        <w:pStyle w:val="PargrafodaLista"/>
-        <w:spacing w:after="0" w:line="240" w:lineRule="auto"/>
-        <w:ind w:left="1418"/>
-      </w:pPr>
-    </w:p>
-    <w:p>
-      <w:pPr>
-        <w:pStyle w:val="PargrafodaLista"/>
-        <w:spacing w:after="0" w:line="240" w:lineRule="auto"/>
-        <w:ind w:left="1418"/>
-      </w:pPr>
-    </w:p>
-    <w:p>
-      <w:pPr>
-        <w:pStyle w:val="PargrafodaLista"/>
-        <w:spacing w:after="0" w:line="240" w:lineRule="auto"/>
-        <w:ind w:left="1418"/>
-      </w:pPr>
-    </w:p>
-    <w:p>
-      <w:pPr>
-        <w:pStyle w:val="PargrafodaLista"/>
-        <w:spacing w:after="0" w:line="240" w:lineRule="auto"/>
-        <w:ind w:left="1418"/>
-      </w:pPr>
-    </w:p>
-    <w:p>
-      <w:pPr>
-        <w:pStyle w:val="PargrafodaLista"/>
-        <w:spacing w:after="0" w:line="240" w:lineRule="auto"/>
-        <w:ind w:left="1418"/>
-      </w:pPr>
-    </w:p>
-    <w:p>
-      <w:pPr>
-        <w:pStyle w:val="PargrafodaLista"/>
-        <w:spacing w:after="0" w:line="240" w:lineRule="auto"/>
-        <w:ind w:left="1418"/>
-      </w:pPr>
-    </w:p>
-    <w:p>
-      <w:pPr>
-        <w:pStyle w:val="PargrafodaLista"/>
-        <w:spacing w:after="0" w:line="240" w:lineRule="auto"/>
-        <w:ind w:left="1418"/>
-      </w:pPr>
-    </w:p>
-    <w:p>
-      <w:pPr>
-        <w:pStyle w:val="PargrafodaLista"/>
-        <w:spacing w:after="0" w:line="240" w:lineRule="auto"/>
-        <w:ind w:left="1418"/>
-      </w:pPr>
-    </w:p>
-    <w:p>
-      <w:pPr>
-        <w:pStyle w:val="PargrafodaLista"/>
-        <w:spacing w:after="0" w:line="240" w:lineRule="auto"/>
-        <w:ind w:left="1418"/>
-      </w:pPr>
-    </w:p>
-    <w:p>
-      <w:pPr>
-        <w:pStyle w:val="PargrafodaLista"/>
-        <w:spacing w:after="0" w:line="240" w:lineRule="auto"/>
-        <w:ind w:left="1418"/>
-      </w:pPr>
-    </w:p>
-    <w:p>
-      <w:pPr>
-        <w:pStyle w:val="PargrafodaLista"/>
-        <w:spacing w:after="0" w:line="240" w:lineRule="auto"/>
-        <w:ind w:left="1418"/>
-      </w:pPr>
-    </w:p>
-    <w:p>
-      <w:pPr>
-        <w:pStyle w:val="PargrafodaLista"/>
-        <w:numPr>
-          <w:ilvl w:val="1"/>
-          <w:numId w:val="4"/>
-        </w:numPr>
-        <w:spacing w:after="0" w:line="240" w:lineRule="auto"/>
-        <w:ind w:left="1821" w:hanging="403"/>
-        <w:rPr>
-          <w:b/>
-          <w:bCs/>
-        </w:rPr>
-      </w:pPr>
-      <w:r>
-        <w:rPr>
-          <w:b/>
-          <w:bCs/>
-        </w:rPr>
-        <w:t xml:space="preserve">Tela </w:t>
-      </w:r>
-      <w:r>
-        <w:rPr>
-          <w:b/>
-          <w:bCs/>
-        </w:rPr>
-        <w:t>Fazer</w:t>
-      </w:r>
-      <w:r>
-        <w:rPr>
-          <w:b/>
-          <w:bCs/>
-        </w:rPr>
-        <w:t xml:space="preserve"> Reserva</w:t>
-      </w:r>
-    </w:p>
-    <w:p>
-      <w:pPr>
-        <w:pStyle w:val="PargrafodaLista"/>
-        <w:spacing w:after="0" w:line="240" w:lineRule="auto"/>
-        <w:ind w:left="1821"/>
-      </w:pPr>
-    </w:p>
-    <w:p>
-      <w:pPr>
-        <w:pStyle w:val="PargrafodaLista"/>
-        <w:spacing w:after="0" w:line="240" w:lineRule="auto"/>
-        <w:ind w:left="1418"/>
-      </w:pPr>
-      <w:r>
-        <w:rPr>
-          <w:noProof/>
-        </w:rPr>
-        <w:drawing>
-          <wp:inline distT="0" distB="0" distL="0" distR="0" wp14:anchorId="1C81FAA1" wp14:editId="0808E715">
-            <wp:extent cx="6037726" cy="2832690"/>
-            <wp:effectExtent l="76200" t="76200" r="134620" b="139700"/>
-            <wp:docPr id="29" name="Imagem 29"/>
-            <wp:cNvGraphicFramePr>
-              <a:graphicFrameLocks xmlns:a="http://schemas.openxmlformats.org/drawingml/2006/main" noChangeAspect="1"/>
-            </wp:cNvGraphicFramePr>
-            <a:graphic xmlns:a="http://schemas.openxmlformats.org/drawingml/2006/main">
-              <a:graphicData uri="http://schemas.openxmlformats.org/drawingml/2006/picture">
-                <pic:pic xmlns:pic="http://schemas.openxmlformats.org/drawingml/2006/picture">
-                  <pic:nvPicPr>
-                    <pic:cNvPr id="0" name="Picture 25"/>
-                    <pic:cNvPicPr>
-                      <a:picLocks noChangeAspect="1" noChangeArrowheads="1"/>
-                    </pic:cNvPicPr>
-                  </pic:nvPicPr>
-                  <pic:blipFill>
-                    <a:blip r:embed="rId90">
-                      <a:extLst>
-                        <a:ext uri="{28A0092B-C50C-407E-A947-70E740481C1C}">
-                          <a14:useLocalDpi xmlns:a14="http://schemas.microsoft.com/office/drawing/2010/main" val="0"/>
-                        </a:ext>
-                      </a:extLst>
-                    </a:blip>
-                    <a:srcRect/>
-                    <a:stretch>
-                      <a:fillRect/>
-                    </a:stretch>
-                  </pic:blipFill>
-                  <pic:spPr bwMode="auto">
-                    <a:xfrm>
-                      <a:off x="0" y="0"/>
-                      <a:ext cx="6066585" cy="2846230"/>
+                      <a:ext cx="5826172" cy="3275590"/>
                     </a:xfrm>
                     <a:prstGeom prst="rect">
                       <a:avLst/>
@@ -10876,6 +10963,21 @@
         <w:pStyle w:val="PargrafodaLista"/>
         <w:spacing w:after="0" w:line="240" w:lineRule="auto"/>
         <w:ind w:left="1821"/>
+        <w:rPr>
+          <w:b/>
+          <w:bCs/>
+        </w:rPr>
+      </w:pPr>
+    </w:p>
+    <w:p>
+      <w:pPr>
+        <w:pStyle w:val="PargrafodaLista"/>
+        <w:spacing w:after="0" w:line="240" w:lineRule="auto"/>
+        <w:ind w:left="1821"/>
+        <w:rPr>
+          <w:b/>
+          <w:bCs/>
+        </w:rPr>
       </w:pPr>
     </w:p>
     <w:p>
@@ -10897,8 +10999,15 @@
           <w:b/>
           <w:bCs/>
         </w:rPr>
-        <w:t>Tela Mostrar Minhas Reservas</w:t>
-      </w:r>
+        <w:t>Tela Relatórios de Aluguel</w:t>
+      </w:r>
+    </w:p>
+    <w:p>
+      <w:pPr>
+        <w:pStyle w:val="PargrafodaLista"/>
+        <w:spacing w:after="0" w:line="240" w:lineRule="auto"/>
+        <w:ind w:left="1821"/>
+      </w:pPr>
     </w:p>
     <w:p>
       <w:pPr>
@@ -10906,22 +11015,15 @@
         <w:spacing w:after="0" w:line="240" w:lineRule="auto"/>
         <w:ind w:left="1418"/>
       </w:pPr>
-    </w:p>
-    <w:p>
-      <w:pPr>
-        <w:pStyle w:val="PargrafodaLista"/>
-        <w:spacing w:after="0" w:line="240" w:lineRule="auto"/>
-        <w:ind w:left="1418"/>
-      </w:pPr>
       <w:r>
         <w:rPr>
           <w:noProof/>
         </w:rPr>
         <w:drawing>
-          <wp:inline distT="0" distB="0" distL="0" distR="0" wp14:anchorId="26A8D2C7" wp14:editId="504857B3">
-            <wp:extent cx="6016128" cy="2837316"/>
-            <wp:effectExtent l="76200" t="76200" r="137160" b="134620"/>
-            <wp:docPr id="30" name="Imagem 30"/>
+          <wp:inline distT="0" distB="0" distL="0" distR="0" wp14:anchorId="23A9B409" wp14:editId="73E2BB74">
+            <wp:extent cx="5838825" cy="3282703"/>
+            <wp:effectExtent l="76200" t="76200" r="123825" b="127635"/>
+            <wp:docPr id="49" name="Imagem 49"/>
             <wp:cNvGraphicFramePr>
               <a:graphicFrameLocks xmlns:a="http://schemas.openxmlformats.org/drawingml/2006/main" noChangeAspect="1"/>
             </wp:cNvGraphicFramePr>
@@ -10929,13 +11031,13 @@
               <a:graphicData uri="http://schemas.openxmlformats.org/drawingml/2006/picture">
                 <pic:pic xmlns:pic="http://schemas.openxmlformats.org/drawingml/2006/picture">
                   <pic:nvPicPr>
-                    <pic:cNvPr id="0" name="Picture 27"/>
+                    <pic:cNvPr id="0" name="Picture 25"/>
                     <pic:cNvPicPr>
                       <a:picLocks noChangeAspect="1" noChangeArrowheads="1"/>
                     </pic:cNvPicPr>
                   </pic:nvPicPr>
                   <pic:blipFill>
-                    <a:blip r:embed="rId91">
+                    <a:blip r:embed="rId89">
                       <a:extLst>
                         <a:ext uri="{28A0092B-C50C-407E-A947-70E740481C1C}">
                           <a14:useLocalDpi xmlns:a14="http://schemas.microsoft.com/office/drawing/2010/main" val="0"/>
@@ -10950,7 +11052,7 @@
                   <pic:spPr bwMode="auto">
                     <a:xfrm>
                       <a:off x="0" y="0"/>
-                      <a:ext cx="6050916" cy="2853723"/>
+                      <a:ext cx="5859773" cy="3294480"/>
                     </a:xfrm>
                     <a:prstGeom prst="rect">
                       <a:avLst/>
@@ -10977,6 +11079,1240 @@
         </w:drawing>
       </w:r>
     </w:p>
+    <w:p>
+      <w:pPr>
+        <w:pStyle w:val="PargrafodaLista"/>
+        <w:spacing w:after="0" w:line="240" w:lineRule="auto"/>
+        <w:ind w:left="1418"/>
+      </w:pPr>
+    </w:p>
+    <w:p>
+      <w:pPr>
+        <w:pStyle w:val="PargrafodaLista"/>
+        <w:spacing w:after="0" w:line="240" w:lineRule="auto"/>
+        <w:ind w:left="1418"/>
+      </w:pPr>
+    </w:p>
+    <w:p>
+      <w:pPr>
+        <w:pStyle w:val="PargrafodaLista"/>
+        <w:spacing w:after="0" w:line="240" w:lineRule="auto"/>
+        <w:ind w:left="1418"/>
+      </w:pPr>
+    </w:p>
+    <w:p>
+      <w:pPr>
+        <w:pStyle w:val="PargrafodaLista"/>
+        <w:spacing w:after="0" w:line="240" w:lineRule="auto"/>
+        <w:ind w:left="1418"/>
+      </w:pPr>
+    </w:p>
+    <w:p>
+      <w:pPr>
+        <w:pStyle w:val="PargrafodaLista"/>
+        <w:numPr>
+          <w:ilvl w:val="1"/>
+          <w:numId w:val="4"/>
+        </w:numPr>
+        <w:spacing w:after="0" w:line="240" w:lineRule="auto"/>
+        <w:ind w:left="1821" w:hanging="403"/>
+        <w:rPr>
+          <w:b/>
+          <w:bCs/>
+        </w:rPr>
+      </w:pPr>
+      <w:r>
+        <w:rPr>
+          <w:b/>
+          <w:bCs/>
+        </w:rPr>
+        <w:lastRenderedPageBreak/>
+        <w:t xml:space="preserve">Tela </w:t>
+      </w:r>
+      <w:r>
+        <w:rPr>
+          <w:b/>
+          <w:bCs/>
+        </w:rPr>
+        <w:t>Atualizar Dados Funcionário</w:t>
+      </w:r>
+    </w:p>
+    <w:p>
+      <w:pPr>
+        <w:pStyle w:val="PargrafodaLista"/>
+        <w:spacing w:after="0" w:line="240" w:lineRule="auto"/>
+        <w:ind w:left="2422"/>
+      </w:pPr>
+    </w:p>
+    <w:p>
+      <w:pPr>
+        <w:pStyle w:val="PargrafodaLista"/>
+        <w:spacing w:after="0" w:line="240" w:lineRule="auto"/>
+        <w:ind w:left="1418"/>
+      </w:pPr>
+      <w:r>
+        <w:rPr>
+          <w:noProof/>
+        </w:rPr>
+        <w:drawing>
+          <wp:inline distT="0" distB="0" distL="0" distR="0" wp14:anchorId="7BF69D77" wp14:editId="365074D7">
+            <wp:extent cx="5801355" cy="3261636"/>
+            <wp:effectExtent l="76200" t="76200" r="142875" b="129540"/>
+            <wp:docPr id="50" name="Imagem 50"/>
+            <wp:cNvGraphicFramePr>
+              <a:graphicFrameLocks xmlns:a="http://schemas.openxmlformats.org/drawingml/2006/main" noChangeAspect="1"/>
+            </wp:cNvGraphicFramePr>
+            <a:graphic xmlns:a="http://schemas.openxmlformats.org/drawingml/2006/main">
+              <a:graphicData uri="http://schemas.openxmlformats.org/drawingml/2006/picture">
+                <pic:pic xmlns:pic="http://schemas.openxmlformats.org/drawingml/2006/picture">
+                  <pic:nvPicPr>
+                    <pic:cNvPr id="0" name="Picture 27"/>
+                    <pic:cNvPicPr>
+                      <a:picLocks noChangeAspect="1" noChangeArrowheads="1"/>
+                    </pic:cNvPicPr>
+                  </pic:nvPicPr>
+                  <pic:blipFill>
+                    <a:blip r:embed="rId90">
+                      <a:extLst>
+                        <a:ext uri="{28A0092B-C50C-407E-A947-70E740481C1C}">
+                          <a14:useLocalDpi xmlns:a14="http://schemas.microsoft.com/office/drawing/2010/main" val="0"/>
+                        </a:ext>
+                      </a:extLst>
+                    </a:blip>
+                    <a:srcRect/>
+                    <a:stretch>
+                      <a:fillRect/>
+                    </a:stretch>
+                  </pic:blipFill>
+                  <pic:spPr bwMode="auto">
+                    <a:xfrm>
+                      <a:off x="0" y="0"/>
+                      <a:ext cx="5820305" cy="3272290"/>
+                    </a:xfrm>
+                    <a:prstGeom prst="rect">
+                      <a:avLst/>
+                    </a:prstGeom>
+                    <a:ln w="38100" cap="sq">
+                      <a:solidFill>
+                        <a:srgbClr val="000000"/>
+                      </a:solidFill>
+                      <a:prstDash val="solid"/>
+                      <a:miter lim="800000"/>
+                    </a:ln>
+                    <a:effectLst>
+                      <a:outerShdw blurRad="50800" dist="38100" dir="2700000" algn="tl" rotWithShape="0">
+                        <a:srgbClr val="000000">
+                          <a:alpha val="43000"/>
+                        </a:srgbClr>
+                      </a:outerShdw>
+                    </a:effectLst>
+                  </pic:spPr>
+                </pic:pic>
+              </a:graphicData>
+            </a:graphic>
+          </wp:inline>
+        </w:drawing>
+      </w:r>
+    </w:p>
+    <w:p>
+      <w:pPr>
+        <w:pStyle w:val="PargrafodaLista"/>
+        <w:spacing w:after="0" w:line="240" w:lineRule="auto"/>
+        <w:ind w:left="1418"/>
+      </w:pPr>
+    </w:p>
+    <w:p>
+      <w:pPr>
+        <w:pStyle w:val="PargrafodaLista"/>
+        <w:numPr>
+          <w:ilvl w:val="1"/>
+          <w:numId w:val="4"/>
+        </w:numPr>
+        <w:spacing w:after="0" w:line="240" w:lineRule="auto"/>
+        <w:ind w:left="1821" w:hanging="403"/>
+        <w:rPr>
+          <w:b/>
+          <w:bCs/>
+        </w:rPr>
+      </w:pPr>
+      <w:r>
+        <w:rPr>
+          <w:b/>
+          <w:bCs/>
+        </w:rPr>
+        <w:t xml:space="preserve">Tela </w:t>
+      </w:r>
+      <w:r>
+        <w:rPr>
+          <w:b/>
+          <w:bCs/>
+        </w:rPr>
+        <w:t xml:space="preserve">Login </w:t>
+      </w:r>
+      <w:r>
+        <w:rPr>
+          <w:b/>
+          <w:bCs/>
+        </w:rPr>
+        <w:t>Cliente</w:t>
+      </w:r>
+    </w:p>
+    <w:p>
+      <w:pPr>
+        <w:pStyle w:val="PargrafodaLista"/>
+        <w:spacing w:after="0" w:line="240" w:lineRule="auto"/>
+        <w:ind w:left="1821"/>
+        <w:rPr>
+          <w:b/>
+          <w:bCs/>
+        </w:rPr>
+      </w:pPr>
+    </w:p>
+    <w:p>
+      <w:pPr>
+        <w:pStyle w:val="PargrafodaLista"/>
+        <w:spacing w:after="0" w:line="240" w:lineRule="auto"/>
+        <w:ind w:left="1418"/>
+        <w:rPr>
+          <w:b/>
+          <w:bCs/>
+        </w:rPr>
+      </w:pPr>
+      <w:r>
+        <w:rPr>
+          <w:noProof/>
+        </w:rPr>
+        <w:drawing>
+          <wp:inline distT="0" distB="0" distL="0" distR="0" wp14:anchorId="6FD110DE" wp14:editId="428102DE">
+            <wp:extent cx="5811028" cy="3267075"/>
+            <wp:effectExtent l="76200" t="76200" r="132715" b="123825"/>
+            <wp:docPr id="51" name="Imagem 51"/>
+            <wp:cNvGraphicFramePr>
+              <a:graphicFrameLocks xmlns:a="http://schemas.openxmlformats.org/drawingml/2006/main" noChangeAspect="1"/>
+            </wp:cNvGraphicFramePr>
+            <a:graphic xmlns:a="http://schemas.openxmlformats.org/drawingml/2006/main">
+              <a:graphicData uri="http://schemas.openxmlformats.org/drawingml/2006/picture">
+                <pic:pic xmlns:pic="http://schemas.openxmlformats.org/drawingml/2006/picture">
+                  <pic:nvPicPr>
+                    <pic:cNvPr id="0" name="Picture 29"/>
+                    <pic:cNvPicPr>
+                      <a:picLocks noChangeAspect="1" noChangeArrowheads="1"/>
+                    </pic:cNvPicPr>
+                  </pic:nvPicPr>
+                  <pic:blipFill>
+                    <a:blip r:embed="rId91">
+                      <a:extLst>
+                        <a:ext uri="{28A0092B-C50C-407E-A947-70E740481C1C}">
+                          <a14:useLocalDpi xmlns:a14="http://schemas.microsoft.com/office/drawing/2010/main" val="0"/>
+                        </a:ext>
+                      </a:extLst>
+                    </a:blip>
+                    <a:srcRect/>
+                    <a:stretch>
+                      <a:fillRect/>
+                    </a:stretch>
+                  </pic:blipFill>
+                  <pic:spPr bwMode="auto">
+                    <a:xfrm>
+                      <a:off x="0" y="0"/>
+                      <a:ext cx="5821522" cy="3272975"/>
+                    </a:xfrm>
+                    <a:prstGeom prst="rect">
+                      <a:avLst/>
+                    </a:prstGeom>
+                    <a:ln w="38100" cap="sq">
+                      <a:solidFill>
+                        <a:srgbClr val="000000"/>
+                      </a:solidFill>
+                      <a:prstDash val="solid"/>
+                      <a:miter lim="800000"/>
+                    </a:ln>
+                    <a:effectLst>
+                      <a:outerShdw blurRad="50800" dist="38100" dir="2700000" algn="tl" rotWithShape="0">
+                        <a:srgbClr val="000000">
+                          <a:alpha val="43000"/>
+                        </a:srgbClr>
+                      </a:outerShdw>
+                    </a:effectLst>
+                  </pic:spPr>
+                </pic:pic>
+              </a:graphicData>
+            </a:graphic>
+          </wp:inline>
+        </w:drawing>
+      </w:r>
+    </w:p>
+    <w:p>
+      <w:pPr>
+        <w:pStyle w:val="PargrafodaLista"/>
+        <w:spacing w:after="0" w:line="240" w:lineRule="auto"/>
+        <w:ind w:left="1418"/>
+        <w:rPr>
+          <w:b/>
+          <w:bCs/>
+        </w:rPr>
+      </w:pPr>
+    </w:p>
+    <w:p>
+      <w:pPr>
+        <w:pStyle w:val="PargrafodaLista"/>
+        <w:spacing w:after="0" w:line="240" w:lineRule="auto"/>
+        <w:ind w:left="1418"/>
+        <w:rPr>
+          <w:b/>
+          <w:bCs/>
+        </w:rPr>
+      </w:pPr>
+    </w:p>
+    <w:p>
+      <w:pPr>
+        <w:pStyle w:val="PargrafodaLista"/>
+        <w:spacing w:after="0" w:line="240" w:lineRule="auto"/>
+        <w:ind w:left="1418"/>
+        <w:rPr>
+          <w:b/>
+          <w:bCs/>
+        </w:rPr>
+      </w:pPr>
+    </w:p>
+    <w:p>
+      <w:pPr>
+        <w:pStyle w:val="PargrafodaLista"/>
+        <w:spacing w:after="0" w:line="240" w:lineRule="auto"/>
+        <w:ind w:left="1418"/>
+        <w:rPr>
+          <w:b/>
+          <w:bCs/>
+        </w:rPr>
+      </w:pPr>
+    </w:p>
+    <w:p>
+      <w:pPr>
+        <w:pStyle w:val="PargrafodaLista"/>
+        <w:spacing w:after="0" w:line="240" w:lineRule="auto"/>
+        <w:ind w:left="1821"/>
+        <w:rPr>
+          <w:b/>
+          <w:bCs/>
+        </w:rPr>
+      </w:pPr>
+    </w:p>
+    <w:p>
+      <w:pPr>
+        <w:pStyle w:val="PargrafodaLista"/>
+        <w:numPr>
+          <w:ilvl w:val="1"/>
+          <w:numId w:val="4"/>
+        </w:numPr>
+        <w:spacing w:after="0" w:line="240" w:lineRule="auto"/>
+        <w:ind w:left="1821" w:hanging="403"/>
+        <w:rPr>
+          <w:b/>
+          <w:bCs/>
+        </w:rPr>
+      </w:pPr>
+      <w:r>
+        <w:rPr>
+          <w:b/>
+          <w:bCs/>
+        </w:rPr>
+        <w:lastRenderedPageBreak/>
+        <w:t>Tela Cadastro Cliente</w:t>
+      </w:r>
+    </w:p>
+    <w:p>
+      <w:pPr>
+        <w:pStyle w:val="PargrafodaLista"/>
+        <w:spacing w:after="0" w:line="240" w:lineRule="auto"/>
+        <w:ind w:left="1821"/>
+      </w:pPr>
+    </w:p>
+    <w:p>
+      <w:pPr>
+        <w:pStyle w:val="PargrafodaLista"/>
+        <w:spacing w:after="0" w:line="240" w:lineRule="auto"/>
+        <w:ind w:left="1418"/>
+      </w:pPr>
+    </w:p>
+    <w:p>
+      <w:pPr>
+        <w:pStyle w:val="PargrafodaLista"/>
+        <w:spacing w:after="0" w:line="240" w:lineRule="auto"/>
+        <w:ind w:left="1418"/>
+      </w:pPr>
+      <w:r>
+        <w:rPr>
+          <w:noProof/>
+        </w:rPr>
+        <w:drawing>
+          <wp:inline distT="0" distB="0" distL="0" distR="0" wp14:anchorId="57902BF2" wp14:editId="54B178CC">
+            <wp:extent cx="5794086" cy="3257550"/>
+            <wp:effectExtent l="76200" t="76200" r="130810" b="133350"/>
+            <wp:docPr id="58" name="Imagem 58"/>
+            <wp:cNvGraphicFramePr>
+              <a:graphicFrameLocks xmlns:a="http://schemas.openxmlformats.org/drawingml/2006/main" noChangeAspect="1"/>
+            </wp:cNvGraphicFramePr>
+            <a:graphic xmlns:a="http://schemas.openxmlformats.org/drawingml/2006/main">
+              <a:graphicData uri="http://schemas.openxmlformats.org/drawingml/2006/picture">
+                <pic:pic xmlns:pic="http://schemas.openxmlformats.org/drawingml/2006/picture">
+                  <pic:nvPicPr>
+                    <pic:cNvPr id="0" name="Picture 43"/>
+                    <pic:cNvPicPr>
+                      <a:picLocks noChangeAspect="1" noChangeArrowheads="1"/>
+                    </pic:cNvPicPr>
+                  </pic:nvPicPr>
+                  <pic:blipFill>
+                    <a:blip r:embed="rId92">
+                      <a:extLst>
+                        <a:ext uri="{28A0092B-C50C-407E-A947-70E740481C1C}">
+                          <a14:useLocalDpi xmlns:a14="http://schemas.microsoft.com/office/drawing/2010/main" val="0"/>
+                        </a:ext>
+                      </a:extLst>
+                    </a:blip>
+                    <a:srcRect/>
+                    <a:stretch>
+                      <a:fillRect/>
+                    </a:stretch>
+                  </pic:blipFill>
+                  <pic:spPr bwMode="auto">
+                    <a:xfrm>
+                      <a:off x="0" y="0"/>
+                      <a:ext cx="5807262" cy="3264958"/>
+                    </a:xfrm>
+                    <a:prstGeom prst="rect">
+                      <a:avLst/>
+                    </a:prstGeom>
+                    <a:ln w="38100" cap="sq">
+                      <a:solidFill>
+                        <a:srgbClr val="000000"/>
+                      </a:solidFill>
+                      <a:prstDash val="solid"/>
+                      <a:miter lim="800000"/>
+                    </a:ln>
+                    <a:effectLst>
+                      <a:outerShdw blurRad="50800" dist="38100" dir="2700000" algn="tl" rotWithShape="0">
+                        <a:srgbClr val="000000">
+                          <a:alpha val="43000"/>
+                        </a:srgbClr>
+                      </a:outerShdw>
+                    </a:effectLst>
+                  </pic:spPr>
+                </pic:pic>
+              </a:graphicData>
+            </a:graphic>
+          </wp:inline>
+        </w:drawing>
+      </w:r>
+    </w:p>
+    <w:p>
+      <w:pPr>
+        <w:pStyle w:val="PargrafodaLista"/>
+        <w:spacing w:after="0" w:line="240" w:lineRule="auto"/>
+        <w:ind w:left="1418"/>
+      </w:pPr>
+    </w:p>
+    <w:p>
+      <w:pPr>
+        <w:pStyle w:val="PargrafodaLista"/>
+        <w:spacing w:after="0" w:line="240" w:lineRule="auto"/>
+        <w:ind w:left="1418"/>
+      </w:pPr>
+    </w:p>
+    <w:p>
+      <w:pPr>
+        <w:pStyle w:val="PargrafodaLista"/>
+        <w:spacing w:after="0" w:line="240" w:lineRule="auto"/>
+        <w:ind w:left="1418"/>
+      </w:pPr>
+    </w:p>
+    <w:p>
+      <w:pPr>
+        <w:pStyle w:val="PargrafodaLista"/>
+        <w:spacing w:after="0" w:line="240" w:lineRule="auto"/>
+        <w:ind w:left="1418"/>
+      </w:pPr>
+    </w:p>
+    <w:p>
+      <w:pPr>
+        <w:pStyle w:val="PargrafodaLista"/>
+        <w:numPr>
+          <w:ilvl w:val="1"/>
+          <w:numId w:val="4"/>
+        </w:numPr>
+        <w:spacing w:after="0" w:line="240" w:lineRule="auto"/>
+        <w:ind w:left="1821" w:hanging="403"/>
+        <w:rPr>
+          <w:b/>
+          <w:bCs/>
+        </w:rPr>
+      </w:pPr>
+      <w:r>
+        <w:rPr>
+          <w:b/>
+          <w:bCs/>
+        </w:rPr>
+        <w:t>Tela Cliente</w:t>
+      </w:r>
+    </w:p>
+    <w:p>
+      <w:pPr>
+        <w:pStyle w:val="PargrafodaLista"/>
+        <w:spacing w:after="0" w:line="240" w:lineRule="auto"/>
+        <w:ind w:left="1418"/>
+      </w:pPr>
+    </w:p>
+    <w:p>
+      <w:pPr>
+        <w:pStyle w:val="PargrafodaLista"/>
+        <w:spacing w:after="0" w:line="240" w:lineRule="auto"/>
+        <w:ind w:left="1418"/>
+      </w:pPr>
+      <w:r>
+        <w:rPr>
+          <w:noProof/>
+        </w:rPr>
+        <w:drawing>
+          <wp:inline distT="0" distB="0" distL="0" distR="0" wp14:anchorId="5539C405" wp14:editId="74F52298">
+            <wp:extent cx="5794088" cy="3257550"/>
+            <wp:effectExtent l="76200" t="76200" r="130810" b="133350"/>
+            <wp:docPr id="52" name="Imagem 52"/>
+            <wp:cNvGraphicFramePr>
+              <a:graphicFrameLocks xmlns:a="http://schemas.openxmlformats.org/drawingml/2006/main" noChangeAspect="1"/>
+            </wp:cNvGraphicFramePr>
+            <a:graphic xmlns:a="http://schemas.openxmlformats.org/drawingml/2006/main">
+              <a:graphicData uri="http://schemas.openxmlformats.org/drawingml/2006/picture">
+                <pic:pic xmlns:pic="http://schemas.openxmlformats.org/drawingml/2006/picture">
+                  <pic:nvPicPr>
+                    <pic:cNvPr id="0" name="Picture 31"/>
+                    <pic:cNvPicPr>
+                      <a:picLocks noChangeAspect="1" noChangeArrowheads="1"/>
+                    </pic:cNvPicPr>
+                  </pic:nvPicPr>
+                  <pic:blipFill>
+                    <a:blip r:embed="rId93">
+                      <a:extLst>
+                        <a:ext uri="{28A0092B-C50C-407E-A947-70E740481C1C}">
+                          <a14:useLocalDpi xmlns:a14="http://schemas.microsoft.com/office/drawing/2010/main" val="0"/>
+                        </a:ext>
+                      </a:extLst>
+                    </a:blip>
+                    <a:srcRect/>
+                    <a:stretch>
+                      <a:fillRect/>
+                    </a:stretch>
+                  </pic:blipFill>
+                  <pic:spPr bwMode="auto">
+                    <a:xfrm>
+                      <a:off x="0" y="0"/>
+                      <a:ext cx="5814565" cy="3269063"/>
+                    </a:xfrm>
+                    <a:prstGeom prst="rect">
+                      <a:avLst/>
+                    </a:prstGeom>
+                    <a:ln w="38100" cap="sq">
+                      <a:solidFill>
+                        <a:srgbClr val="000000"/>
+                      </a:solidFill>
+                      <a:prstDash val="solid"/>
+                      <a:miter lim="800000"/>
+                    </a:ln>
+                    <a:effectLst>
+                      <a:outerShdw blurRad="50800" dist="38100" dir="2700000" algn="tl" rotWithShape="0">
+                        <a:srgbClr val="000000">
+                          <a:alpha val="43000"/>
+                        </a:srgbClr>
+                      </a:outerShdw>
+                    </a:effectLst>
+                  </pic:spPr>
+                </pic:pic>
+              </a:graphicData>
+            </a:graphic>
+          </wp:inline>
+        </w:drawing>
+      </w:r>
+    </w:p>
+    <w:p>
+      <w:pPr>
+        <w:pStyle w:val="PargrafodaLista"/>
+        <w:spacing w:after="0" w:line="240" w:lineRule="auto"/>
+        <w:ind w:left="1418"/>
+      </w:pPr>
+    </w:p>
+    <w:p>
+      <w:pPr>
+        <w:pStyle w:val="PargrafodaLista"/>
+        <w:numPr>
+          <w:ilvl w:val="1"/>
+          <w:numId w:val="4"/>
+        </w:numPr>
+        <w:spacing w:after="0" w:line="240" w:lineRule="auto"/>
+        <w:ind w:left="1821" w:hanging="403"/>
+        <w:rPr>
+          <w:b/>
+          <w:bCs/>
+        </w:rPr>
+      </w:pPr>
+      <w:r>
+        <w:rPr>
+          <w:b/>
+          <w:bCs/>
+        </w:rPr>
+        <w:lastRenderedPageBreak/>
+        <w:t xml:space="preserve">Tela </w:t>
+      </w:r>
+      <w:r>
+        <w:rPr>
+          <w:b/>
+          <w:bCs/>
+        </w:rPr>
+        <w:t>Fazer</w:t>
+      </w:r>
+      <w:r>
+        <w:rPr>
+          <w:b/>
+          <w:bCs/>
+        </w:rPr>
+        <w:t xml:space="preserve"> Reserva</w:t>
+      </w:r>
+    </w:p>
+    <w:p>
+      <w:pPr>
+        <w:pStyle w:val="PargrafodaLista"/>
+        <w:spacing w:after="0" w:line="240" w:lineRule="auto"/>
+        <w:ind w:left="1821"/>
+      </w:pPr>
+    </w:p>
+    <w:p>
+      <w:pPr>
+        <w:pStyle w:val="PargrafodaLista"/>
+        <w:spacing w:after="0" w:line="240" w:lineRule="auto"/>
+        <w:ind w:left="1418"/>
+      </w:pPr>
+      <w:r>
+        <w:rPr>
+          <w:noProof/>
+        </w:rPr>
+        <w:drawing>
+          <wp:inline distT="0" distB="0" distL="0" distR="0" wp14:anchorId="636002C6" wp14:editId="15F2D148">
+            <wp:extent cx="5781675" cy="3250571"/>
+            <wp:effectExtent l="76200" t="76200" r="123825" b="140335"/>
+            <wp:docPr id="53" name="Imagem 53"/>
+            <wp:cNvGraphicFramePr>
+              <a:graphicFrameLocks xmlns:a="http://schemas.openxmlformats.org/drawingml/2006/main" noChangeAspect="1"/>
+            </wp:cNvGraphicFramePr>
+            <a:graphic xmlns:a="http://schemas.openxmlformats.org/drawingml/2006/main">
+              <a:graphicData uri="http://schemas.openxmlformats.org/drawingml/2006/picture">
+                <pic:pic xmlns:pic="http://schemas.openxmlformats.org/drawingml/2006/picture">
+                  <pic:nvPicPr>
+                    <pic:cNvPr id="0" name="Picture 33"/>
+                    <pic:cNvPicPr>
+                      <a:picLocks noChangeAspect="1" noChangeArrowheads="1"/>
+                    </pic:cNvPicPr>
+                  </pic:nvPicPr>
+                  <pic:blipFill>
+                    <a:blip r:embed="rId94">
+                      <a:extLst>
+                        <a:ext uri="{28A0092B-C50C-407E-A947-70E740481C1C}">
+                          <a14:useLocalDpi xmlns:a14="http://schemas.microsoft.com/office/drawing/2010/main" val="0"/>
+                        </a:ext>
+                      </a:extLst>
+                    </a:blip>
+                    <a:srcRect/>
+                    <a:stretch>
+                      <a:fillRect/>
+                    </a:stretch>
+                  </pic:blipFill>
+                  <pic:spPr bwMode="auto">
+                    <a:xfrm>
+                      <a:off x="0" y="0"/>
+                      <a:ext cx="5820281" cy="3272276"/>
+                    </a:xfrm>
+                    <a:prstGeom prst="rect">
+                      <a:avLst/>
+                    </a:prstGeom>
+                    <a:ln w="38100" cap="sq">
+                      <a:solidFill>
+                        <a:srgbClr val="000000"/>
+                      </a:solidFill>
+                      <a:prstDash val="solid"/>
+                      <a:miter lim="800000"/>
+                    </a:ln>
+                    <a:effectLst>
+                      <a:outerShdw blurRad="50800" dist="38100" dir="2700000" algn="tl" rotWithShape="0">
+                        <a:srgbClr val="000000">
+                          <a:alpha val="43000"/>
+                        </a:srgbClr>
+                      </a:outerShdw>
+                    </a:effectLst>
+                  </pic:spPr>
+                </pic:pic>
+              </a:graphicData>
+            </a:graphic>
+          </wp:inline>
+        </w:drawing>
+      </w:r>
+    </w:p>
+    <w:p>
+      <w:pPr>
+        <w:pStyle w:val="PargrafodaLista"/>
+        <w:spacing w:after="0" w:line="240" w:lineRule="auto"/>
+        <w:ind w:left="1418"/>
+      </w:pPr>
+    </w:p>
+    <w:p>
+      <w:pPr>
+        <w:pStyle w:val="PargrafodaLista"/>
+        <w:spacing w:after="0" w:line="240" w:lineRule="auto"/>
+        <w:ind w:left="1418"/>
+      </w:pPr>
+    </w:p>
+    <w:p>
+      <w:pPr>
+        <w:pStyle w:val="PargrafodaLista"/>
+        <w:spacing w:after="0" w:line="240" w:lineRule="auto"/>
+        <w:ind w:left="1418"/>
+      </w:pPr>
+    </w:p>
+    <w:p>
+      <w:pPr>
+        <w:pStyle w:val="PargrafodaLista"/>
+        <w:spacing w:after="0" w:line="240" w:lineRule="auto"/>
+        <w:ind w:left="1418"/>
+      </w:pPr>
+    </w:p>
+    <w:p>
+      <w:pPr>
+        <w:pStyle w:val="PargrafodaLista"/>
+        <w:spacing w:after="0" w:line="240" w:lineRule="auto"/>
+        <w:ind w:left="1821"/>
+      </w:pPr>
+    </w:p>
+    <w:p>
+      <w:pPr>
+        <w:pStyle w:val="PargrafodaLista"/>
+        <w:numPr>
+          <w:ilvl w:val="1"/>
+          <w:numId w:val="4"/>
+        </w:numPr>
+        <w:spacing w:after="0" w:line="240" w:lineRule="auto"/>
+        <w:ind w:left="1821" w:hanging="403"/>
+        <w:rPr>
+          <w:b/>
+          <w:bCs/>
+        </w:rPr>
+      </w:pPr>
+      <w:r>
+        <w:rPr>
+          <w:b/>
+          <w:bCs/>
+        </w:rPr>
+        <w:t>Tela Mostrar Minhas Reservas</w:t>
+      </w:r>
+    </w:p>
+    <w:p>
+      <w:pPr>
+        <w:pStyle w:val="PargrafodaLista"/>
+        <w:spacing w:after="0" w:line="240" w:lineRule="auto"/>
+        <w:ind w:left="1418"/>
+        <w:rPr>
+          <w:b/>
+          <w:bCs/>
+        </w:rPr>
+      </w:pPr>
+    </w:p>
+    <w:p>
+      <w:pPr>
+        <w:pStyle w:val="PargrafodaLista"/>
+        <w:spacing w:after="0" w:line="240" w:lineRule="auto"/>
+        <w:ind w:left="1418"/>
+        <w:rPr>
+          <w:b/>
+          <w:bCs/>
+        </w:rPr>
+      </w:pPr>
+      <w:r>
+        <w:rPr>
+          <w:noProof/>
+        </w:rPr>
+        <w:drawing>
+          <wp:inline distT="0" distB="0" distL="0" distR="0" wp14:anchorId="2E9F553C" wp14:editId="574A260D">
+            <wp:extent cx="5878793" cy="3305175"/>
+            <wp:effectExtent l="76200" t="76200" r="141605" b="123825"/>
+            <wp:docPr id="54" name="Imagem 54"/>
+            <wp:cNvGraphicFramePr>
+              <a:graphicFrameLocks xmlns:a="http://schemas.openxmlformats.org/drawingml/2006/main" noChangeAspect="1"/>
+            </wp:cNvGraphicFramePr>
+            <a:graphic xmlns:a="http://schemas.openxmlformats.org/drawingml/2006/main">
+              <a:graphicData uri="http://schemas.openxmlformats.org/drawingml/2006/picture">
+                <pic:pic xmlns:pic="http://schemas.openxmlformats.org/drawingml/2006/picture">
+                  <pic:nvPicPr>
+                    <pic:cNvPr id="0" name="Picture 35"/>
+                    <pic:cNvPicPr>
+                      <a:picLocks noChangeAspect="1" noChangeArrowheads="1"/>
+                    </pic:cNvPicPr>
+                  </pic:nvPicPr>
+                  <pic:blipFill>
+                    <a:blip r:embed="rId95">
+                      <a:extLst>
+                        <a:ext uri="{28A0092B-C50C-407E-A947-70E740481C1C}">
+                          <a14:useLocalDpi xmlns:a14="http://schemas.microsoft.com/office/drawing/2010/main" val="0"/>
+                        </a:ext>
+                      </a:extLst>
+                    </a:blip>
+                    <a:srcRect/>
+                    <a:stretch>
+                      <a:fillRect/>
+                    </a:stretch>
+                  </pic:blipFill>
+                  <pic:spPr bwMode="auto">
+                    <a:xfrm>
+                      <a:off x="0" y="0"/>
+                      <a:ext cx="5891583" cy="3312366"/>
+                    </a:xfrm>
+                    <a:prstGeom prst="rect">
+                      <a:avLst/>
+                    </a:prstGeom>
+                    <a:ln w="38100" cap="sq">
+                      <a:solidFill>
+                        <a:srgbClr val="000000"/>
+                      </a:solidFill>
+                      <a:prstDash val="solid"/>
+                      <a:miter lim="800000"/>
+                    </a:ln>
+                    <a:effectLst>
+                      <a:outerShdw blurRad="50800" dist="38100" dir="2700000" algn="tl" rotWithShape="0">
+                        <a:srgbClr val="000000">
+                          <a:alpha val="43000"/>
+                        </a:srgbClr>
+                      </a:outerShdw>
+                    </a:effectLst>
+                  </pic:spPr>
+                </pic:pic>
+              </a:graphicData>
+            </a:graphic>
+          </wp:inline>
+        </w:drawing>
+      </w:r>
+    </w:p>
+    <w:p>
+      <w:pPr>
+        <w:pStyle w:val="PargrafodaLista"/>
+        <w:spacing w:after="0" w:line="240" w:lineRule="auto"/>
+        <w:ind w:left="1821"/>
+        <w:rPr>
+          <w:b/>
+          <w:bCs/>
+        </w:rPr>
+      </w:pPr>
+    </w:p>
+    <w:p>
+      <w:pPr>
+        <w:pStyle w:val="PargrafodaLista"/>
+        <w:spacing w:after="0" w:line="240" w:lineRule="auto"/>
+        <w:ind w:left="1821"/>
+        <w:rPr>
+          <w:b/>
+          <w:bCs/>
+        </w:rPr>
+      </w:pPr>
+    </w:p>
+    <w:p>
+      <w:pPr>
+        <w:pStyle w:val="PargrafodaLista"/>
+        <w:numPr>
+          <w:ilvl w:val="1"/>
+          <w:numId w:val="4"/>
+        </w:numPr>
+        <w:spacing w:after="0" w:line="240" w:lineRule="auto"/>
+        <w:ind w:left="1821" w:hanging="403"/>
+        <w:rPr>
+          <w:b/>
+          <w:bCs/>
+        </w:rPr>
+      </w:pPr>
+      <w:r>
+        <w:rPr>
+          <w:b/>
+          <w:bCs/>
+        </w:rPr>
+        <w:t>Tela Relatório de Aluguel</w:t>
+      </w:r>
+    </w:p>
+    <w:p>
+      <w:pPr>
+        <w:pStyle w:val="PargrafodaLista"/>
+        <w:spacing w:after="0" w:line="240" w:lineRule="auto"/>
+        <w:ind w:left="1821"/>
+        <w:rPr>
+          <w:b/>
+          <w:bCs/>
+        </w:rPr>
+      </w:pPr>
+    </w:p>
+    <w:p>
+      <w:pPr>
+        <w:pStyle w:val="PargrafodaLista"/>
+        <w:spacing w:after="0" w:line="240" w:lineRule="auto"/>
+        <w:ind w:left="1418"/>
+        <w:rPr>
+          <w:b/>
+          <w:bCs/>
+        </w:rPr>
+      </w:pPr>
+      <w:r>
+        <w:rPr>
+          <w:noProof/>
+        </w:rPr>
+        <w:drawing>
+          <wp:inline distT="0" distB="0" distL="0" distR="0" wp14:anchorId="1773DCF3" wp14:editId="77AB4958">
+            <wp:extent cx="5878195" cy="3304837"/>
+            <wp:effectExtent l="76200" t="76200" r="141605" b="124460"/>
+            <wp:docPr id="55" name="Imagem 55"/>
+            <wp:cNvGraphicFramePr>
+              <a:graphicFrameLocks xmlns:a="http://schemas.openxmlformats.org/drawingml/2006/main" noChangeAspect="1"/>
+            </wp:cNvGraphicFramePr>
+            <a:graphic xmlns:a="http://schemas.openxmlformats.org/drawingml/2006/main">
+              <a:graphicData uri="http://schemas.openxmlformats.org/drawingml/2006/picture">
+                <pic:pic xmlns:pic="http://schemas.openxmlformats.org/drawingml/2006/picture">
+                  <pic:nvPicPr>
+                    <pic:cNvPr id="0" name="Picture 37"/>
+                    <pic:cNvPicPr>
+                      <a:picLocks noChangeAspect="1" noChangeArrowheads="1"/>
+                    </pic:cNvPicPr>
+                  </pic:nvPicPr>
+                  <pic:blipFill>
+                    <a:blip r:embed="rId96">
+                      <a:extLst>
+                        <a:ext uri="{28A0092B-C50C-407E-A947-70E740481C1C}">
+                          <a14:useLocalDpi xmlns:a14="http://schemas.microsoft.com/office/drawing/2010/main" val="0"/>
+                        </a:ext>
+                      </a:extLst>
+                    </a:blip>
+                    <a:srcRect/>
+                    <a:stretch>
+                      <a:fillRect/>
+                    </a:stretch>
+                  </pic:blipFill>
+                  <pic:spPr bwMode="auto">
+                    <a:xfrm>
+                      <a:off x="0" y="0"/>
+                      <a:ext cx="5903871" cy="3319272"/>
+                    </a:xfrm>
+                    <a:prstGeom prst="rect">
+                      <a:avLst/>
+                    </a:prstGeom>
+                    <a:ln w="38100" cap="sq">
+                      <a:solidFill>
+                        <a:srgbClr val="000000"/>
+                      </a:solidFill>
+                      <a:prstDash val="solid"/>
+                      <a:miter lim="800000"/>
+                    </a:ln>
+                    <a:effectLst>
+                      <a:outerShdw blurRad="50800" dist="38100" dir="2700000" algn="tl" rotWithShape="0">
+                        <a:srgbClr val="000000">
+                          <a:alpha val="43000"/>
+                        </a:srgbClr>
+                      </a:outerShdw>
+                    </a:effectLst>
+                  </pic:spPr>
+                </pic:pic>
+              </a:graphicData>
+            </a:graphic>
+          </wp:inline>
+        </w:drawing>
+      </w:r>
+    </w:p>
+    <w:p>
+      <w:pPr>
+        <w:pStyle w:val="PargrafodaLista"/>
+        <w:spacing w:after="0" w:line="240" w:lineRule="auto"/>
+        <w:ind w:left="1418"/>
+        <w:rPr>
+          <w:b/>
+          <w:bCs/>
+        </w:rPr>
+      </w:pPr>
+    </w:p>
+    <w:p>
+      <w:pPr>
+        <w:pStyle w:val="PargrafodaLista"/>
+        <w:spacing w:after="0" w:line="240" w:lineRule="auto"/>
+        <w:ind w:left="1418"/>
+        <w:rPr>
+          <w:b/>
+          <w:bCs/>
+        </w:rPr>
+      </w:pPr>
+    </w:p>
+    <w:p>
+      <w:pPr>
+        <w:pStyle w:val="PargrafodaLista"/>
+        <w:spacing w:after="0" w:line="240" w:lineRule="auto"/>
+        <w:ind w:left="1821"/>
+        <w:rPr>
+          <w:b/>
+          <w:bCs/>
+        </w:rPr>
+      </w:pPr>
+    </w:p>
+    <w:p>
+      <w:pPr>
+        <w:pStyle w:val="PargrafodaLista"/>
+        <w:spacing w:after="0" w:line="240" w:lineRule="auto"/>
+        <w:ind w:left="1821"/>
+        <w:rPr>
+          <w:b/>
+          <w:bCs/>
+        </w:rPr>
+      </w:pPr>
+    </w:p>
+    <w:p>
+      <w:pPr>
+        <w:pStyle w:val="PargrafodaLista"/>
+        <w:numPr>
+          <w:ilvl w:val="1"/>
+          <w:numId w:val="4"/>
+        </w:numPr>
+        <w:spacing w:after="0" w:line="240" w:lineRule="auto"/>
+        <w:ind w:left="1821" w:hanging="403"/>
+        <w:rPr>
+          <w:b/>
+          <w:bCs/>
+        </w:rPr>
+      </w:pPr>
+      <w:r>
+        <w:rPr>
+          <w:b/>
+          <w:bCs/>
+        </w:rPr>
+        <w:t>Tela Atualizar Dados Cliente</w:t>
+      </w:r>
+    </w:p>
+    <w:p>
+      <w:pPr>
+        <w:pStyle w:val="PargrafodaLista"/>
+        <w:spacing w:after="0" w:line="240" w:lineRule="auto"/>
+        <w:ind w:left="2422"/>
+        <w:rPr>
+          <w:b/>
+          <w:bCs/>
+        </w:rPr>
+      </w:pPr>
+    </w:p>
+    <w:p>
+      <w:pPr>
+        <w:pStyle w:val="PargrafodaLista"/>
+        <w:spacing w:after="0" w:line="240" w:lineRule="auto"/>
+        <w:ind w:left="1418"/>
+        <w:rPr>
+          <w:b/>
+          <w:bCs/>
+        </w:rPr>
+      </w:pPr>
+      <w:r>
+        <w:rPr>
+          <w:noProof/>
+        </w:rPr>
+        <w:drawing>
+          <wp:inline distT="0" distB="0" distL="0" distR="0" wp14:anchorId="26B52912" wp14:editId="0EF56A31">
+            <wp:extent cx="5777147" cy="3248025"/>
+            <wp:effectExtent l="76200" t="76200" r="128905" b="123825"/>
+            <wp:docPr id="56" name="Imagem 56"/>
+            <wp:cNvGraphicFramePr>
+              <a:graphicFrameLocks xmlns:a="http://schemas.openxmlformats.org/drawingml/2006/main" noChangeAspect="1"/>
+            </wp:cNvGraphicFramePr>
+            <a:graphic xmlns:a="http://schemas.openxmlformats.org/drawingml/2006/main">
+              <a:graphicData uri="http://schemas.openxmlformats.org/drawingml/2006/picture">
+                <pic:pic xmlns:pic="http://schemas.openxmlformats.org/drawingml/2006/picture">
+                  <pic:nvPicPr>
+                    <pic:cNvPr id="0" name="Picture 39"/>
+                    <pic:cNvPicPr>
+                      <a:picLocks noChangeAspect="1" noChangeArrowheads="1"/>
+                    </pic:cNvPicPr>
+                  </pic:nvPicPr>
+                  <pic:blipFill>
+                    <a:blip r:embed="rId97">
+                      <a:extLst>
+                        <a:ext uri="{28A0092B-C50C-407E-A947-70E740481C1C}">
+                          <a14:useLocalDpi xmlns:a14="http://schemas.microsoft.com/office/drawing/2010/main" val="0"/>
+                        </a:ext>
+                      </a:extLst>
+                    </a:blip>
+                    <a:srcRect/>
+                    <a:stretch>
+                      <a:fillRect/>
+                    </a:stretch>
+                  </pic:blipFill>
+                  <pic:spPr bwMode="auto">
+                    <a:xfrm>
+                      <a:off x="0" y="0"/>
+                      <a:ext cx="5787963" cy="3254106"/>
+                    </a:xfrm>
+                    <a:prstGeom prst="rect">
+                      <a:avLst/>
+                    </a:prstGeom>
+                    <a:ln w="38100" cap="sq">
+                      <a:solidFill>
+                        <a:srgbClr val="000000"/>
+                      </a:solidFill>
+                      <a:prstDash val="solid"/>
+                      <a:miter lim="800000"/>
+                    </a:ln>
+                    <a:effectLst>
+                      <a:outerShdw blurRad="50800" dist="38100" dir="2700000" algn="tl" rotWithShape="0">
+                        <a:srgbClr val="000000">
+                          <a:alpha val="43000"/>
+                        </a:srgbClr>
+                      </a:outerShdw>
+                    </a:effectLst>
+                  </pic:spPr>
+                </pic:pic>
+              </a:graphicData>
+            </a:graphic>
+          </wp:inline>
+        </w:drawing>
+      </w:r>
+    </w:p>
+    <w:p>
+      <w:pPr>
+        <w:pStyle w:val="PargrafodaLista"/>
+        <w:spacing w:after="0" w:line="240" w:lineRule="auto"/>
+        <w:ind w:left="1418"/>
+        <w:rPr>
+          <w:b/>
+          <w:bCs/>
+        </w:rPr>
+      </w:pPr>
+    </w:p>
+    <w:p>
+      <w:pPr>
+        <w:pStyle w:val="PargrafodaLista"/>
+        <w:spacing w:after="0" w:line="240" w:lineRule="auto"/>
+        <w:ind w:left="2422"/>
+        <w:rPr>
+          <w:b/>
+          <w:bCs/>
+        </w:rPr>
+      </w:pPr>
+    </w:p>
+    <w:p>
+      <w:pPr>
+        <w:pStyle w:val="PargrafodaLista"/>
+        <w:numPr>
+          <w:ilvl w:val="1"/>
+          <w:numId w:val="4"/>
+        </w:numPr>
+        <w:spacing w:after="0" w:line="240" w:lineRule="auto"/>
+        <w:ind w:left="1821" w:hanging="403"/>
+        <w:rPr>
+          <w:b/>
+          <w:bCs/>
+        </w:rPr>
+      </w:pPr>
+      <w:r>
+        <w:rPr>
+          <w:b/>
+          <w:bCs/>
+        </w:rPr>
+        <w:t>Tela Atualizar Senha Dono</w:t>
+      </w:r>
+      <w:r>
+        <w:rPr>
+          <w:b/>
+          <w:bCs/>
+        </w:rPr>
+        <w:t>/Cliente/Funcionário</w:t>
+      </w:r>
+    </w:p>
+    <w:p>
+      <w:pPr>
+        <w:pStyle w:val="PargrafodaLista"/>
+        <w:spacing w:after="0" w:line="240" w:lineRule="auto"/>
+        <w:ind w:left="1821"/>
+        <w:rPr>
+          <w:b/>
+          <w:bCs/>
+        </w:rPr>
+      </w:pPr>
+    </w:p>
+    <w:p>
+      <w:pPr>
+        <w:pStyle w:val="PargrafodaLista"/>
+        <w:spacing w:after="0" w:line="240" w:lineRule="auto"/>
+        <w:ind w:left="1418"/>
+      </w:pPr>
+      <w:r>
+        <w:rPr>
+          <w:noProof/>
+        </w:rPr>
+        <w:drawing>
+          <wp:inline distT="0" distB="0" distL="0" distR="0" wp14:anchorId="4DD9CB56" wp14:editId="74FFCD75">
+            <wp:extent cx="5794086" cy="3257550"/>
+            <wp:effectExtent l="76200" t="76200" r="130810" b="133350"/>
+            <wp:docPr id="57" name="Imagem 57"/>
+            <wp:cNvGraphicFramePr>
+              <a:graphicFrameLocks xmlns:a="http://schemas.openxmlformats.org/drawingml/2006/main" noChangeAspect="1"/>
+            </wp:cNvGraphicFramePr>
+            <a:graphic xmlns:a="http://schemas.openxmlformats.org/drawingml/2006/main">
+              <a:graphicData uri="http://schemas.openxmlformats.org/drawingml/2006/picture">
+                <pic:pic xmlns:pic="http://schemas.openxmlformats.org/drawingml/2006/picture">
+                  <pic:nvPicPr>
+                    <pic:cNvPr id="0" name="Picture 41"/>
+                    <pic:cNvPicPr>
+                      <a:picLocks noChangeAspect="1" noChangeArrowheads="1"/>
+                    </pic:cNvPicPr>
+                  </pic:nvPicPr>
+                  <pic:blipFill>
+                    <a:blip r:embed="rId98">
+                      <a:extLst>
+                        <a:ext uri="{28A0092B-C50C-407E-A947-70E740481C1C}">
+                          <a14:useLocalDpi xmlns:a14="http://schemas.microsoft.com/office/drawing/2010/main" val="0"/>
+                        </a:ext>
+                      </a:extLst>
+                    </a:blip>
+                    <a:srcRect/>
+                    <a:stretch>
+                      <a:fillRect/>
+                    </a:stretch>
+                  </pic:blipFill>
+                  <pic:spPr bwMode="auto">
+                    <a:xfrm>
+                      <a:off x="0" y="0"/>
+                      <a:ext cx="5809779" cy="3266373"/>
+                    </a:xfrm>
+                    <a:prstGeom prst="rect">
+                      <a:avLst/>
+                    </a:prstGeom>
+                    <a:ln w="38100" cap="sq">
+                      <a:solidFill>
+                        <a:srgbClr val="000000"/>
+                      </a:solidFill>
+                      <a:prstDash val="solid"/>
+                      <a:miter lim="800000"/>
+                    </a:ln>
+                    <a:effectLst>
+                      <a:outerShdw blurRad="50800" dist="38100" dir="2700000" algn="tl" rotWithShape="0">
+                        <a:srgbClr val="000000">
+                          <a:alpha val="43000"/>
+                        </a:srgbClr>
+                      </a:outerShdw>
+                    </a:effectLst>
+                  </pic:spPr>
+                </pic:pic>
+              </a:graphicData>
+            </a:graphic>
+          </wp:inline>
+        </w:drawing>
+      </w:r>
+    </w:p>
+    <w:p>
+      <w:pPr>
+        <w:pStyle w:val="PargrafodaLista"/>
+        <w:spacing w:after="0" w:line="240" w:lineRule="auto"/>
+        <w:ind w:left="1418"/>
+      </w:pPr>
+    </w:p>
     <w:sectPr>
       <w:pgSz w:w="11906" w:h="16838"/>
       <w:pgMar w:top="1417" w:right="85" w:bottom="1467" w:left="0" w:header="720" w:footer="720" w:gutter="0"/>
@@ -10987,7 +12323,7 @@
 </file>
 
 <file path=word/numbering.xml><?xml version="1.0" encoding="utf-8"?>
-<w:numbering xmlns:wpc="http://schemas.microsoft.com/office/word/2010/wordprocessingCanvas" xmlns:mc="http://schemas.openxmlformats.org/markup-compatibility/2006" xmlns:o="urn:schemas-microsoft-com:office:office" xmlns:r="http://schemas.openxmlformats.org/officeDocument/2006/relationships" xmlns:m="http://schemas.openxmlformats.org/officeDocument/2006/math" xmlns:v="urn:schemas-microsoft-com:vml" xmlns:wp14="http://schemas.microsoft.com/office/word/2010/wordprocessingDrawing" xmlns:wp="http://schemas.openxmlformats.org/drawingml/2006/wordprocessingDrawing" xmlns:w10="urn:schemas-microsoft-com:office:word" xmlns:w="http://schemas.openxmlformats.org/wordprocessingml/2006/main" xmlns:w14="http://schemas.microsoft.com/office/word/2010/wordml" xmlns:w15="http://schemas.microsoft.com/office/word/2012/wordml" xmlns:wpg="http://schemas.microsoft.com/office/word/2010/wordprocessingGroup" xmlns:wpi="http://schemas.microsoft.com/office/word/2010/wordprocessingInk" xmlns:wne="http://schemas.microsoft.com/office/word/2006/wordml" xmlns:wps="http://schemas.microsoft.com/office/word/2010/wordprocessingShape" mc:Ignorable="w14 w15 wp14">
+<w:numbering xmlns:wpc="http://schemas.microsoft.com/office/word/2010/wordprocessingCanvas" xmlns:cx="http://schemas.microsoft.com/office/drawing/2014/chartex" xmlns:cx1="http://schemas.microsoft.com/office/drawing/2015/9/8/chartex" xmlns:cx2="http://schemas.microsoft.com/office/drawing/2015/10/21/chartex" xmlns:cx3="http://schemas.microsoft.com/office/drawing/2016/5/9/chartex" xmlns:cx4="http://schemas.microsoft.com/office/drawing/2016/5/10/chartex" xmlns:cx5="http://schemas.microsoft.com/office/drawing/2016/5/11/chartex" xmlns:cx6="http://schemas.microsoft.com/office/drawing/2016/5/12/chartex" xmlns:cx7="http://schemas.microsoft.com/office/drawing/2016/5/13/chartex" xmlns:cx8="http://schemas.microsoft.com/office/drawing/2016/5/14/chartex" xmlns:mc="http://schemas.openxmlformats.org/markup-compatibility/2006" xmlns:aink="http://schemas.microsoft.com/office/drawing/2016/ink" xmlns:am3d="http://schemas.microsoft.com/office/drawing/2017/model3d" xmlns:o="urn:schemas-microsoft-com:office:office" xmlns:r="http://schemas.openxmlformats.org/officeDocument/2006/relationships" xmlns:m="http://schemas.openxmlformats.org/officeDocument/2006/math" xmlns:v="urn:schemas-microsoft-com:vml" xmlns:wp14="http://schemas.microsoft.com/office/word/2010/wordprocessingDrawing" xmlns:wp="http://schemas.openxmlformats.org/drawingml/2006/wordprocessingDrawing" xmlns:w10="urn:schemas-microsoft-com:office:word" xmlns:w="http://schemas.openxmlformats.org/wordprocessingml/2006/main" xmlns:w14="http://schemas.microsoft.com/office/word/2010/wordml" xmlns:w15="http://schemas.microsoft.com/office/word/2012/wordml" xmlns:w16cex="http://schemas.microsoft.com/office/word/2018/wordml/cex" xmlns:w16cid="http://schemas.microsoft.com/office/word/2016/wordml/cid" xmlns:w16="http://schemas.microsoft.com/office/word/2018/wordml" xmlns:w16sdtdh="http://schemas.microsoft.com/office/word/2020/wordml/sdtdatahash" xmlns:w16se="http://schemas.microsoft.com/office/word/2015/wordml/symex" xmlns:wpg="http://schemas.microsoft.com/office/word/2010/wordprocessingGroup" xmlns:wpi="http://schemas.microsoft.com/office/word/2010/wordprocessingInk" xmlns:wne="http://schemas.microsoft.com/office/word/2006/wordml" xmlns:wps="http://schemas.microsoft.com/office/word/2010/wordprocessingShape" mc:Ignorable="w14 w15 w16se w16cid w16 w16cex w16sdtdh wp14">
   <w:abstractNum w:abstractNumId="0" w15:restartNumberingAfterBreak="0">
     <w:nsid w:val="16E87495"/>
     <w:multiLevelType w:val="multilevel"/>
@@ -11736,26 +13072,26 @@
       </w:rPr>
     </w:lvl>
   </w:abstractNum>
-  <w:num w:numId="1">
+  <w:num w:numId="1" w16cid:durableId="1757045757">
     <w:abstractNumId w:val="0"/>
   </w:num>
-  <w:num w:numId="2">
+  <w:num w:numId="2" w16cid:durableId="1458063866">
     <w:abstractNumId w:val="4"/>
   </w:num>
-  <w:num w:numId="3">
+  <w:num w:numId="3" w16cid:durableId="825585002">
     <w:abstractNumId w:val="3"/>
   </w:num>
-  <w:num w:numId="4">
+  <w:num w:numId="4" w16cid:durableId="897864592">
     <w:abstractNumId w:val="2"/>
   </w:num>
-  <w:num w:numId="5">
+  <w:num w:numId="5" w16cid:durableId="493304028">
     <w:abstractNumId w:val="1"/>
   </w:num>
 </w:numbering>
 </file>
 
 <file path=word/styles.xml><?xml version="1.0" encoding="utf-8"?>
-<w:styles xmlns:mc="http://schemas.openxmlformats.org/markup-compatibility/2006" xmlns:r="http://schemas.openxmlformats.org/officeDocument/2006/relationships" xmlns:w="http://schemas.openxmlformats.org/wordprocessingml/2006/main" xmlns:w14="http://schemas.microsoft.com/office/word/2010/wordml" xmlns:w15="http://schemas.microsoft.com/office/word/2012/wordml" mc:Ignorable="w14 w15">
+<w:styles xmlns:mc="http://schemas.openxmlformats.org/markup-compatibility/2006" xmlns:r="http://schemas.openxmlformats.org/officeDocument/2006/relationships" xmlns:w="http://schemas.openxmlformats.org/wordprocessingml/2006/main" xmlns:w14="http://schemas.microsoft.com/office/word/2010/wordml" xmlns:w15="http://schemas.microsoft.com/office/word/2012/wordml" xmlns:w16cex="http://schemas.microsoft.com/office/word/2018/wordml/cex" xmlns:w16cid="http://schemas.microsoft.com/office/word/2016/wordml/cid" xmlns:w16="http://schemas.microsoft.com/office/word/2018/wordml" xmlns:w16sdtdh="http://schemas.microsoft.com/office/word/2020/wordml/sdtdatahash" xmlns:w16se="http://schemas.microsoft.com/office/word/2015/wordml/symex" mc:Ignorable="w14 w15 w16se w16cid w16 w16cex w16sdtdh">
   <w:docDefaults>
     <w:rPrDefault>
       <w:rPr>
@@ -11771,7 +13107,7 @@
       </w:pPr>
     </w:pPrDefault>
   </w:docDefaults>
-  <w:latentStyles w:defLockedState="0" w:defUIPriority="99" w:defSemiHidden="0" w:defUnhideWhenUsed="0" w:defQFormat="0" w:count="371">
+  <w:latentStyles w:defLockedState="0" w:defUIPriority="99" w:defSemiHidden="0" w:defUnhideWhenUsed="0" w:defQFormat="0" w:count="376">
     <w:lsdException w:name="Normal" w:uiPriority="0" w:qFormat="1"/>
     <w:lsdException w:name="heading 1" w:uiPriority="9" w:qFormat="1"/>
     <w:lsdException w:name="heading 2" w:semiHidden="1" w:uiPriority="9" w:unhideWhenUsed="1" w:qFormat="1"/>
@@ -11877,7 +13213,6 @@
     <w:lsdException w:name="HTML Sample" w:semiHidden="1" w:unhideWhenUsed="1"/>
     <w:lsdException w:name="HTML Typewriter" w:semiHidden="1" w:unhideWhenUsed="1"/>
     <w:lsdException w:name="HTML Variable" w:semiHidden="1" w:unhideWhenUsed="1"/>
-    <w:lsdException w:name="Normal Table" w:semiHidden="1" w:unhideWhenUsed="1"/>
     <w:lsdException w:name="annotation subject" w:semiHidden="1" w:unhideWhenUsed="1"/>
     <w:lsdException w:name="No List" w:semiHidden="1" w:unhideWhenUsed="1"/>
     <w:lsdException w:name="Outline List 1" w:semiHidden="1" w:unhideWhenUsed="1"/>
@@ -11920,11 +13255,8 @@
     <w:lsdException w:name="Table Contemporary" w:semiHidden="1" w:unhideWhenUsed="1"/>
     <w:lsdException w:name="Table Elegant" w:semiHidden="1" w:unhideWhenUsed="1"/>
     <w:lsdException w:name="Table Professional" w:semiHidden="1" w:unhideWhenUsed="1"/>
-    <w:lsdException w:name="Table Subtle 1" w:semiHidden="1" w:unhideWhenUsed="1"/>
     <w:lsdException w:name="Table Subtle 2" w:semiHidden="1" w:unhideWhenUsed="1"/>
     <w:lsdException w:name="Table Web 1" w:semiHidden="1" w:unhideWhenUsed="1"/>
-    <w:lsdException w:name="Table Web 2" w:semiHidden="1" w:unhideWhenUsed="1"/>
-    <w:lsdException w:name="Table Web 3" w:semiHidden="1" w:unhideWhenUsed="1"/>
     <w:lsdException w:name="Balloon Text" w:semiHidden="1" w:unhideWhenUsed="1"/>
     <w:lsdException w:name="Table Grid" w:uiPriority="39"/>
     <w:lsdException w:name="Table Theme" w:semiHidden="1" w:unhideWhenUsed="1"/>
@@ -12143,6 +13475,11 @@
     <w:lsdException w:name="List Table 5 Dark Accent 6" w:uiPriority="50"/>
     <w:lsdException w:name="List Table 6 Colorful Accent 6" w:uiPriority="51"/>
     <w:lsdException w:name="List Table 7 Colorful Accent 6" w:uiPriority="52"/>
+    <w:lsdException w:name="Mention" w:semiHidden="1" w:unhideWhenUsed="1"/>
+    <w:lsdException w:name="Smart Hyperlink" w:semiHidden="1" w:unhideWhenUsed="1"/>
+    <w:lsdException w:name="Hashtag" w:semiHidden="1" w:unhideWhenUsed="1"/>
+    <w:lsdException w:name="Unresolved Mention" w:semiHidden="1" w:unhideWhenUsed="1"/>
+    <w:lsdException w:name="Smart Link" w:semiHidden="1" w:unhideWhenUsed="1"/>
   </w:latentStyles>
   <w:style w:type="paragraph" w:default="1" w:styleId="Normal">
     <w:name w:val="Normal"/>

</xml_diff>

<commit_message>
Atualizando o diagrama de classes
</commit_message>
<xml_diff>
--- a/Modelo_de_Projeto_SAQ_12042022.docx
+++ b/Modelo_de_Projeto_SAQ_12042022.docx
@@ -1,6 +1,6 @@
 
 <file path=word/document.xml><?xml version="1.0" encoding="utf-8"?>
-<w:document xmlns:wpc="http://schemas.microsoft.com/office/word/2010/wordprocessingCanvas" xmlns:cx="http://schemas.microsoft.com/office/drawing/2014/chartex" xmlns:cx1="http://schemas.microsoft.com/office/drawing/2015/9/8/chartex" xmlns:cx2="http://schemas.microsoft.com/office/drawing/2015/10/21/chartex" xmlns:cx3="http://schemas.microsoft.com/office/drawing/2016/5/9/chartex" xmlns:cx4="http://schemas.microsoft.com/office/drawing/2016/5/10/chartex" xmlns:cx5="http://schemas.microsoft.com/office/drawing/2016/5/11/chartex" xmlns:cx6="http://schemas.microsoft.com/office/drawing/2016/5/12/chartex" xmlns:cx7="http://schemas.microsoft.com/office/drawing/2016/5/13/chartex" xmlns:cx8="http://schemas.microsoft.com/office/drawing/2016/5/14/chartex" xmlns:mc="http://schemas.openxmlformats.org/markup-compatibility/2006" xmlns:aink="http://schemas.microsoft.com/office/drawing/2016/ink" xmlns:am3d="http://schemas.microsoft.com/office/drawing/2017/model3d" xmlns:o="urn:schemas-microsoft-com:office:office" xmlns:r="http://schemas.openxmlformats.org/officeDocument/2006/relationships" xmlns:m="http://schemas.openxmlformats.org/officeDocument/2006/math" xmlns:v="urn:schemas-microsoft-com:vml" xmlns:wp14="http://schemas.microsoft.com/office/word/2010/wordprocessingDrawing" xmlns:wp="http://schemas.openxmlformats.org/drawingml/2006/wordprocessingDrawing" xmlns:w10="urn:schemas-microsoft-com:office:word" xmlns:w="http://schemas.openxmlformats.org/wordprocessingml/2006/main" xmlns:w14="http://schemas.microsoft.com/office/word/2010/wordml" xmlns:w15="http://schemas.microsoft.com/office/word/2012/wordml" xmlns:w16cex="http://schemas.microsoft.com/office/word/2018/wordml/cex" xmlns:w16cid="http://schemas.microsoft.com/office/word/2016/wordml/cid" xmlns:w16="http://schemas.microsoft.com/office/word/2018/wordml" xmlns:w16sdtdh="http://schemas.microsoft.com/office/word/2020/wordml/sdtdatahash" xmlns:w16se="http://schemas.microsoft.com/office/word/2015/wordml/symex" xmlns:wpg="http://schemas.microsoft.com/office/word/2010/wordprocessingGroup" xmlns:wpi="http://schemas.microsoft.com/office/word/2010/wordprocessingInk" xmlns:wne="http://schemas.microsoft.com/office/word/2006/wordml" xmlns:wps="http://schemas.microsoft.com/office/word/2010/wordprocessingShape" mc:Ignorable="w14 w15 w16se w16cid w16 w16cex w16sdtdh wp14">
+<w:document xmlns:wpc="http://schemas.microsoft.com/office/word/2010/wordprocessingCanvas" xmlns:mc="http://schemas.openxmlformats.org/markup-compatibility/2006" xmlns:o="urn:schemas-microsoft-com:office:office" xmlns:r="http://schemas.openxmlformats.org/officeDocument/2006/relationships" xmlns:m="http://schemas.openxmlformats.org/officeDocument/2006/math" xmlns:v="urn:schemas-microsoft-com:vml" xmlns:wp14="http://schemas.microsoft.com/office/word/2010/wordprocessingDrawing" xmlns:wp="http://schemas.openxmlformats.org/drawingml/2006/wordprocessingDrawing" xmlns:w10="urn:schemas-microsoft-com:office:word" xmlns:w="http://schemas.openxmlformats.org/wordprocessingml/2006/main" xmlns:w14="http://schemas.microsoft.com/office/word/2010/wordml" xmlns:w15="http://schemas.microsoft.com/office/word/2012/wordml" xmlns:wpg="http://schemas.microsoft.com/office/word/2010/wordprocessingGroup" xmlns:wpi="http://schemas.microsoft.com/office/word/2010/wordprocessingInk" xmlns:wne="http://schemas.microsoft.com/office/word/2006/wordml" xmlns:wps="http://schemas.microsoft.com/office/word/2010/wordprocessingShape" mc:Ignorable="w14 w15 wp14">
   <w:body>
     <w:p>
       <w:pPr>
@@ -928,7 +928,7 @@
               </wp:inline>
             </w:drawing>
           </mc:Choice>
-          <mc:Fallback>
+          <mc:Fallback xmlns:w16se="http://schemas.microsoft.com/office/word/2015/wordml/symex" xmlns:w16sdtdh="http://schemas.microsoft.com/office/word/2020/wordml/sdtdatahash" xmlns:w16="http://schemas.microsoft.com/office/word/2018/wordml" xmlns:w16cid="http://schemas.microsoft.com/office/word/2016/wordml/cid" xmlns:w16cex="http://schemas.microsoft.com/office/word/2018/wordml/cex" xmlns:am3d="http://schemas.microsoft.com/office/drawing/2017/model3d" xmlns:aink="http://schemas.microsoft.com/office/drawing/2016/ink" xmlns:cx8="http://schemas.microsoft.com/office/drawing/2016/5/14/chartex" xmlns:cx7="http://schemas.microsoft.com/office/drawing/2016/5/13/chartex" xmlns:cx6="http://schemas.microsoft.com/office/drawing/2016/5/12/chartex" xmlns:cx5="http://schemas.microsoft.com/office/drawing/2016/5/11/chartex" xmlns:cx4="http://schemas.microsoft.com/office/drawing/2016/5/10/chartex" xmlns:cx3="http://schemas.microsoft.com/office/drawing/2016/5/9/chartex" xmlns:cx2="http://schemas.microsoft.com/office/drawing/2015/10/21/chartex" xmlns:cx1="http://schemas.microsoft.com/office/drawing/2015/9/8/chartex" xmlns:cx="http://schemas.microsoft.com/office/drawing/2014/chartex">
             <w:pict>
               <v:group w14:anchorId="4E03C1B2" id="Group 15293" o:spid="_x0000_s1026" style="width:428.1pt;height:.7pt;mso-position-horizontal-relative:char;mso-position-vertical-relative:line" coordsize="54368,88" o:gfxdata="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">
                 <v:shape id="Shape 17154" o:spid="_x0000_s1027" style="position:absolute;width:54368;height:91;visibility:visible;mso-wrap-style:square;v-text-anchor:top" coordsize="5436870,9144" o:gfxdata="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" path="m,l5436870,r,9144l,9144,,e" fillcolor="black" stroked="f" strokeweight="0">
@@ -1133,7 +1133,7 @@
               </wp:inline>
             </w:drawing>
           </mc:Choice>
-          <mc:Fallback>
+          <mc:Fallback xmlns:w16se="http://schemas.microsoft.com/office/word/2015/wordml/symex" xmlns:w16sdtdh="http://schemas.microsoft.com/office/word/2020/wordml/sdtdatahash" xmlns:w16="http://schemas.microsoft.com/office/word/2018/wordml" xmlns:w16cid="http://schemas.microsoft.com/office/word/2016/wordml/cid" xmlns:w16cex="http://schemas.microsoft.com/office/word/2018/wordml/cex" xmlns:am3d="http://schemas.microsoft.com/office/drawing/2017/model3d" xmlns:aink="http://schemas.microsoft.com/office/drawing/2016/ink" xmlns:cx8="http://schemas.microsoft.com/office/drawing/2016/5/14/chartex" xmlns:cx7="http://schemas.microsoft.com/office/drawing/2016/5/13/chartex" xmlns:cx6="http://schemas.microsoft.com/office/drawing/2016/5/12/chartex" xmlns:cx5="http://schemas.microsoft.com/office/drawing/2016/5/11/chartex" xmlns:cx4="http://schemas.microsoft.com/office/drawing/2016/5/10/chartex" xmlns:cx3="http://schemas.microsoft.com/office/drawing/2016/5/9/chartex" xmlns:cx2="http://schemas.microsoft.com/office/drawing/2015/10/21/chartex" xmlns:cx1="http://schemas.microsoft.com/office/drawing/2015/9/8/chartex" xmlns:cx="http://schemas.microsoft.com/office/drawing/2014/chartex">
             <w:pict>
               <v:group w14:anchorId="228E1D8F" id="Group 15294" o:spid="_x0000_s1026" style="width:428.1pt;height:.7pt;mso-position-horizontal-relative:char;mso-position-vertical-relative:line" coordsize="54368,88" o:gfxdata="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">
                 <v:shape id="Shape 17155" o:spid="_x0000_s1027" style="position:absolute;width:54368;height:91;visibility:visible;mso-wrap-style:square;v-text-anchor:top" coordsize="5436870,9144" o:gfxdata="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" path="m,l5436870,r,9144l,9144,,e" fillcolor="black" stroked="f" strokeweight="0">
@@ -1270,7 +1270,7 @@
               </wp:inline>
             </w:drawing>
           </mc:Choice>
-          <mc:Fallback>
+          <mc:Fallback xmlns:w16se="http://schemas.microsoft.com/office/word/2015/wordml/symex" xmlns:w16sdtdh="http://schemas.microsoft.com/office/word/2020/wordml/sdtdatahash" xmlns:w16="http://schemas.microsoft.com/office/word/2018/wordml" xmlns:w16cid="http://schemas.microsoft.com/office/word/2016/wordml/cid" xmlns:w16cex="http://schemas.microsoft.com/office/word/2018/wordml/cex" xmlns:am3d="http://schemas.microsoft.com/office/drawing/2017/model3d" xmlns:aink="http://schemas.microsoft.com/office/drawing/2016/ink" xmlns:cx8="http://schemas.microsoft.com/office/drawing/2016/5/14/chartex" xmlns:cx7="http://schemas.microsoft.com/office/drawing/2016/5/13/chartex" xmlns:cx6="http://schemas.microsoft.com/office/drawing/2016/5/12/chartex" xmlns:cx5="http://schemas.microsoft.com/office/drawing/2016/5/11/chartex" xmlns:cx4="http://schemas.microsoft.com/office/drawing/2016/5/10/chartex" xmlns:cx3="http://schemas.microsoft.com/office/drawing/2016/5/9/chartex" xmlns:cx2="http://schemas.microsoft.com/office/drawing/2015/10/21/chartex" xmlns:cx1="http://schemas.microsoft.com/office/drawing/2015/9/8/chartex" xmlns:cx="http://schemas.microsoft.com/office/drawing/2014/chartex">
             <w:pict>
               <v:group w14:anchorId="1189D9BE" id="Group 15295" o:spid="_x0000_s1026" style="width:428.1pt;height:.7pt;mso-position-horizontal-relative:char;mso-position-vertical-relative:line" coordsize="54368,88" o:gfxdata="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">
                 <v:shape id="Shape 17156" o:spid="_x0000_s1027" style="position:absolute;width:54368;height:91;visibility:visible;mso-wrap-style:square;v-text-anchor:top" coordsize="5436870,9144" o:gfxdata="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" path="m,l5436870,r,9144l,9144,,e" fillcolor="black" stroked="f" strokeweight="0">
@@ -1400,7 +1400,7 @@
               </wp:inline>
             </w:drawing>
           </mc:Choice>
-          <mc:Fallback>
+          <mc:Fallback xmlns:w16se="http://schemas.microsoft.com/office/word/2015/wordml/symex" xmlns:w16sdtdh="http://schemas.microsoft.com/office/word/2020/wordml/sdtdatahash" xmlns:w16="http://schemas.microsoft.com/office/word/2018/wordml" xmlns:w16cid="http://schemas.microsoft.com/office/word/2016/wordml/cid" xmlns:w16cex="http://schemas.microsoft.com/office/word/2018/wordml/cex" xmlns:am3d="http://schemas.microsoft.com/office/drawing/2017/model3d" xmlns:aink="http://schemas.microsoft.com/office/drawing/2016/ink" xmlns:cx8="http://schemas.microsoft.com/office/drawing/2016/5/14/chartex" xmlns:cx7="http://schemas.microsoft.com/office/drawing/2016/5/13/chartex" xmlns:cx6="http://schemas.microsoft.com/office/drawing/2016/5/12/chartex" xmlns:cx5="http://schemas.microsoft.com/office/drawing/2016/5/11/chartex" xmlns:cx4="http://schemas.microsoft.com/office/drawing/2016/5/10/chartex" xmlns:cx3="http://schemas.microsoft.com/office/drawing/2016/5/9/chartex" xmlns:cx2="http://schemas.microsoft.com/office/drawing/2015/10/21/chartex" xmlns:cx1="http://schemas.microsoft.com/office/drawing/2015/9/8/chartex" xmlns:cx="http://schemas.microsoft.com/office/drawing/2014/chartex">
             <w:pict>
               <v:group w14:anchorId="3CEECA55" id="Group 15296" o:spid="_x0000_s1026" style="width:428.1pt;height:.7pt;mso-position-horizontal-relative:char;mso-position-vertical-relative:line" coordsize="54368,88" o:gfxdata="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">
                 <v:shape id="Shape 17157" o:spid="_x0000_s1027" style="position:absolute;width:54368;height:91;visibility:visible;mso-wrap-style:square;v-text-anchor:top" coordsize="5436870,9144" o:gfxdata="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" path="m,l5436870,r,9144l,9144,,e" fillcolor="black" stroked="f" strokeweight="0">
@@ -1912,7 +1912,7 @@
               </wp:inline>
             </w:drawing>
           </mc:Choice>
-          <mc:Fallback>
+          <mc:Fallback xmlns:w16se="http://schemas.microsoft.com/office/word/2015/wordml/symex" xmlns:w16sdtdh="http://schemas.microsoft.com/office/word/2020/wordml/sdtdatahash" xmlns:w16="http://schemas.microsoft.com/office/word/2018/wordml" xmlns:w16cid="http://schemas.microsoft.com/office/word/2016/wordml/cid" xmlns:w16cex="http://schemas.microsoft.com/office/word/2018/wordml/cex" xmlns:am3d="http://schemas.microsoft.com/office/drawing/2017/model3d" xmlns:aink="http://schemas.microsoft.com/office/drawing/2016/ink" xmlns:cx8="http://schemas.microsoft.com/office/drawing/2016/5/14/chartex" xmlns:cx7="http://schemas.microsoft.com/office/drawing/2016/5/13/chartex" xmlns:cx6="http://schemas.microsoft.com/office/drawing/2016/5/12/chartex" xmlns:cx5="http://schemas.microsoft.com/office/drawing/2016/5/11/chartex" xmlns:cx4="http://schemas.microsoft.com/office/drawing/2016/5/10/chartex" xmlns:cx3="http://schemas.microsoft.com/office/drawing/2016/5/9/chartex" xmlns:cx2="http://schemas.microsoft.com/office/drawing/2015/10/21/chartex" xmlns:cx1="http://schemas.microsoft.com/office/drawing/2015/9/8/chartex" xmlns:cx="http://schemas.microsoft.com/office/drawing/2014/chartex">
             <w:pict>
               <v:group w14:anchorId="0785601B" id="Group 15297" o:spid="_x0000_s1026" style="width:399.15pt;height:.7pt;mso-position-horizontal-relative:char;mso-position-vertical-relative:line" coordsize="50692,88" o:gfxdata="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">
                 <v:shape id="Shape 17158" o:spid="_x0000_s1027" style="position:absolute;width:50692;height:91;visibility:visible;mso-wrap-style:square;v-text-anchor:top" coordsize="5069205,9144" o:gfxdata="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" path="m,l5069205,r,9144l,9144,,e" fillcolor="black" stroked="f" strokeweight="0">
@@ -2049,7 +2049,7 @@
               </wp:inline>
             </w:drawing>
           </mc:Choice>
-          <mc:Fallback>
+          <mc:Fallback xmlns:w16se="http://schemas.microsoft.com/office/word/2015/wordml/symex" xmlns:w16sdtdh="http://schemas.microsoft.com/office/word/2020/wordml/sdtdatahash" xmlns:w16="http://schemas.microsoft.com/office/word/2018/wordml" xmlns:w16cid="http://schemas.microsoft.com/office/word/2016/wordml/cid" xmlns:w16cex="http://schemas.microsoft.com/office/word/2018/wordml/cex" xmlns:am3d="http://schemas.microsoft.com/office/drawing/2017/model3d" xmlns:aink="http://schemas.microsoft.com/office/drawing/2016/ink" xmlns:cx8="http://schemas.microsoft.com/office/drawing/2016/5/14/chartex" xmlns:cx7="http://schemas.microsoft.com/office/drawing/2016/5/13/chartex" xmlns:cx6="http://schemas.microsoft.com/office/drawing/2016/5/12/chartex" xmlns:cx5="http://schemas.microsoft.com/office/drawing/2016/5/11/chartex" xmlns:cx4="http://schemas.microsoft.com/office/drawing/2016/5/10/chartex" xmlns:cx3="http://schemas.microsoft.com/office/drawing/2016/5/9/chartex" xmlns:cx2="http://schemas.microsoft.com/office/drawing/2015/10/21/chartex" xmlns:cx1="http://schemas.microsoft.com/office/drawing/2015/9/8/chartex" xmlns:cx="http://schemas.microsoft.com/office/drawing/2014/chartex">
             <w:pict>
               <v:group w14:anchorId="65737D39" id="Group 15298" o:spid="_x0000_s1026" style="width:399.15pt;height:.7pt;mso-position-horizontal-relative:char;mso-position-vertical-relative:line" coordsize="50692,88" o:gfxdata="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">
                 <v:shape id="Shape 17159" o:spid="_x0000_s1027" style="position:absolute;width:50692;height:91;visibility:visible;mso-wrap-style:square;v-text-anchor:top" coordsize="5069205,9144" o:gfxdata="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" path="m,l5069205,r,9144l,9144,,e" fillcolor="black" stroked="f" strokeweight="0">
@@ -3393,7 +3393,7 @@
               </wp:inline>
             </w:drawing>
           </mc:Choice>
-          <mc:Fallback>
+          <mc:Fallback xmlns:w16se="http://schemas.microsoft.com/office/word/2015/wordml/symex" xmlns:w16sdtdh="http://schemas.microsoft.com/office/word/2020/wordml/sdtdatahash" xmlns:w16="http://schemas.microsoft.com/office/word/2018/wordml" xmlns:w16cid="http://schemas.microsoft.com/office/word/2016/wordml/cid" xmlns:w16cex="http://schemas.microsoft.com/office/word/2018/wordml/cex" xmlns:am3d="http://schemas.microsoft.com/office/drawing/2017/model3d" xmlns:aink="http://schemas.microsoft.com/office/drawing/2016/ink" xmlns:cx8="http://schemas.microsoft.com/office/drawing/2016/5/14/chartex" xmlns:cx7="http://schemas.microsoft.com/office/drawing/2016/5/13/chartex" xmlns:cx6="http://schemas.microsoft.com/office/drawing/2016/5/12/chartex" xmlns:cx5="http://schemas.microsoft.com/office/drawing/2016/5/11/chartex" xmlns:cx4="http://schemas.microsoft.com/office/drawing/2016/5/10/chartex" xmlns:cx3="http://schemas.microsoft.com/office/drawing/2016/5/9/chartex" xmlns:cx2="http://schemas.microsoft.com/office/drawing/2015/10/21/chartex" xmlns:cx1="http://schemas.microsoft.com/office/drawing/2015/9/8/chartex" xmlns:cx="http://schemas.microsoft.com/office/drawing/2014/chartex">
             <w:pict>
               <v:group w14:anchorId="1CCD7194" id="Group 14717" o:spid="_x0000_s1026" style="width:428.1pt;height:.95pt;mso-position-horizontal-relative:char;mso-position-vertical-relative:line" coordsize="54368,120" o:gfxdata="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">
                 <v:shape id="Shape 17160" o:spid="_x0000_s1027" style="position:absolute;width:54368;height:120;visibility:visible;mso-wrap-style:square;v-text-anchor:top" coordsize="5436870,12065" o:gfxdata="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" path="m,l5436870,r,12065l,12065,,e" filled="f" stroked="f" strokeweight="0">
@@ -4276,7 +4276,7 @@
               </wp:inline>
             </w:drawing>
           </mc:Choice>
-          <mc:Fallback>
+          <mc:Fallback xmlns:w16se="http://schemas.microsoft.com/office/word/2015/wordml/symex" xmlns:w16sdtdh="http://schemas.microsoft.com/office/word/2020/wordml/sdtdatahash" xmlns:w16="http://schemas.microsoft.com/office/word/2018/wordml" xmlns:w16cid="http://schemas.microsoft.com/office/word/2016/wordml/cid" xmlns:w16cex="http://schemas.microsoft.com/office/word/2018/wordml/cex" xmlns:am3d="http://schemas.microsoft.com/office/drawing/2017/model3d" xmlns:aink="http://schemas.microsoft.com/office/drawing/2016/ink" xmlns:cx8="http://schemas.microsoft.com/office/drawing/2016/5/14/chartex" xmlns:cx7="http://schemas.microsoft.com/office/drawing/2016/5/13/chartex" xmlns:cx6="http://schemas.microsoft.com/office/drawing/2016/5/12/chartex" xmlns:cx5="http://schemas.microsoft.com/office/drawing/2016/5/11/chartex" xmlns:cx4="http://schemas.microsoft.com/office/drawing/2016/5/10/chartex" xmlns:cx3="http://schemas.microsoft.com/office/drawing/2016/5/9/chartex" xmlns:cx2="http://schemas.microsoft.com/office/drawing/2015/10/21/chartex" xmlns:cx1="http://schemas.microsoft.com/office/drawing/2015/9/8/chartex" xmlns:cx="http://schemas.microsoft.com/office/drawing/2014/chartex">
             <w:pict>
               <v:group w14:anchorId="2BBE1CA1" id="Group 14717" o:spid="_x0000_s1026" style="width:428.1pt;height:.95pt;mso-position-horizontal-relative:char;mso-position-vertical-relative:line" coordsize="54368,120" o:gfxdata="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">
                 <v:shape id="Shape 17160" o:spid="_x0000_s1027" style="position:absolute;width:54368;height:120;visibility:visible;mso-wrap-style:square;v-text-anchor:top" coordsize="5436870,12065" o:gfxdata="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" path="m,l5436870,r,12065l,12065,,e" filled="f" stroked="f" strokeweight="0">
@@ -6494,7 +6494,7 @@
               </wp:inline>
             </w:drawing>
           </mc:Choice>
-          <mc:Fallback>
+          <mc:Fallback xmlns:w16se="http://schemas.microsoft.com/office/word/2015/wordml/symex" xmlns:w16sdtdh="http://schemas.microsoft.com/office/word/2020/wordml/sdtdatahash" xmlns:w16="http://schemas.microsoft.com/office/word/2018/wordml" xmlns:w16cid="http://schemas.microsoft.com/office/word/2016/wordml/cid" xmlns:w16cex="http://schemas.microsoft.com/office/word/2018/wordml/cex" xmlns:am3d="http://schemas.microsoft.com/office/drawing/2017/model3d" xmlns:aink="http://schemas.microsoft.com/office/drawing/2016/ink" xmlns:cx8="http://schemas.microsoft.com/office/drawing/2016/5/14/chartex" xmlns:cx7="http://schemas.microsoft.com/office/drawing/2016/5/13/chartex" xmlns:cx6="http://schemas.microsoft.com/office/drawing/2016/5/12/chartex" xmlns:cx5="http://schemas.microsoft.com/office/drawing/2016/5/11/chartex" xmlns:cx4="http://schemas.microsoft.com/office/drawing/2016/5/10/chartex" xmlns:cx3="http://schemas.microsoft.com/office/drawing/2016/5/9/chartex" xmlns:cx2="http://schemas.microsoft.com/office/drawing/2015/10/21/chartex" xmlns:cx1="http://schemas.microsoft.com/office/drawing/2015/9/8/chartex" xmlns:cx="http://schemas.microsoft.com/office/drawing/2014/chartex">
             <w:pict>
               <v:group w14:anchorId="1E73E2E0" id="Group 14717" o:spid="_x0000_s1026" style="width:428.1pt;height:.95pt;mso-position-horizontal-relative:char;mso-position-vertical-relative:line" coordsize="54368,120" o:gfxdata="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">
                 <v:shape id="Shape 17160" o:spid="_x0000_s1027" style="position:absolute;width:54368;height:120;visibility:visible;mso-wrap-style:square;v-text-anchor:top" coordsize="5436870,12065" o:gfxdata="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" path="m,l5436870,r,12065l,12065,,e" filled="f" stroked="f" strokeweight="0">
@@ -7267,28 +7267,15 @@
         <w:spacing w:after="0" w:line="360" w:lineRule="auto"/>
         <w:ind w:left="1821"/>
       </w:pPr>
-    </w:p>
-    <w:p>
-      <w:pPr>
-        <w:pStyle w:val="PargrafodaLista"/>
-        <w:spacing w:after="0" w:line="360" w:lineRule="auto"/>
-        <w:ind w:left="1821"/>
-        <w:rPr>
-          <w:b/>
-          <w:bCs/>
-        </w:rPr>
-      </w:pPr>
-      <w:r>
-        <w:rPr>
-          <w:b/>
-          <w:bCs/>
+      <w:r>
+        <w:rPr>
           <w:noProof/>
         </w:rPr>
         <w:drawing>
-          <wp:inline distT="0" distB="0" distL="0" distR="0" wp14:anchorId="2F5881C1" wp14:editId="705A3447">
-            <wp:extent cx="5781674" cy="5305425"/>
-            <wp:effectExtent l="0" t="0" r="0" b="0"/>
-            <wp:docPr id="4" name="Imagem 4" descr="C:\Users\jonas\Desktop\Engenharia de Software periodo 3\ES1\DClassesSAQ.png"/>
+          <wp:inline distT="0" distB="0" distL="0" distR="0" wp14:anchorId="1C7F200B" wp14:editId="30BDEFC4">
+            <wp:extent cx="5347970" cy="5008245"/>
+            <wp:effectExtent l="0" t="0" r="5080" b="1905"/>
+            <wp:docPr id="3" name="Imagem 3" descr="C:\Users\jonas\Desktop\Engenharia de Software periodo 3\ES1\DClassesSAQ.png"/>
             <wp:cNvGraphicFramePr>
               <a:graphicFrameLocks xmlns:a="http://schemas.openxmlformats.org/drawingml/2006/main" noChangeAspect="1"/>
             </wp:cNvGraphicFramePr>
@@ -7317,7 +7304,7 @@
                   <pic:spPr bwMode="auto">
                     <a:xfrm>
                       <a:off x="0" y="0"/>
-                      <a:ext cx="5808594" cy="5330127"/>
+                      <a:ext cx="5347970" cy="5008245"/>
                     </a:xfrm>
                     <a:prstGeom prst="rect">
                       <a:avLst/>
@@ -7337,6 +7324,34 @@
     <w:p>
       <w:pPr>
         <w:pStyle w:val="PargrafodaLista"/>
+        <w:spacing w:after="0" w:line="240" w:lineRule="auto"/>
+        <w:ind w:left="1820"/>
+        <w:jc w:val="center"/>
+      </w:pPr>
+      <w:r>
+        <w:t>Figura 2</w:t>
+      </w:r>
+      <w:r>
+        <w:t xml:space="preserve">: </w:t>
+      </w:r>
+      <w:r>
+        <w:t>Diagrama de Classes</w:t>
+      </w:r>
+    </w:p>
+    <w:p>
+      <w:pPr>
+        <w:pStyle w:val="PargrafodaLista"/>
+        <w:spacing w:after="0" w:line="240" w:lineRule="auto"/>
+        <w:ind w:left="1820"/>
+        <w:jc w:val="center"/>
+      </w:pPr>
+      <w:r>
+        <w:t>Fonte: Própria</w:t>
+      </w:r>
+    </w:p>
+    <w:p>
+      <w:pPr>
+        <w:pStyle w:val="PargrafodaLista"/>
         <w:spacing w:after="0" w:line="360" w:lineRule="auto"/>
         <w:ind w:left="1821"/>
         <w:rPr>
@@ -7347,25 +7362,14 @@
     </w:p>
     <w:p>
       <w:pPr>
-        <w:pStyle w:val="PargrafodaLista"/>
         <w:spacing w:after="0" w:line="360" w:lineRule="auto"/>
-        <w:ind w:left="1821"/>
-        <w:rPr>
-          <w:b/>
-          <w:bCs/>
-        </w:rPr>
-      </w:pPr>
-    </w:p>
-    <w:p>
-      <w:pPr>
-        <w:pStyle w:val="PargrafodaLista"/>
-        <w:spacing w:after="0" w:line="360" w:lineRule="auto"/>
-        <w:ind w:left="1821"/>
-        <w:rPr>
-          <w:b/>
-          <w:bCs/>
-        </w:rPr>
-      </w:pPr>
+        <w:rPr>
+          <w:b/>
+          <w:bCs/>
+        </w:rPr>
+      </w:pPr>
+      <w:bookmarkStart w:id="0" w:name="_GoBack"/>
+      <w:bookmarkEnd w:id="0"/>
     </w:p>
     <w:p>
       <w:pPr>
@@ -9517,7 +9521,7 @@
               </wp:inline>
             </w:drawing>
           </mc:Choice>
-          <mc:Fallback>
+          <mc:Fallback xmlns:w16se="http://schemas.microsoft.com/office/word/2015/wordml/symex" xmlns:w16sdtdh="http://schemas.microsoft.com/office/word/2020/wordml/sdtdatahash" xmlns:w16="http://schemas.microsoft.com/office/word/2018/wordml" xmlns:w16cid="http://schemas.microsoft.com/office/word/2016/wordml/cid" xmlns:w16cex="http://schemas.microsoft.com/office/word/2018/wordml/cex" xmlns:am3d="http://schemas.microsoft.com/office/drawing/2017/model3d" xmlns:aink="http://schemas.microsoft.com/office/drawing/2016/ink" xmlns:cx8="http://schemas.microsoft.com/office/drawing/2016/5/14/chartex" xmlns:cx7="http://schemas.microsoft.com/office/drawing/2016/5/13/chartex" xmlns:cx6="http://schemas.microsoft.com/office/drawing/2016/5/12/chartex" xmlns:cx5="http://schemas.microsoft.com/office/drawing/2016/5/11/chartex" xmlns:cx4="http://schemas.microsoft.com/office/drawing/2016/5/10/chartex" xmlns:cx3="http://schemas.microsoft.com/office/drawing/2016/5/9/chartex" xmlns:cx2="http://schemas.microsoft.com/office/drawing/2015/10/21/chartex" xmlns:cx1="http://schemas.microsoft.com/office/drawing/2015/9/8/chartex" xmlns:cx="http://schemas.microsoft.com/office/drawing/2014/chartex">
             <w:pict>
               <v:group w14:anchorId="23578E17" id="Group 14717" o:spid="_x0000_s1026" style="width:428.1pt;height:.95pt;mso-position-horizontal-relative:char;mso-position-vertical-relative:line" coordsize="54368,120" o:gfxdata="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">
                 <v:shape id="Shape 17160" o:spid="_x0000_s1027" style="position:absolute;width:54368;height:120;visibility:visible;mso-wrap-style:square;v-text-anchor:top" coordsize="5436870,12065" o:gfxdata="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" path="m,l5436870,r,12065l,12065,,e" filled="f" stroked="f" strokeweight="0">
@@ -12323,7 +12327,7 @@
 </file>
 
 <file path=word/numbering.xml><?xml version="1.0" encoding="utf-8"?>
-<w:numbering xmlns:wpc="http://schemas.microsoft.com/office/word/2010/wordprocessingCanvas" xmlns:cx="http://schemas.microsoft.com/office/drawing/2014/chartex" xmlns:cx1="http://schemas.microsoft.com/office/drawing/2015/9/8/chartex" xmlns:cx2="http://schemas.microsoft.com/office/drawing/2015/10/21/chartex" xmlns:cx3="http://schemas.microsoft.com/office/drawing/2016/5/9/chartex" xmlns:cx4="http://schemas.microsoft.com/office/drawing/2016/5/10/chartex" xmlns:cx5="http://schemas.microsoft.com/office/drawing/2016/5/11/chartex" xmlns:cx6="http://schemas.microsoft.com/office/drawing/2016/5/12/chartex" xmlns:cx7="http://schemas.microsoft.com/office/drawing/2016/5/13/chartex" xmlns:cx8="http://schemas.microsoft.com/office/drawing/2016/5/14/chartex" xmlns:mc="http://schemas.openxmlformats.org/markup-compatibility/2006" xmlns:aink="http://schemas.microsoft.com/office/drawing/2016/ink" xmlns:am3d="http://schemas.microsoft.com/office/drawing/2017/model3d" xmlns:o="urn:schemas-microsoft-com:office:office" xmlns:r="http://schemas.openxmlformats.org/officeDocument/2006/relationships" xmlns:m="http://schemas.openxmlformats.org/officeDocument/2006/math" xmlns:v="urn:schemas-microsoft-com:vml" xmlns:wp14="http://schemas.microsoft.com/office/word/2010/wordprocessingDrawing" xmlns:wp="http://schemas.openxmlformats.org/drawingml/2006/wordprocessingDrawing" xmlns:w10="urn:schemas-microsoft-com:office:word" xmlns:w="http://schemas.openxmlformats.org/wordprocessingml/2006/main" xmlns:w14="http://schemas.microsoft.com/office/word/2010/wordml" xmlns:w15="http://schemas.microsoft.com/office/word/2012/wordml" xmlns:w16cex="http://schemas.microsoft.com/office/word/2018/wordml/cex" xmlns:w16cid="http://schemas.microsoft.com/office/word/2016/wordml/cid" xmlns:w16="http://schemas.microsoft.com/office/word/2018/wordml" xmlns:w16sdtdh="http://schemas.microsoft.com/office/word/2020/wordml/sdtdatahash" xmlns:w16se="http://schemas.microsoft.com/office/word/2015/wordml/symex" xmlns:wpg="http://schemas.microsoft.com/office/word/2010/wordprocessingGroup" xmlns:wpi="http://schemas.microsoft.com/office/word/2010/wordprocessingInk" xmlns:wne="http://schemas.microsoft.com/office/word/2006/wordml" xmlns:wps="http://schemas.microsoft.com/office/word/2010/wordprocessingShape" mc:Ignorable="w14 w15 w16se w16cid w16 w16cex w16sdtdh wp14">
+<w:numbering xmlns:wpc="http://schemas.microsoft.com/office/word/2010/wordprocessingCanvas" xmlns:mc="http://schemas.openxmlformats.org/markup-compatibility/2006" xmlns:o="urn:schemas-microsoft-com:office:office" xmlns:r="http://schemas.openxmlformats.org/officeDocument/2006/relationships" xmlns:m="http://schemas.openxmlformats.org/officeDocument/2006/math" xmlns:v="urn:schemas-microsoft-com:vml" xmlns:wp14="http://schemas.microsoft.com/office/word/2010/wordprocessingDrawing" xmlns:wp="http://schemas.openxmlformats.org/drawingml/2006/wordprocessingDrawing" xmlns:w10="urn:schemas-microsoft-com:office:word" xmlns:w="http://schemas.openxmlformats.org/wordprocessingml/2006/main" xmlns:w14="http://schemas.microsoft.com/office/word/2010/wordml" xmlns:w15="http://schemas.microsoft.com/office/word/2012/wordml" xmlns:wpg="http://schemas.microsoft.com/office/word/2010/wordprocessingGroup" xmlns:wpi="http://schemas.microsoft.com/office/word/2010/wordprocessingInk" xmlns:wne="http://schemas.microsoft.com/office/word/2006/wordml" xmlns:wps="http://schemas.microsoft.com/office/word/2010/wordprocessingShape" mc:Ignorable="w14 w15 wp14">
   <w:abstractNum w:abstractNumId="0" w15:restartNumberingAfterBreak="0">
     <w:nsid w:val="16E87495"/>
     <w:multiLevelType w:val="multilevel"/>
@@ -13072,26 +13076,26 @@
       </w:rPr>
     </w:lvl>
   </w:abstractNum>
-  <w:num w:numId="1" w16cid:durableId="1757045757">
+  <w:num w:numId="1">
     <w:abstractNumId w:val="0"/>
   </w:num>
-  <w:num w:numId="2" w16cid:durableId="1458063866">
+  <w:num w:numId="2">
     <w:abstractNumId w:val="4"/>
   </w:num>
-  <w:num w:numId="3" w16cid:durableId="825585002">
+  <w:num w:numId="3">
     <w:abstractNumId w:val="3"/>
   </w:num>
-  <w:num w:numId="4" w16cid:durableId="897864592">
+  <w:num w:numId="4">
     <w:abstractNumId w:val="2"/>
   </w:num>
-  <w:num w:numId="5" w16cid:durableId="493304028">
+  <w:num w:numId="5">
     <w:abstractNumId w:val="1"/>
   </w:num>
 </w:numbering>
 </file>
 
 <file path=word/styles.xml><?xml version="1.0" encoding="utf-8"?>
-<w:styles xmlns:mc="http://schemas.openxmlformats.org/markup-compatibility/2006" xmlns:r="http://schemas.openxmlformats.org/officeDocument/2006/relationships" xmlns:w="http://schemas.openxmlformats.org/wordprocessingml/2006/main" xmlns:w14="http://schemas.microsoft.com/office/word/2010/wordml" xmlns:w15="http://schemas.microsoft.com/office/word/2012/wordml" xmlns:w16cex="http://schemas.microsoft.com/office/word/2018/wordml/cex" xmlns:w16cid="http://schemas.microsoft.com/office/word/2016/wordml/cid" xmlns:w16="http://schemas.microsoft.com/office/word/2018/wordml" xmlns:w16sdtdh="http://schemas.microsoft.com/office/word/2020/wordml/sdtdatahash" xmlns:w16se="http://schemas.microsoft.com/office/word/2015/wordml/symex" mc:Ignorable="w14 w15 w16se w16cid w16 w16cex w16sdtdh">
+<w:styles xmlns:mc="http://schemas.openxmlformats.org/markup-compatibility/2006" xmlns:r="http://schemas.openxmlformats.org/officeDocument/2006/relationships" xmlns:w="http://schemas.openxmlformats.org/wordprocessingml/2006/main" xmlns:w14="http://schemas.microsoft.com/office/word/2010/wordml" xmlns:w15="http://schemas.microsoft.com/office/word/2012/wordml" mc:Ignorable="w14 w15">
   <w:docDefaults>
     <w:rPrDefault>
       <w:rPr>
@@ -13107,7 +13111,7 @@
       </w:pPr>
     </w:pPrDefault>
   </w:docDefaults>
-  <w:latentStyles w:defLockedState="0" w:defUIPriority="99" w:defSemiHidden="0" w:defUnhideWhenUsed="0" w:defQFormat="0" w:count="376">
+  <w:latentStyles w:defLockedState="0" w:defUIPriority="99" w:defSemiHidden="0" w:defUnhideWhenUsed="0" w:defQFormat="0" w:count="371">
     <w:lsdException w:name="Normal" w:uiPriority="0" w:qFormat="1"/>
     <w:lsdException w:name="heading 1" w:uiPriority="9" w:qFormat="1"/>
     <w:lsdException w:name="heading 2" w:semiHidden="1" w:uiPriority="9" w:unhideWhenUsed="1" w:qFormat="1"/>
@@ -13213,6 +13217,7 @@
     <w:lsdException w:name="HTML Sample" w:semiHidden="1" w:unhideWhenUsed="1"/>
     <w:lsdException w:name="HTML Typewriter" w:semiHidden="1" w:unhideWhenUsed="1"/>
     <w:lsdException w:name="HTML Variable" w:semiHidden="1" w:unhideWhenUsed="1"/>
+    <w:lsdException w:name="Normal Table" w:semiHidden="1" w:unhideWhenUsed="1"/>
     <w:lsdException w:name="annotation subject" w:semiHidden="1" w:unhideWhenUsed="1"/>
     <w:lsdException w:name="No List" w:semiHidden="1" w:unhideWhenUsed="1"/>
     <w:lsdException w:name="Outline List 1" w:semiHidden="1" w:unhideWhenUsed="1"/>
@@ -13255,8 +13260,11 @@
     <w:lsdException w:name="Table Contemporary" w:semiHidden="1" w:unhideWhenUsed="1"/>
     <w:lsdException w:name="Table Elegant" w:semiHidden="1" w:unhideWhenUsed="1"/>
     <w:lsdException w:name="Table Professional" w:semiHidden="1" w:unhideWhenUsed="1"/>
+    <w:lsdException w:name="Table Subtle 1" w:semiHidden="1" w:unhideWhenUsed="1"/>
     <w:lsdException w:name="Table Subtle 2" w:semiHidden="1" w:unhideWhenUsed="1"/>
     <w:lsdException w:name="Table Web 1" w:semiHidden="1" w:unhideWhenUsed="1"/>
+    <w:lsdException w:name="Table Web 2" w:semiHidden="1" w:unhideWhenUsed="1"/>
+    <w:lsdException w:name="Table Web 3" w:semiHidden="1" w:unhideWhenUsed="1"/>
     <w:lsdException w:name="Balloon Text" w:semiHidden="1" w:unhideWhenUsed="1"/>
     <w:lsdException w:name="Table Grid" w:uiPriority="39"/>
     <w:lsdException w:name="Table Theme" w:semiHidden="1" w:unhideWhenUsed="1"/>
@@ -13475,11 +13483,6 @@
     <w:lsdException w:name="List Table 5 Dark Accent 6" w:uiPriority="50"/>
     <w:lsdException w:name="List Table 6 Colorful Accent 6" w:uiPriority="51"/>
     <w:lsdException w:name="List Table 7 Colorful Accent 6" w:uiPriority="52"/>
-    <w:lsdException w:name="Mention" w:semiHidden="1" w:unhideWhenUsed="1"/>
-    <w:lsdException w:name="Smart Hyperlink" w:semiHidden="1" w:unhideWhenUsed="1"/>
-    <w:lsdException w:name="Hashtag" w:semiHidden="1" w:unhideWhenUsed="1"/>
-    <w:lsdException w:name="Unresolved Mention" w:semiHidden="1" w:unhideWhenUsed="1"/>
-    <w:lsdException w:name="Smart Link" w:semiHidden="1" w:unhideWhenUsed="1"/>
   </w:latentStyles>
   <w:style w:type="paragraph" w:default="1" w:styleId="Normal">
     <w:name w:val="Normal"/>

</xml_diff>

<commit_message>
Diagrama de caso de uso, classes e sequencia UPDAT
</commit_message>
<xml_diff>
--- a/Modelo_de_Projeto_SAQ_12042022.docx
+++ b/Modelo_de_Projeto_SAQ_12042022.docx
@@ -928,7 +928,7 @@
               </wp:inline>
             </w:drawing>
           </mc:Choice>
-          <mc:Fallback xmlns:w16se="http://schemas.microsoft.com/office/word/2015/wordml/symex" xmlns:w16sdtdh="http://schemas.microsoft.com/office/word/2020/wordml/sdtdatahash" xmlns:w16="http://schemas.microsoft.com/office/word/2018/wordml" xmlns:w16cid="http://schemas.microsoft.com/office/word/2016/wordml/cid" xmlns:w16cex="http://schemas.microsoft.com/office/word/2018/wordml/cex" xmlns:am3d="http://schemas.microsoft.com/office/drawing/2017/model3d" xmlns:aink="http://schemas.microsoft.com/office/drawing/2016/ink" xmlns:cx8="http://schemas.microsoft.com/office/drawing/2016/5/14/chartex" xmlns:cx7="http://schemas.microsoft.com/office/drawing/2016/5/13/chartex" xmlns:cx6="http://schemas.microsoft.com/office/drawing/2016/5/12/chartex" xmlns:cx5="http://schemas.microsoft.com/office/drawing/2016/5/11/chartex" xmlns:cx4="http://schemas.microsoft.com/office/drawing/2016/5/10/chartex" xmlns:cx3="http://schemas.microsoft.com/office/drawing/2016/5/9/chartex" xmlns:cx2="http://schemas.microsoft.com/office/drawing/2015/10/21/chartex" xmlns:cx1="http://schemas.microsoft.com/office/drawing/2015/9/8/chartex" xmlns:cx="http://schemas.microsoft.com/office/drawing/2014/chartex">
+          <mc:Fallback xmlns:cx="http://schemas.microsoft.com/office/drawing/2014/chartex" xmlns:cx1="http://schemas.microsoft.com/office/drawing/2015/9/8/chartex" xmlns:cx2="http://schemas.microsoft.com/office/drawing/2015/10/21/chartex" xmlns:cx3="http://schemas.microsoft.com/office/drawing/2016/5/9/chartex" xmlns:cx4="http://schemas.microsoft.com/office/drawing/2016/5/10/chartex" xmlns:cx5="http://schemas.microsoft.com/office/drawing/2016/5/11/chartex" xmlns:cx6="http://schemas.microsoft.com/office/drawing/2016/5/12/chartex" xmlns:cx7="http://schemas.microsoft.com/office/drawing/2016/5/13/chartex" xmlns:cx8="http://schemas.microsoft.com/office/drawing/2016/5/14/chartex" xmlns:aink="http://schemas.microsoft.com/office/drawing/2016/ink" xmlns:am3d="http://schemas.microsoft.com/office/drawing/2017/model3d" xmlns:w16cex="http://schemas.microsoft.com/office/word/2018/wordml/cex" xmlns:w16cid="http://schemas.microsoft.com/office/word/2016/wordml/cid" xmlns:w16="http://schemas.microsoft.com/office/word/2018/wordml" xmlns:w16sdtdh="http://schemas.microsoft.com/office/word/2020/wordml/sdtdatahash" xmlns:w16se="http://schemas.microsoft.com/office/word/2015/wordml/symex">
             <w:pict>
               <v:group w14:anchorId="4E03C1B2" id="Group 15293" o:spid="_x0000_s1026" style="width:428.1pt;height:.7pt;mso-position-horizontal-relative:char;mso-position-vertical-relative:line" coordsize="54368,88" o:gfxdata="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">
                 <v:shape id="Shape 17154" o:spid="_x0000_s1027" style="position:absolute;width:54368;height:91;visibility:visible;mso-wrap-style:square;v-text-anchor:top" coordsize="5436870,9144" o:gfxdata="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" path="m,l5436870,r,9144l,9144,,e" fillcolor="black" stroked="f" strokeweight="0">
@@ -1133,7 +1133,7 @@
               </wp:inline>
             </w:drawing>
           </mc:Choice>
-          <mc:Fallback xmlns:w16se="http://schemas.microsoft.com/office/word/2015/wordml/symex" xmlns:w16sdtdh="http://schemas.microsoft.com/office/word/2020/wordml/sdtdatahash" xmlns:w16="http://schemas.microsoft.com/office/word/2018/wordml" xmlns:w16cid="http://schemas.microsoft.com/office/word/2016/wordml/cid" xmlns:w16cex="http://schemas.microsoft.com/office/word/2018/wordml/cex" xmlns:am3d="http://schemas.microsoft.com/office/drawing/2017/model3d" xmlns:aink="http://schemas.microsoft.com/office/drawing/2016/ink" xmlns:cx8="http://schemas.microsoft.com/office/drawing/2016/5/14/chartex" xmlns:cx7="http://schemas.microsoft.com/office/drawing/2016/5/13/chartex" xmlns:cx6="http://schemas.microsoft.com/office/drawing/2016/5/12/chartex" xmlns:cx5="http://schemas.microsoft.com/office/drawing/2016/5/11/chartex" xmlns:cx4="http://schemas.microsoft.com/office/drawing/2016/5/10/chartex" xmlns:cx3="http://schemas.microsoft.com/office/drawing/2016/5/9/chartex" xmlns:cx2="http://schemas.microsoft.com/office/drawing/2015/10/21/chartex" xmlns:cx1="http://schemas.microsoft.com/office/drawing/2015/9/8/chartex" xmlns:cx="http://schemas.microsoft.com/office/drawing/2014/chartex">
+          <mc:Fallback xmlns:cx="http://schemas.microsoft.com/office/drawing/2014/chartex" xmlns:cx1="http://schemas.microsoft.com/office/drawing/2015/9/8/chartex" xmlns:cx2="http://schemas.microsoft.com/office/drawing/2015/10/21/chartex" xmlns:cx3="http://schemas.microsoft.com/office/drawing/2016/5/9/chartex" xmlns:cx4="http://schemas.microsoft.com/office/drawing/2016/5/10/chartex" xmlns:cx5="http://schemas.microsoft.com/office/drawing/2016/5/11/chartex" xmlns:cx6="http://schemas.microsoft.com/office/drawing/2016/5/12/chartex" xmlns:cx7="http://schemas.microsoft.com/office/drawing/2016/5/13/chartex" xmlns:cx8="http://schemas.microsoft.com/office/drawing/2016/5/14/chartex" xmlns:aink="http://schemas.microsoft.com/office/drawing/2016/ink" xmlns:am3d="http://schemas.microsoft.com/office/drawing/2017/model3d" xmlns:w16cex="http://schemas.microsoft.com/office/word/2018/wordml/cex" xmlns:w16cid="http://schemas.microsoft.com/office/word/2016/wordml/cid" xmlns:w16="http://schemas.microsoft.com/office/word/2018/wordml" xmlns:w16sdtdh="http://schemas.microsoft.com/office/word/2020/wordml/sdtdatahash" xmlns:w16se="http://schemas.microsoft.com/office/word/2015/wordml/symex">
             <w:pict>
               <v:group w14:anchorId="228E1D8F" id="Group 15294" o:spid="_x0000_s1026" style="width:428.1pt;height:.7pt;mso-position-horizontal-relative:char;mso-position-vertical-relative:line" coordsize="54368,88" o:gfxdata="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">
                 <v:shape id="Shape 17155" o:spid="_x0000_s1027" style="position:absolute;width:54368;height:91;visibility:visible;mso-wrap-style:square;v-text-anchor:top" coordsize="5436870,9144" o:gfxdata="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" path="m,l5436870,r,9144l,9144,,e" fillcolor="black" stroked="f" strokeweight="0">
@@ -1270,7 +1270,7 @@
               </wp:inline>
             </w:drawing>
           </mc:Choice>
-          <mc:Fallback xmlns:w16se="http://schemas.microsoft.com/office/word/2015/wordml/symex" xmlns:w16sdtdh="http://schemas.microsoft.com/office/word/2020/wordml/sdtdatahash" xmlns:w16="http://schemas.microsoft.com/office/word/2018/wordml" xmlns:w16cid="http://schemas.microsoft.com/office/word/2016/wordml/cid" xmlns:w16cex="http://schemas.microsoft.com/office/word/2018/wordml/cex" xmlns:am3d="http://schemas.microsoft.com/office/drawing/2017/model3d" xmlns:aink="http://schemas.microsoft.com/office/drawing/2016/ink" xmlns:cx8="http://schemas.microsoft.com/office/drawing/2016/5/14/chartex" xmlns:cx7="http://schemas.microsoft.com/office/drawing/2016/5/13/chartex" xmlns:cx6="http://schemas.microsoft.com/office/drawing/2016/5/12/chartex" xmlns:cx5="http://schemas.microsoft.com/office/drawing/2016/5/11/chartex" xmlns:cx4="http://schemas.microsoft.com/office/drawing/2016/5/10/chartex" xmlns:cx3="http://schemas.microsoft.com/office/drawing/2016/5/9/chartex" xmlns:cx2="http://schemas.microsoft.com/office/drawing/2015/10/21/chartex" xmlns:cx1="http://schemas.microsoft.com/office/drawing/2015/9/8/chartex" xmlns:cx="http://schemas.microsoft.com/office/drawing/2014/chartex">
+          <mc:Fallback xmlns:cx="http://schemas.microsoft.com/office/drawing/2014/chartex" xmlns:cx1="http://schemas.microsoft.com/office/drawing/2015/9/8/chartex" xmlns:cx2="http://schemas.microsoft.com/office/drawing/2015/10/21/chartex" xmlns:cx3="http://schemas.microsoft.com/office/drawing/2016/5/9/chartex" xmlns:cx4="http://schemas.microsoft.com/office/drawing/2016/5/10/chartex" xmlns:cx5="http://schemas.microsoft.com/office/drawing/2016/5/11/chartex" xmlns:cx6="http://schemas.microsoft.com/office/drawing/2016/5/12/chartex" xmlns:cx7="http://schemas.microsoft.com/office/drawing/2016/5/13/chartex" xmlns:cx8="http://schemas.microsoft.com/office/drawing/2016/5/14/chartex" xmlns:aink="http://schemas.microsoft.com/office/drawing/2016/ink" xmlns:am3d="http://schemas.microsoft.com/office/drawing/2017/model3d" xmlns:w16cex="http://schemas.microsoft.com/office/word/2018/wordml/cex" xmlns:w16cid="http://schemas.microsoft.com/office/word/2016/wordml/cid" xmlns:w16="http://schemas.microsoft.com/office/word/2018/wordml" xmlns:w16sdtdh="http://schemas.microsoft.com/office/word/2020/wordml/sdtdatahash" xmlns:w16se="http://schemas.microsoft.com/office/word/2015/wordml/symex">
             <w:pict>
               <v:group w14:anchorId="1189D9BE" id="Group 15295" o:spid="_x0000_s1026" style="width:428.1pt;height:.7pt;mso-position-horizontal-relative:char;mso-position-vertical-relative:line" coordsize="54368,88" o:gfxdata="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">
                 <v:shape id="Shape 17156" o:spid="_x0000_s1027" style="position:absolute;width:54368;height:91;visibility:visible;mso-wrap-style:square;v-text-anchor:top" coordsize="5436870,9144" o:gfxdata="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" path="m,l5436870,r,9144l,9144,,e" fillcolor="black" stroked="f" strokeweight="0">
@@ -1400,7 +1400,7 @@
               </wp:inline>
             </w:drawing>
           </mc:Choice>
-          <mc:Fallback xmlns:w16se="http://schemas.microsoft.com/office/word/2015/wordml/symex" xmlns:w16sdtdh="http://schemas.microsoft.com/office/word/2020/wordml/sdtdatahash" xmlns:w16="http://schemas.microsoft.com/office/word/2018/wordml" xmlns:w16cid="http://schemas.microsoft.com/office/word/2016/wordml/cid" xmlns:w16cex="http://schemas.microsoft.com/office/word/2018/wordml/cex" xmlns:am3d="http://schemas.microsoft.com/office/drawing/2017/model3d" xmlns:aink="http://schemas.microsoft.com/office/drawing/2016/ink" xmlns:cx8="http://schemas.microsoft.com/office/drawing/2016/5/14/chartex" xmlns:cx7="http://schemas.microsoft.com/office/drawing/2016/5/13/chartex" xmlns:cx6="http://schemas.microsoft.com/office/drawing/2016/5/12/chartex" xmlns:cx5="http://schemas.microsoft.com/office/drawing/2016/5/11/chartex" xmlns:cx4="http://schemas.microsoft.com/office/drawing/2016/5/10/chartex" xmlns:cx3="http://schemas.microsoft.com/office/drawing/2016/5/9/chartex" xmlns:cx2="http://schemas.microsoft.com/office/drawing/2015/10/21/chartex" xmlns:cx1="http://schemas.microsoft.com/office/drawing/2015/9/8/chartex" xmlns:cx="http://schemas.microsoft.com/office/drawing/2014/chartex">
+          <mc:Fallback xmlns:cx="http://schemas.microsoft.com/office/drawing/2014/chartex" xmlns:cx1="http://schemas.microsoft.com/office/drawing/2015/9/8/chartex" xmlns:cx2="http://schemas.microsoft.com/office/drawing/2015/10/21/chartex" xmlns:cx3="http://schemas.microsoft.com/office/drawing/2016/5/9/chartex" xmlns:cx4="http://schemas.microsoft.com/office/drawing/2016/5/10/chartex" xmlns:cx5="http://schemas.microsoft.com/office/drawing/2016/5/11/chartex" xmlns:cx6="http://schemas.microsoft.com/office/drawing/2016/5/12/chartex" xmlns:cx7="http://schemas.microsoft.com/office/drawing/2016/5/13/chartex" xmlns:cx8="http://schemas.microsoft.com/office/drawing/2016/5/14/chartex" xmlns:aink="http://schemas.microsoft.com/office/drawing/2016/ink" xmlns:am3d="http://schemas.microsoft.com/office/drawing/2017/model3d" xmlns:w16cex="http://schemas.microsoft.com/office/word/2018/wordml/cex" xmlns:w16cid="http://schemas.microsoft.com/office/word/2016/wordml/cid" xmlns:w16="http://schemas.microsoft.com/office/word/2018/wordml" xmlns:w16sdtdh="http://schemas.microsoft.com/office/word/2020/wordml/sdtdatahash" xmlns:w16se="http://schemas.microsoft.com/office/word/2015/wordml/symex">
             <w:pict>
               <v:group w14:anchorId="3CEECA55" id="Group 15296" o:spid="_x0000_s1026" style="width:428.1pt;height:.7pt;mso-position-horizontal-relative:char;mso-position-vertical-relative:line" coordsize="54368,88" o:gfxdata="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">
                 <v:shape id="Shape 17157" o:spid="_x0000_s1027" style="position:absolute;width:54368;height:91;visibility:visible;mso-wrap-style:square;v-text-anchor:top" coordsize="5436870,9144" o:gfxdata="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" path="m,l5436870,r,9144l,9144,,e" fillcolor="black" stroked="f" strokeweight="0">
@@ -1912,7 +1912,7 @@
               </wp:inline>
             </w:drawing>
           </mc:Choice>
-          <mc:Fallback xmlns:w16se="http://schemas.microsoft.com/office/word/2015/wordml/symex" xmlns:w16sdtdh="http://schemas.microsoft.com/office/word/2020/wordml/sdtdatahash" xmlns:w16="http://schemas.microsoft.com/office/word/2018/wordml" xmlns:w16cid="http://schemas.microsoft.com/office/word/2016/wordml/cid" xmlns:w16cex="http://schemas.microsoft.com/office/word/2018/wordml/cex" xmlns:am3d="http://schemas.microsoft.com/office/drawing/2017/model3d" xmlns:aink="http://schemas.microsoft.com/office/drawing/2016/ink" xmlns:cx8="http://schemas.microsoft.com/office/drawing/2016/5/14/chartex" xmlns:cx7="http://schemas.microsoft.com/office/drawing/2016/5/13/chartex" xmlns:cx6="http://schemas.microsoft.com/office/drawing/2016/5/12/chartex" xmlns:cx5="http://schemas.microsoft.com/office/drawing/2016/5/11/chartex" xmlns:cx4="http://schemas.microsoft.com/office/drawing/2016/5/10/chartex" xmlns:cx3="http://schemas.microsoft.com/office/drawing/2016/5/9/chartex" xmlns:cx2="http://schemas.microsoft.com/office/drawing/2015/10/21/chartex" xmlns:cx1="http://schemas.microsoft.com/office/drawing/2015/9/8/chartex" xmlns:cx="http://schemas.microsoft.com/office/drawing/2014/chartex">
+          <mc:Fallback xmlns:cx="http://schemas.microsoft.com/office/drawing/2014/chartex" xmlns:cx1="http://schemas.microsoft.com/office/drawing/2015/9/8/chartex" xmlns:cx2="http://schemas.microsoft.com/office/drawing/2015/10/21/chartex" xmlns:cx3="http://schemas.microsoft.com/office/drawing/2016/5/9/chartex" xmlns:cx4="http://schemas.microsoft.com/office/drawing/2016/5/10/chartex" xmlns:cx5="http://schemas.microsoft.com/office/drawing/2016/5/11/chartex" xmlns:cx6="http://schemas.microsoft.com/office/drawing/2016/5/12/chartex" xmlns:cx7="http://schemas.microsoft.com/office/drawing/2016/5/13/chartex" xmlns:cx8="http://schemas.microsoft.com/office/drawing/2016/5/14/chartex" xmlns:aink="http://schemas.microsoft.com/office/drawing/2016/ink" xmlns:am3d="http://schemas.microsoft.com/office/drawing/2017/model3d" xmlns:w16cex="http://schemas.microsoft.com/office/word/2018/wordml/cex" xmlns:w16cid="http://schemas.microsoft.com/office/word/2016/wordml/cid" xmlns:w16="http://schemas.microsoft.com/office/word/2018/wordml" xmlns:w16sdtdh="http://schemas.microsoft.com/office/word/2020/wordml/sdtdatahash" xmlns:w16se="http://schemas.microsoft.com/office/word/2015/wordml/symex">
             <w:pict>
               <v:group w14:anchorId="0785601B" id="Group 15297" o:spid="_x0000_s1026" style="width:399.15pt;height:.7pt;mso-position-horizontal-relative:char;mso-position-vertical-relative:line" coordsize="50692,88" o:gfxdata="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">
                 <v:shape id="Shape 17158" o:spid="_x0000_s1027" style="position:absolute;width:50692;height:91;visibility:visible;mso-wrap-style:square;v-text-anchor:top" coordsize="5069205,9144" o:gfxdata="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" path="m,l5069205,r,9144l,9144,,e" fillcolor="black" stroked="f" strokeweight="0">
@@ -2049,7 +2049,7 @@
               </wp:inline>
             </w:drawing>
           </mc:Choice>
-          <mc:Fallback xmlns:w16se="http://schemas.microsoft.com/office/word/2015/wordml/symex" xmlns:w16sdtdh="http://schemas.microsoft.com/office/word/2020/wordml/sdtdatahash" xmlns:w16="http://schemas.microsoft.com/office/word/2018/wordml" xmlns:w16cid="http://schemas.microsoft.com/office/word/2016/wordml/cid" xmlns:w16cex="http://schemas.microsoft.com/office/word/2018/wordml/cex" xmlns:am3d="http://schemas.microsoft.com/office/drawing/2017/model3d" xmlns:aink="http://schemas.microsoft.com/office/drawing/2016/ink" xmlns:cx8="http://schemas.microsoft.com/office/drawing/2016/5/14/chartex" xmlns:cx7="http://schemas.microsoft.com/office/drawing/2016/5/13/chartex" xmlns:cx6="http://schemas.microsoft.com/office/drawing/2016/5/12/chartex" xmlns:cx5="http://schemas.microsoft.com/office/drawing/2016/5/11/chartex" xmlns:cx4="http://schemas.microsoft.com/office/drawing/2016/5/10/chartex" xmlns:cx3="http://schemas.microsoft.com/office/drawing/2016/5/9/chartex" xmlns:cx2="http://schemas.microsoft.com/office/drawing/2015/10/21/chartex" xmlns:cx1="http://schemas.microsoft.com/office/drawing/2015/9/8/chartex" xmlns:cx="http://schemas.microsoft.com/office/drawing/2014/chartex">
+          <mc:Fallback xmlns:cx="http://schemas.microsoft.com/office/drawing/2014/chartex" xmlns:cx1="http://schemas.microsoft.com/office/drawing/2015/9/8/chartex" xmlns:cx2="http://schemas.microsoft.com/office/drawing/2015/10/21/chartex" xmlns:cx3="http://schemas.microsoft.com/office/drawing/2016/5/9/chartex" xmlns:cx4="http://schemas.microsoft.com/office/drawing/2016/5/10/chartex" xmlns:cx5="http://schemas.microsoft.com/office/drawing/2016/5/11/chartex" xmlns:cx6="http://schemas.microsoft.com/office/drawing/2016/5/12/chartex" xmlns:cx7="http://schemas.microsoft.com/office/drawing/2016/5/13/chartex" xmlns:cx8="http://schemas.microsoft.com/office/drawing/2016/5/14/chartex" xmlns:aink="http://schemas.microsoft.com/office/drawing/2016/ink" xmlns:am3d="http://schemas.microsoft.com/office/drawing/2017/model3d" xmlns:w16cex="http://schemas.microsoft.com/office/word/2018/wordml/cex" xmlns:w16cid="http://schemas.microsoft.com/office/word/2016/wordml/cid" xmlns:w16="http://schemas.microsoft.com/office/word/2018/wordml" xmlns:w16sdtdh="http://schemas.microsoft.com/office/word/2020/wordml/sdtdatahash" xmlns:w16se="http://schemas.microsoft.com/office/word/2015/wordml/symex">
             <w:pict>
               <v:group w14:anchorId="65737D39" id="Group 15298" o:spid="_x0000_s1026" style="width:399.15pt;height:.7pt;mso-position-horizontal-relative:char;mso-position-vertical-relative:line" coordsize="50692,88" o:gfxdata="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">
                 <v:shape id="Shape 17159" o:spid="_x0000_s1027" style="position:absolute;width:50692;height:91;visibility:visible;mso-wrap-style:square;v-text-anchor:top" coordsize="5069205,9144" o:gfxdata="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" path="m,l5069205,r,9144l,9144,,e" fillcolor="black" stroked="f" strokeweight="0">
@@ -2106,7 +2106,7 @@
         <w:spacing w:after="16" w:line="253" w:lineRule="auto"/>
         <w:ind w:right="1442" w:hanging="314"/>
       </w:pPr>
-      <w:hyperlink r:id="rId5" w:anchor="heading=h.gjdgxs">
+      <w:hyperlink r:id="rId8" w:anchor="heading=h.gjdgxs">
         <w:r>
           <w:rPr>
             <w:b/>
@@ -2115,7 +2115,7 @@
           <w:t>Introduçã</w:t>
         </w:r>
       </w:hyperlink>
-      <w:hyperlink r:id="rId6" w:anchor="heading=h.gjdgxs">
+      <w:hyperlink r:id="rId9" w:anchor="heading=h.gjdgxs">
         <w:r>
           <w:rPr>
             <w:b/>
@@ -2124,7 +2124,7 @@
           <w:t>o</w:t>
         </w:r>
       </w:hyperlink>
-      <w:hyperlink r:id="rId7" w:anchor="heading=h.gjdgxs">
+      <w:hyperlink r:id="rId10" w:anchor="heading=h.gjdgxs">
         <w:r>
           <w:rPr>
             <w:b/>
@@ -2140,7 +2140,7 @@
         </w:rPr>
         <w:tab/>
       </w:r>
-      <w:hyperlink r:id="rId8" w:anchor="heading=h.gjdgxs">
+      <w:hyperlink r:id="rId11" w:anchor="heading=h.gjdgxs">
         <w:r>
           <w:rPr>
             <w:sz w:val="28"/>
@@ -2148,7 +2148,7 @@
           <w:t xml:space="preserve"> </w:t>
         </w:r>
       </w:hyperlink>
-      <w:hyperlink r:id="rId9" w:anchor="heading=h.gjdgxs">
+      <w:hyperlink r:id="rId12" w:anchor="heading=h.gjdgxs">
         <w:r>
           <w:t xml:space="preserve"> </w:t>
         </w:r>
@@ -2163,17 +2163,17 @@
         <w:spacing w:after="73"/>
         <w:ind w:right="1597" w:hanging="403"/>
       </w:pPr>
-      <w:hyperlink r:id="rId10" w:anchor="heading=h.30j0zll">
+      <w:hyperlink r:id="rId13" w:anchor="heading=h.30j0zll">
         <w:r>
           <w:t>Visão Geral do Document</w:t>
         </w:r>
       </w:hyperlink>
-      <w:hyperlink r:id="rId11" w:anchor="heading=h.30j0zll">
+      <w:hyperlink r:id="rId14" w:anchor="heading=h.30j0zll">
         <w:r>
           <w:t>o</w:t>
         </w:r>
       </w:hyperlink>
-      <w:hyperlink r:id="rId12" w:anchor="heading=h.30j0zll">
+      <w:hyperlink r:id="rId15" w:anchor="heading=h.30j0zll">
         <w:r>
           <w:t xml:space="preserve">  </w:t>
         </w:r>
@@ -2188,17 +2188,17 @@
         <w:spacing w:after="73"/>
         <w:ind w:right="1597" w:hanging="403"/>
       </w:pPr>
-      <w:hyperlink r:id="rId13" w:anchor="heading=h.1fob9te">
+      <w:hyperlink r:id="rId16" w:anchor="heading=h.1fob9te">
         <w:r>
           <w:t>Convenções, Termos e Abreviaçõe</w:t>
         </w:r>
       </w:hyperlink>
-      <w:hyperlink r:id="rId14" w:anchor="heading=h.1fob9te">
+      <w:hyperlink r:id="rId17" w:anchor="heading=h.1fob9te">
         <w:r>
           <w:t>s</w:t>
         </w:r>
       </w:hyperlink>
-      <w:hyperlink r:id="rId15" w:anchor="heading=h.1fob9te">
+      <w:hyperlink r:id="rId18" w:anchor="heading=h.1fob9te">
         <w:r>
           <w:t xml:space="preserve">  </w:t>
         </w:r>
@@ -2213,17 +2213,17 @@
         <w:spacing w:after="70"/>
         <w:ind w:right="1597" w:hanging="403"/>
       </w:pPr>
-      <w:hyperlink r:id="rId16" w:anchor="heading=h.3znysh7">
+      <w:hyperlink r:id="rId19" w:anchor="heading=h.3znysh7">
         <w:r>
           <w:t>Descrição Geral do Sistem</w:t>
         </w:r>
       </w:hyperlink>
-      <w:hyperlink r:id="rId17" w:anchor="heading=h.3znysh7">
+      <w:hyperlink r:id="rId20" w:anchor="heading=h.3znysh7">
         <w:r>
           <w:t>a</w:t>
         </w:r>
       </w:hyperlink>
-      <w:hyperlink r:id="rId18" w:anchor="heading=h.3znysh7">
+      <w:hyperlink r:id="rId21" w:anchor="heading=h.3znysh7">
         <w:r>
           <w:t xml:space="preserve">  </w:t>
         </w:r>
@@ -2237,17 +2237,17 @@
         </w:numPr>
         <w:ind w:right="1597" w:hanging="403"/>
       </w:pPr>
-      <w:hyperlink r:id="rId19" w:anchor="heading=h.2et92p0">
+      <w:hyperlink r:id="rId22" w:anchor="heading=h.2et92p0">
         <w:r>
           <w:t>Descrição dos Usuário</w:t>
         </w:r>
       </w:hyperlink>
-      <w:hyperlink r:id="rId20" w:anchor="heading=h.2et92p0">
+      <w:hyperlink r:id="rId23" w:anchor="heading=h.2et92p0">
         <w:r>
           <w:t>s</w:t>
         </w:r>
       </w:hyperlink>
-      <w:hyperlink r:id="rId21" w:anchor="heading=h.2et92p0">
+      <w:hyperlink r:id="rId24" w:anchor="heading=h.2et92p0">
         <w:r>
           <w:t xml:space="preserve">  </w:t>
         </w:r>
@@ -2271,7 +2271,7 @@
         <w:spacing w:after="16" w:line="253" w:lineRule="auto"/>
         <w:ind w:right="1442" w:hanging="314"/>
       </w:pPr>
-      <w:hyperlink r:id="rId22" w:anchor="heading=h.tyjcwt">
+      <w:hyperlink r:id="rId25" w:anchor="heading=h.tyjcwt">
         <w:r>
           <w:rPr>
             <w:b/>
@@ -2280,7 +2280,7 @@
           <w:t>Requisitos Gerais do Sistem</w:t>
         </w:r>
       </w:hyperlink>
-      <w:hyperlink r:id="rId23" w:anchor="heading=h.tyjcwt">
+      <w:hyperlink r:id="rId26" w:anchor="heading=h.tyjcwt">
         <w:r>
           <w:rPr>
             <w:b/>
@@ -2289,7 +2289,7 @@
           <w:t>a</w:t>
         </w:r>
       </w:hyperlink>
-      <w:hyperlink r:id="rId24" w:anchor="heading=h.tyjcwt">
+      <w:hyperlink r:id="rId27" w:anchor="heading=h.tyjcwt">
         <w:r>
           <w:rPr>
             <w:b/>
@@ -2305,7 +2305,7 @@
         </w:rPr>
         <w:tab/>
       </w:r>
-      <w:hyperlink r:id="rId25" w:anchor="heading=h.tyjcwt">
+      <w:hyperlink r:id="rId28" w:anchor="heading=h.tyjcwt">
         <w:r>
           <w:rPr>
             <w:sz w:val="28"/>
@@ -2313,7 +2313,7 @@
           <w:t xml:space="preserve"> </w:t>
         </w:r>
       </w:hyperlink>
-      <w:hyperlink r:id="rId26" w:anchor="heading=h.tyjcwt">
+      <w:hyperlink r:id="rId29" w:anchor="heading=h.tyjcwt">
         <w:r>
           <w:t xml:space="preserve"> </w:t>
         </w:r>
@@ -2328,17 +2328,17 @@
         <w:spacing w:after="73"/>
         <w:ind w:right="1597" w:hanging="403"/>
       </w:pPr>
-      <w:hyperlink r:id="rId27" w:anchor="heading=h.3dy6vkm">
+      <w:hyperlink r:id="rId30" w:anchor="heading=h.3dy6vkm">
         <w:r>
           <w:t>Requisitos Funcionai</w:t>
         </w:r>
       </w:hyperlink>
-      <w:hyperlink r:id="rId28" w:anchor="heading=h.3dy6vkm">
+      <w:hyperlink r:id="rId31" w:anchor="heading=h.3dy6vkm">
         <w:r>
           <w:t>s</w:t>
         </w:r>
       </w:hyperlink>
-      <w:hyperlink r:id="rId29" w:anchor="heading=h.3dy6vkm">
+      <w:hyperlink r:id="rId32" w:anchor="heading=h.3dy6vkm">
         <w:r>
           <w:t xml:space="preserve">  </w:t>
         </w:r>
@@ -2353,32 +2353,32 @@
         <w:spacing w:after="70"/>
         <w:ind w:right="1597" w:hanging="403"/>
       </w:pPr>
-      <w:hyperlink r:id="rId30" w:anchor="heading=h.1t3h5sf">
+      <w:hyperlink r:id="rId33" w:anchor="heading=h.1t3h5sf">
         <w:r>
           <w:t>Requisitos Nã</w:t>
         </w:r>
       </w:hyperlink>
-      <w:hyperlink r:id="rId31" w:anchor="heading=h.1t3h5sf">
+      <w:hyperlink r:id="rId34" w:anchor="heading=h.1t3h5sf">
         <w:r>
           <w:t>o</w:t>
         </w:r>
       </w:hyperlink>
-      <w:hyperlink r:id="rId32" w:anchor="heading=h.1t3h5sf">
+      <w:hyperlink r:id="rId35" w:anchor="heading=h.1t3h5sf">
         <w:r>
           <w:t>-</w:t>
         </w:r>
       </w:hyperlink>
-      <w:hyperlink r:id="rId33" w:anchor="heading=h.1t3h5sf">
+      <w:hyperlink r:id="rId36" w:anchor="heading=h.1t3h5sf">
         <w:r>
           <w:t>Funcionai</w:t>
         </w:r>
       </w:hyperlink>
-      <w:hyperlink r:id="rId34" w:anchor="heading=h.1t3h5sf">
+      <w:hyperlink r:id="rId37" w:anchor="heading=h.1t3h5sf">
         <w:r>
           <w:t>s</w:t>
         </w:r>
       </w:hyperlink>
-      <w:hyperlink r:id="rId35" w:anchor="heading=h.1t3h5sf">
+      <w:hyperlink r:id="rId38" w:anchor="heading=h.1t3h5sf">
         <w:r>
           <w:t xml:space="preserve">  </w:t>
         </w:r>
@@ -2393,17 +2393,17 @@
         <w:spacing w:after="73"/>
         <w:ind w:right="1597" w:hanging="403"/>
       </w:pPr>
-      <w:hyperlink r:id="rId36" w:anchor="heading=h.4d34og8">
+      <w:hyperlink r:id="rId39" w:anchor="heading=h.4d34og8">
         <w:r>
           <w:t>Regras de Negóci</w:t>
         </w:r>
       </w:hyperlink>
-      <w:hyperlink r:id="rId37" w:anchor="heading=h.4d34og8">
+      <w:hyperlink r:id="rId40" w:anchor="heading=h.4d34og8">
         <w:r>
           <w:t>o</w:t>
         </w:r>
       </w:hyperlink>
-      <w:hyperlink r:id="rId38" w:anchor="heading=h.4d34og8">
+      <w:hyperlink r:id="rId41" w:anchor="heading=h.4d34og8">
         <w:r>
           <w:t xml:space="preserve">  </w:t>
         </w:r>
@@ -2427,7 +2427,7 @@
         <w:spacing w:after="16" w:line="253" w:lineRule="auto"/>
         <w:ind w:right="1442" w:hanging="314"/>
       </w:pPr>
-      <w:hyperlink r:id="rId39" w:anchor="heading=h.2s8eyo1">
+      <w:hyperlink r:id="rId42" w:anchor="heading=h.2s8eyo1">
         <w:r>
           <w:rPr>
             <w:b/>
@@ -2436,7 +2436,7 @@
           <w:t>Diagramas de Classe, Caso de Uso, Sequênci</w:t>
         </w:r>
       </w:hyperlink>
-      <w:hyperlink r:id="rId40" w:anchor="heading=h.2s8eyo1">
+      <w:hyperlink r:id="rId43" w:anchor="heading=h.2s8eyo1">
         <w:r>
           <w:rPr>
             <w:b/>
@@ -2445,7 +2445,7 @@
           <w:t>a</w:t>
         </w:r>
       </w:hyperlink>
-      <w:hyperlink r:id="rId41" w:anchor="heading=h.2s8eyo1">
+      <w:hyperlink r:id="rId44" w:anchor="heading=h.2s8eyo1">
         <w:r>
           <w:rPr>
             <w:b/>
@@ -2454,7 +2454,7 @@
           <w:t xml:space="preserve">, </w:t>
         </w:r>
       </w:hyperlink>
-      <w:hyperlink r:id="rId42" w:anchor="heading=h.2s8eyo1">
+      <w:hyperlink r:id="rId45" w:anchor="heading=h.2s8eyo1">
         <w:r>
           <w:rPr>
             <w:b/>
@@ -2477,7 +2477,7 @@
           <w:t xml:space="preserve"> Estados</w:t>
         </w:r>
       </w:hyperlink>
-      <w:hyperlink r:id="rId43" w:anchor="heading=h.2s8eyo1">
+      <w:hyperlink r:id="rId46" w:anchor="heading=h.2s8eyo1">
         <w:r>
           <w:rPr>
             <w:b/>
@@ -2493,7 +2493,7 @@
         </w:rPr>
         <w:t>e Atividades</w:t>
       </w:r>
-      <w:hyperlink r:id="rId44" w:anchor="heading=h.2s8eyo1">
+      <w:hyperlink r:id="rId47" w:anchor="heading=h.2s8eyo1">
         <w:r>
           <w:rPr>
             <w:b/>
@@ -2502,7 +2502,7 @@
           <w:t xml:space="preserve"> </w:t>
         </w:r>
       </w:hyperlink>
-      <w:hyperlink r:id="rId45" w:anchor="heading=h.2s8eyo1">
+      <w:hyperlink r:id="rId48" w:anchor="heading=h.2s8eyo1">
         <w:r>
           <w:rPr>
             <w:sz w:val="28"/>
@@ -2510,7 +2510,7 @@
           <w:t xml:space="preserve"> </w:t>
         </w:r>
       </w:hyperlink>
-      <w:hyperlink r:id="rId46" w:anchor="heading=h.2s8eyo1">
+      <w:hyperlink r:id="rId49" w:anchor="heading=h.2s8eyo1">
         <w:r>
           <w:t xml:space="preserve"> </w:t>
         </w:r>
@@ -2525,17 +2525,17 @@
         <w:spacing w:after="73"/>
         <w:ind w:right="1597" w:hanging="403"/>
       </w:pPr>
-      <w:hyperlink r:id="rId47" w:anchor="heading=h.17dp8vu">
+      <w:hyperlink r:id="rId50" w:anchor="heading=h.17dp8vu">
         <w:r>
           <w:t>Modelos de Casos de Us</w:t>
         </w:r>
       </w:hyperlink>
-      <w:hyperlink r:id="rId48" w:anchor="heading=h.17dp8vu">
+      <w:hyperlink r:id="rId51" w:anchor="heading=h.17dp8vu">
         <w:r>
           <w:t>o</w:t>
         </w:r>
       </w:hyperlink>
-      <w:hyperlink r:id="rId49" w:anchor="heading=h.17dp8vu">
+      <w:hyperlink r:id="rId52" w:anchor="heading=h.17dp8vu">
         <w:r>
           <w:t xml:space="preserve">  </w:t>
         </w:r>
@@ -2550,22 +2550,22 @@
         <w:spacing w:after="73"/>
         <w:ind w:right="1597" w:hanging="403"/>
       </w:pPr>
-      <w:hyperlink r:id="rId50" w:anchor="heading=h.3rdcrjn">
+      <w:hyperlink r:id="rId53" w:anchor="heading=h.3rdcrjn">
         <w:r>
           <w:t>Diagram</w:t>
         </w:r>
       </w:hyperlink>
-      <w:hyperlink r:id="rId51" w:anchor="heading=h.3rdcrjn">
+      <w:hyperlink r:id="rId54" w:anchor="heading=h.3rdcrjn">
         <w:r>
           <w:t>a</w:t>
         </w:r>
       </w:hyperlink>
-      <w:hyperlink r:id="rId52" w:anchor="heading=h.3rdcrjn">
+      <w:hyperlink r:id="rId55" w:anchor="heading=h.3rdcrjn">
         <w:r>
           <w:t xml:space="preserve"> </w:t>
         </w:r>
       </w:hyperlink>
-      <w:hyperlink r:id="rId53" w:anchor="heading=h.3rdcrjn">
+      <w:hyperlink r:id="rId56" w:anchor="heading=h.3rdcrjn">
         <w:r>
           <w:t>d</w:t>
         </w:r>
@@ -2596,32 +2596,32 @@
         <w:spacing w:after="73"/>
         <w:ind w:right="1597" w:hanging="403"/>
       </w:pPr>
-      <w:hyperlink r:id="rId54" w:anchor="heading=h.26in1rg">
+      <w:hyperlink r:id="rId57" w:anchor="heading=h.26in1rg">
         <w:r>
           <w:t>Diagrama</w:t>
         </w:r>
       </w:hyperlink>
-      <w:hyperlink r:id="rId55" w:anchor="heading=h.26in1rg">
+      <w:hyperlink r:id="rId58" w:anchor="heading=h.26in1rg">
         <w:r>
           <w:t>s</w:t>
         </w:r>
       </w:hyperlink>
-      <w:hyperlink r:id="rId56" w:anchor="heading=h.26in1rg">
+      <w:hyperlink r:id="rId59" w:anchor="heading=h.26in1rg">
         <w:r>
           <w:t xml:space="preserve"> </w:t>
         </w:r>
       </w:hyperlink>
-      <w:hyperlink r:id="rId57" w:anchor="heading=h.26in1rg">
+      <w:hyperlink r:id="rId60" w:anchor="heading=h.26in1rg">
         <w:r>
           <w:t>de Sequênci</w:t>
         </w:r>
       </w:hyperlink>
-      <w:hyperlink r:id="rId58" w:anchor="heading=h.26in1rg">
+      <w:hyperlink r:id="rId61" w:anchor="heading=h.26in1rg">
         <w:r>
           <w:t>a</w:t>
         </w:r>
       </w:hyperlink>
-      <w:hyperlink r:id="rId59" w:anchor="heading=h.26in1rg">
+      <w:hyperlink r:id="rId62" w:anchor="heading=h.26in1rg">
         <w:r>
           <w:t xml:space="preserve">  </w:t>
         </w:r>
@@ -3393,7 +3393,7 @@
               </wp:inline>
             </w:drawing>
           </mc:Choice>
-          <mc:Fallback xmlns:w16se="http://schemas.microsoft.com/office/word/2015/wordml/symex" xmlns:w16sdtdh="http://schemas.microsoft.com/office/word/2020/wordml/sdtdatahash" xmlns:w16="http://schemas.microsoft.com/office/word/2018/wordml" xmlns:w16cid="http://schemas.microsoft.com/office/word/2016/wordml/cid" xmlns:w16cex="http://schemas.microsoft.com/office/word/2018/wordml/cex" xmlns:am3d="http://schemas.microsoft.com/office/drawing/2017/model3d" xmlns:aink="http://schemas.microsoft.com/office/drawing/2016/ink" xmlns:cx8="http://schemas.microsoft.com/office/drawing/2016/5/14/chartex" xmlns:cx7="http://schemas.microsoft.com/office/drawing/2016/5/13/chartex" xmlns:cx6="http://schemas.microsoft.com/office/drawing/2016/5/12/chartex" xmlns:cx5="http://schemas.microsoft.com/office/drawing/2016/5/11/chartex" xmlns:cx4="http://schemas.microsoft.com/office/drawing/2016/5/10/chartex" xmlns:cx3="http://schemas.microsoft.com/office/drawing/2016/5/9/chartex" xmlns:cx2="http://schemas.microsoft.com/office/drawing/2015/10/21/chartex" xmlns:cx1="http://schemas.microsoft.com/office/drawing/2015/9/8/chartex" xmlns:cx="http://schemas.microsoft.com/office/drawing/2014/chartex">
+          <mc:Fallback xmlns:cx="http://schemas.microsoft.com/office/drawing/2014/chartex" xmlns:cx1="http://schemas.microsoft.com/office/drawing/2015/9/8/chartex" xmlns:cx2="http://schemas.microsoft.com/office/drawing/2015/10/21/chartex" xmlns:cx3="http://schemas.microsoft.com/office/drawing/2016/5/9/chartex" xmlns:cx4="http://schemas.microsoft.com/office/drawing/2016/5/10/chartex" xmlns:cx5="http://schemas.microsoft.com/office/drawing/2016/5/11/chartex" xmlns:cx6="http://schemas.microsoft.com/office/drawing/2016/5/12/chartex" xmlns:cx7="http://schemas.microsoft.com/office/drawing/2016/5/13/chartex" xmlns:cx8="http://schemas.microsoft.com/office/drawing/2016/5/14/chartex" xmlns:aink="http://schemas.microsoft.com/office/drawing/2016/ink" xmlns:am3d="http://schemas.microsoft.com/office/drawing/2017/model3d" xmlns:w16cex="http://schemas.microsoft.com/office/word/2018/wordml/cex" xmlns:w16cid="http://schemas.microsoft.com/office/word/2016/wordml/cid" xmlns:w16="http://schemas.microsoft.com/office/word/2018/wordml" xmlns:w16sdtdh="http://schemas.microsoft.com/office/word/2020/wordml/sdtdatahash" xmlns:w16se="http://schemas.microsoft.com/office/word/2015/wordml/symex">
             <w:pict>
               <v:group w14:anchorId="1CCD7194" id="Group 14717" o:spid="_x0000_s1026" style="width:428.1pt;height:.95pt;mso-position-horizontal-relative:char;mso-position-vertical-relative:line" coordsize="54368,120" o:gfxdata="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">
                 <v:shape id="Shape 17160" o:spid="_x0000_s1027" style="position:absolute;width:54368;height:120;visibility:visible;mso-wrap-style:square;v-text-anchor:top" coordsize="5436870,12065" o:gfxdata="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" path="m,l5436870,r,12065l,12065,,e" filled="f" stroked="f" strokeweight="0">
@@ -4276,7 +4276,7 @@
               </wp:inline>
             </w:drawing>
           </mc:Choice>
-          <mc:Fallback xmlns:w16se="http://schemas.microsoft.com/office/word/2015/wordml/symex" xmlns:w16sdtdh="http://schemas.microsoft.com/office/word/2020/wordml/sdtdatahash" xmlns:w16="http://schemas.microsoft.com/office/word/2018/wordml" xmlns:w16cid="http://schemas.microsoft.com/office/word/2016/wordml/cid" xmlns:w16cex="http://schemas.microsoft.com/office/word/2018/wordml/cex" xmlns:am3d="http://schemas.microsoft.com/office/drawing/2017/model3d" xmlns:aink="http://schemas.microsoft.com/office/drawing/2016/ink" xmlns:cx8="http://schemas.microsoft.com/office/drawing/2016/5/14/chartex" xmlns:cx7="http://schemas.microsoft.com/office/drawing/2016/5/13/chartex" xmlns:cx6="http://schemas.microsoft.com/office/drawing/2016/5/12/chartex" xmlns:cx5="http://schemas.microsoft.com/office/drawing/2016/5/11/chartex" xmlns:cx4="http://schemas.microsoft.com/office/drawing/2016/5/10/chartex" xmlns:cx3="http://schemas.microsoft.com/office/drawing/2016/5/9/chartex" xmlns:cx2="http://schemas.microsoft.com/office/drawing/2015/10/21/chartex" xmlns:cx1="http://schemas.microsoft.com/office/drawing/2015/9/8/chartex" xmlns:cx="http://schemas.microsoft.com/office/drawing/2014/chartex">
+          <mc:Fallback xmlns:cx="http://schemas.microsoft.com/office/drawing/2014/chartex" xmlns:cx1="http://schemas.microsoft.com/office/drawing/2015/9/8/chartex" xmlns:cx2="http://schemas.microsoft.com/office/drawing/2015/10/21/chartex" xmlns:cx3="http://schemas.microsoft.com/office/drawing/2016/5/9/chartex" xmlns:cx4="http://schemas.microsoft.com/office/drawing/2016/5/10/chartex" xmlns:cx5="http://schemas.microsoft.com/office/drawing/2016/5/11/chartex" xmlns:cx6="http://schemas.microsoft.com/office/drawing/2016/5/12/chartex" xmlns:cx7="http://schemas.microsoft.com/office/drawing/2016/5/13/chartex" xmlns:cx8="http://schemas.microsoft.com/office/drawing/2016/5/14/chartex" xmlns:aink="http://schemas.microsoft.com/office/drawing/2016/ink" xmlns:am3d="http://schemas.microsoft.com/office/drawing/2017/model3d" xmlns:w16cex="http://schemas.microsoft.com/office/word/2018/wordml/cex" xmlns:w16cid="http://schemas.microsoft.com/office/word/2016/wordml/cid" xmlns:w16="http://schemas.microsoft.com/office/word/2018/wordml" xmlns:w16sdtdh="http://schemas.microsoft.com/office/word/2020/wordml/sdtdatahash" xmlns:w16se="http://schemas.microsoft.com/office/word/2015/wordml/symex">
             <w:pict>
               <v:group w14:anchorId="2BBE1CA1" id="Group 14717" o:spid="_x0000_s1026" style="width:428.1pt;height:.95pt;mso-position-horizontal-relative:char;mso-position-vertical-relative:line" coordsize="54368,120" o:gfxdata="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">
                 <v:shape id="Shape 17160" o:spid="_x0000_s1027" style="position:absolute;width:54368;height:120;visibility:visible;mso-wrap-style:square;v-text-anchor:top" coordsize="5436870,12065" o:gfxdata="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" path="m,l5436870,r,12065l,12065,,e" filled="f" stroked="f" strokeweight="0">
@@ -4662,7 +4662,27 @@
               <w:ind w:left="7" w:right="65"/>
             </w:pPr>
             <w:r>
-              <w:t xml:space="preserve">Cadastrar: Todos os usuários do sistema devem fazer seu cadastro antes de se logar. </w:t>
+              <w:t>Manter Usuário</w:t>
+            </w:r>
+            <w:r>
+              <w:t xml:space="preserve">: Todos os usuários do sistema devem </w:t>
+            </w:r>
+            <w:r>
+              <w:t xml:space="preserve">fazer seu cadastro antes de </w:t>
+            </w:r>
+            <w:proofErr w:type="spellStart"/>
+            <w:r>
+              <w:t>logar</w:t>
+            </w:r>
+            <w:proofErr w:type="spellEnd"/>
+            <w:r>
+              <w:t xml:space="preserve">, podem </w:t>
+            </w:r>
+            <w:r>
+              <w:t>alterar seus dados e excluir sua conta se necessário</w:t>
+            </w:r>
+            <w:r>
+              <w:t xml:space="preserve">. </w:t>
             </w:r>
           </w:p>
         </w:tc>
@@ -4729,142 +4749,27 @@
               <w:spacing w:line="259" w:lineRule="auto"/>
               <w:ind w:right="64"/>
             </w:pPr>
-            <w:r>
-              <w:t>Logar dono: O dono deve se logar no sistema, para ter acesso as suas devidas funcionalidades.</w:t>
-            </w:r>
-          </w:p>
-        </w:tc>
-        <w:tc>
-          <w:tcPr>
-            <w:tcW w:w="3020" w:type="dxa"/>
-            <w:tcBorders>
-              <w:top w:val="single" w:sz="4" w:space="0" w:color="000000"/>
-              <w:left w:val="single" w:sz="4" w:space="0" w:color="000000"/>
-              <w:bottom w:val="single" w:sz="4" w:space="0" w:color="000000"/>
-              <w:right w:val="single" w:sz="4" w:space="0" w:color="000000"/>
-            </w:tcBorders>
-          </w:tcPr>
-          <w:p>
-            <w:pPr>
-              <w:spacing w:line="259" w:lineRule="auto"/>
-              <w:ind w:left="7"/>
-            </w:pPr>
-            <w:r>
-              <w:t xml:space="preserve">Essencial  </w:t>
-            </w:r>
-          </w:p>
-        </w:tc>
-      </w:tr>
-      <w:tr>
-        <w:trPr>
-          <w:trHeight w:val="1397"/>
-        </w:trPr>
-        <w:tc>
-          <w:tcPr>
-            <w:tcW w:w="1672" w:type="dxa"/>
-            <w:tcBorders>
-              <w:top w:val="single" w:sz="4" w:space="0" w:color="000000"/>
-              <w:left w:val="single" w:sz="4" w:space="0" w:color="000000"/>
-              <w:bottom w:val="single" w:sz="4" w:space="0" w:color="000000"/>
-              <w:right w:val="single" w:sz="4" w:space="0" w:color="000000"/>
-            </w:tcBorders>
-          </w:tcPr>
-          <w:p>
-            <w:pPr>
-              <w:spacing w:line="259" w:lineRule="auto"/>
-            </w:pPr>
-            <w:r>
-              <w:t>[RF5</w:t>
-            </w:r>
-            <w:r>
-              <w:t xml:space="preserve">]  </w:t>
-            </w:r>
-          </w:p>
-        </w:tc>
-        <w:tc>
-          <w:tcPr>
-            <w:tcW w:w="3672" w:type="dxa"/>
-            <w:tcBorders>
-              <w:top w:val="single" w:sz="4" w:space="0" w:color="000000"/>
-              <w:left w:val="single" w:sz="4" w:space="0" w:color="000000"/>
-              <w:bottom w:val="single" w:sz="4" w:space="0" w:color="000000"/>
-              <w:right w:val="single" w:sz="4" w:space="0" w:color="000000"/>
-            </w:tcBorders>
-          </w:tcPr>
-          <w:p>
-            <w:pPr>
-              <w:spacing w:line="259" w:lineRule="auto"/>
-              <w:ind w:left="7" w:right="65"/>
-            </w:pPr>
-            <w:r>
-              <w:t xml:space="preserve">Logar cliente: O cliente deve se logar no sistema, para ter acesso as suas devidas funcionalidades.  </w:t>
-            </w:r>
-          </w:p>
-        </w:tc>
-        <w:tc>
-          <w:tcPr>
-            <w:tcW w:w="3020" w:type="dxa"/>
-            <w:tcBorders>
-              <w:top w:val="single" w:sz="4" w:space="0" w:color="000000"/>
-              <w:left w:val="single" w:sz="4" w:space="0" w:color="000000"/>
-              <w:bottom w:val="single" w:sz="4" w:space="0" w:color="000000"/>
-              <w:right w:val="single" w:sz="4" w:space="0" w:color="000000"/>
-            </w:tcBorders>
-          </w:tcPr>
-          <w:p>
-            <w:pPr>
-              <w:spacing w:line="259" w:lineRule="auto"/>
-              <w:ind w:left="7"/>
-            </w:pPr>
-            <w:r>
-              <w:t xml:space="preserve">Essencial  </w:t>
-            </w:r>
-          </w:p>
-        </w:tc>
-      </w:tr>
-      <w:tr>
-        <w:trPr>
-          <w:trHeight w:val="1529"/>
-        </w:trPr>
-        <w:tc>
-          <w:tcPr>
-            <w:tcW w:w="1672" w:type="dxa"/>
-            <w:tcBorders>
-              <w:top w:val="single" w:sz="4" w:space="0" w:color="000000"/>
-              <w:left w:val="single" w:sz="4" w:space="0" w:color="000000"/>
-              <w:bottom w:val="single" w:sz="4" w:space="0" w:color="000000"/>
-              <w:right w:val="single" w:sz="4" w:space="0" w:color="000000"/>
-            </w:tcBorders>
-          </w:tcPr>
-          <w:p>
-            <w:pPr>
-              <w:spacing w:line="259" w:lineRule="auto"/>
-            </w:pPr>
-            <w:r>
-              <w:t>[RF6</w:t>
-            </w:r>
-            <w:r>
-              <w:t xml:space="preserve">]  </w:t>
-            </w:r>
-          </w:p>
-        </w:tc>
-        <w:tc>
-          <w:tcPr>
-            <w:tcW w:w="3672" w:type="dxa"/>
-            <w:tcBorders>
-              <w:top w:val="single" w:sz="4" w:space="0" w:color="000000"/>
-              <w:left w:val="single" w:sz="4" w:space="0" w:color="000000"/>
-              <w:bottom w:val="single" w:sz="4" w:space="0" w:color="000000"/>
-              <w:right w:val="single" w:sz="4" w:space="0" w:color="000000"/>
-            </w:tcBorders>
-          </w:tcPr>
-          <w:p>
-            <w:pPr>
-              <w:spacing w:line="259" w:lineRule="auto"/>
-              <w:ind w:left="7" w:right="68"/>
-            </w:pPr>
-            <w:r>
-              <w:t xml:space="preserve">Logar funcionário: O funcionário deve se logar no sistema, para ter acesso as suas devidas funcionalidades.  </w:t>
+            <w:proofErr w:type="spellStart"/>
+            <w:r>
+              <w:t>Logar</w:t>
+            </w:r>
+            <w:proofErr w:type="spellEnd"/>
+            <w:r>
+              <w:t xml:space="preserve">: </w:t>
+            </w:r>
+            <w:r>
+              <w:t>Todos os usuários do sistema devem</w:t>
+            </w:r>
+            <w:r>
+              <w:t xml:space="preserve"> </w:t>
+            </w:r>
+            <w:proofErr w:type="spellStart"/>
+            <w:r>
+              <w:t>logar</w:t>
+            </w:r>
+            <w:proofErr w:type="spellEnd"/>
+            <w:r>
+              <w:t>, para ter acesso as suas devidas funcionalidades.</w:t>
             </w:r>
           </w:p>
         </w:tc>
@@ -4908,7 +4813,7 @@
               <w:spacing w:line="259" w:lineRule="auto"/>
             </w:pPr>
             <w:r>
-              <w:t>[RF7</w:t>
+              <w:t>[RF5</w:t>
             </w:r>
             <w:r>
               <w:t xml:space="preserve">]  </w:t>
@@ -4978,7 +4883,7 @@
               <w:spacing w:line="259" w:lineRule="auto"/>
             </w:pPr>
             <w:r>
-              <w:t>[RF8</w:t>
+              <w:t>[RF6</w:t>
             </w:r>
             <w:r>
               <w:t xml:space="preserve">]  </w:t>
@@ -5045,7 +4950,7 @@
               <w:spacing w:line="259" w:lineRule="auto"/>
             </w:pPr>
             <w:r>
-              <w:t>[RF9</w:t>
+              <w:t>[RF7</w:t>
             </w:r>
             <w:r>
               <w:t xml:space="preserve">]  </w:t>
@@ -5118,7 +5023,7 @@
               <w:spacing w:line="259" w:lineRule="auto"/>
             </w:pPr>
             <w:r>
-              <w:t>[RF10</w:t>
+              <w:t>[RF8</w:t>
             </w:r>
             <w:r>
               <w:t xml:space="preserve">]  </w:t>
@@ -5409,7 +5314,6 @@
               <w:spacing w:line="259" w:lineRule="auto"/>
             </w:pPr>
             <w:r>
-              <w:lastRenderedPageBreak/>
               <w:t>[RNF1]</w:t>
             </w:r>
             <w:r>
@@ -5694,6 +5598,7 @@
               <w:spacing w:line="259" w:lineRule="auto"/>
             </w:pPr>
             <w:r>
+              <w:lastRenderedPageBreak/>
               <w:t>[RNF3]</w:t>
             </w:r>
             <w:r>
@@ -6494,7 +6399,7 @@
               </wp:inline>
             </w:drawing>
           </mc:Choice>
-          <mc:Fallback xmlns:w16se="http://schemas.microsoft.com/office/word/2015/wordml/symex" xmlns:w16sdtdh="http://schemas.microsoft.com/office/word/2020/wordml/sdtdatahash" xmlns:w16="http://schemas.microsoft.com/office/word/2018/wordml" xmlns:w16cid="http://schemas.microsoft.com/office/word/2016/wordml/cid" xmlns:w16cex="http://schemas.microsoft.com/office/word/2018/wordml/cex" xmlns:am3d="http://schemas.microsoft.com/office/drawing/2017/model3d" xmlns:aink="http://schemas.microsoft.com/office/drawing/2016/ink" xmlns:cx8="http://schemas.microsoft.com/office/drawing/2016/5/14/chartex" xmlns:cx7="http://schemas.microsoft.com/office/drawing/2016/5/13/chartex" xmlns:cx6="http://schemas.microsoft.com/office/drawing/2016/5/12/chartex" xmlns:cx5="http://schemas.microsoft.com/office/drawing/2016/5/11/chartex" xmlns:cx4="http://schemas.microsoft.com/office/drawing/2016/5/10/chartex" xmlns:cx3="http://schemas.microsoft.com/office/drawing/2016/5/9/chartex" xmlns:cx2="http://schemas.microsoft.com/office/drawing/2015/10/21/chartex" xmlns:cx1="http://schemas.microsoft.com/office/drawing/2015/9/8/chartex" xmlns:cx="http://schemas.microsoft.com/office/drawing/2014/chartex">
+          <mc:Fallback xmlns:cx="http://schemas.microsoft.com/office/drawing/2014/chartex" xmlns:cx1="http://schemas.microsoft.com/office/drawing/2015/9/8/chartex" xmlns:cx2="http://schemas.microsoft.com/office/drawing/2015/10/21/chartex" xmlns:cx3="http://schemas.microsoft.com/office/drawing/2016/5/9/chartex" xmlns:cx4="http://schemas.microsoft.com/office/drawing/2016/5/10/chartex" xmlns:cx5="http://schemas.microsoft.com/office/drawing/2016/5/11/chartex" xmlns:cx6="http://schemas.microsoft.com/office/drawing/2016/5/12/chartex" xmlns:cx7="http://schemas.microsoft.com/office/drawing/2016/5/13/chartex" xmlns:cx8="http://schemas.microsoft.com/office/drawing/2016/5/14/chartex" xmlns:aink="http://schemas.microsoft.com/office/drawing/2016/ink" xmlns:am3d="http://schemas.microsoft.com/office/drawing/2017/model3d" xmlns:w16cex="http://schemas.microsoft.com/office/word/2018/wordml/cex" xmlns:w16cid="http://schemas.microsoft.com/office/word/2016/wordml/cid" xmlns:w16="http://schemas.microsoft.com/office/word/2018/wordml" xmlns:w16sdtdh="http://schemas.microsoft.com/office/word/2020/wordml/sdtdatahash" xmlns:w16se="http://schemas.microsoft.com/office/word/2015/wordml/symex">
             <w:pict>
               <v:group w14:anchorId="1E73E2E0" id="Group 14717" o:spid="_x0000_s1026" style="width:428.1pt;height:.95pt;mso-position-horizontal-relative:char;mso-position-vertical-relative:line" coordsize="54368,120" o:gfxdata="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">
                 <v:shape id="Shape 17160" o:spid="_x0000_s1027" style="position:absolute;width:54368;height:120;visibility:visible;mso-wrap-style:square;v-text-anchor:top" coordsize="5436870,12065" o:gfxdata="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" path="m,l5436870,r,12065l,12065,,e" filled="f" stroked="f" strokeweight="0">
@@ -6538,6 +6443,7 @@
         <w:jc w:val="both"/>
       </w:pPr>
       <w:r>
+        <w:lastRenderedPageBreak/>
         <w:t>O modelo de casos de uso visa capturar e descrever as funcionalidades que um sistema deve prover para os atores que interagem com o mesmo. Os atores identificados no contexto deste projeto estão descritos na tabela abaixo</w:t>
       </w:r>
       <w:r>
@@ -6927,10 +6833,10 @@
         </w:rPr>
         <w:lastRenderedPageBreak/>
         <w:drawing>
-          <wp:inline distT="0" distB="0" distL="0" distR="0" wp14:anchorId="644A2382" wp14:editId="26A3CAF9">
-            <wp:extent cx="6287135" cy="3707607"/>
-            <wp:effectExtent l="0" t="0" r="0" b="7620"/>
-            <wp:docPr id="59" name="Imagem 59"/>
+          <wp:inline distT="0" distB="0" distL="0" distR="0" wp14:anchorId="04BE0755" wp14:editId="7FF8AD67">
+            <wp:extent cx="6583141" cy="3973830"/>
+            <wp:effectExtent l="0" t="0" r="8255" b="7620"/>
+            <wp:docPr id="18" name="Imagem 18" descr="C:\Users\jonas\Desktop\Engenharia de Software periodo 3\ES1\WhatsApp Image 2022-04-19 at 15.45.20 (1).jpeg"/>
             <wp:cNvGraphicFramePr>
               <a:graphicFrameLocks xmlns:a="http://schemas.openxmlformats.org/drawingml/2006/main" noChangeAspect="1"/>
             </wp:cNvGraphicFramePr>
@@ -6938,13 +6844,13 @@
               <a:graphicData uri="http://schemas.openxmlformats.org/drawingml/2006/picture">
                 <pic:pic xmlns:pic="http://schemas.openxmlformats.org/drawingml/2006/picture">
                   <pic:nvPicPr>
-                    <pic:cNvPr id="0" name="Picture 45"/>
+                    <pic:cNvPr id="0" name="Picture 3" descr="C:\Users\jonas\Desktop\Engenharia de Software periodo 3\ES1\WhatsApp Image 2022-04-19 at 15.45.20 (1).jpeg"/>
                     <pic:cNvPicPr>
                       <a:picLocks noChangeAspect="1" noChangeArrowheads="1"/>
                     </pic:cNvPicPr>
                   </pic:nvPicPr>
                   <pic:blipFill>
-                    <a:blip r:embed="rId60">
+                    <a:blip r:embed="rId63">
                       <a:extLst>
                         <a:ext uri="{28A0092B-C50C-407E-A947-70E740481C1C}">
                           <a14:useLocalDpi xmlns:a14="http://schemas.microsoft.com/office/drawing/2010/main" val="0"/>
@@ -6959,7 +6865,7 @@
                   <pic:spPr bwMode="auto">
                     <a:xfrm>
                       <a:off x="0" y="0"/>
-                      <a:ext cx="6311803" cy="3722154"/>
+                      <a:ext cx="6586968" cy="3976140"/>
                     </a:xfrm>
                     <a:prstGeom prst="rect">
                       <a:avLst/>
@@ -7184,42 +7090,7 @@
     </w:p>
     <w:p>
       <w:pPr>
-        <w:pStyle w:val="PargrafodaLista"/>
-        <w:spacing w:after="0" w:line="240" w:lineRule="auto"/>
-        <w:ind w:left="1820"/>
-        <w:jc w:val="center"/>
-      </w:pPr>
-    </w:p>
-    <w:p>
-      <w:pPr>
-        <w:pStyle w:val="PargrafodaLista"/>
-        <w:spacing w:after="0" w:line="240" w:lineRule="auto"/>
-        <w:ind w:left="1820"/>
-        <w:jc w:val="center"/>
-      </w:pPr>
-    </w:p>
-    <w:p>
-      <w:pPr>
-        <w:pStyle w:val="PargrafodaLista"/>
-        <w:spacing w:after="0" w:line="240" w:lineRule="auto"/>
-        <w:ind w:left="1820"/>
-        <w:jc w:val="center"/>
-      </w:pPr>
-    </w:p>
-    <w:p>
-      <w:pPr>
-        <w:pStyle w:val="PargrafodaLista"/>
-        <w:spacing w:after="0" w:line="240" w:lineRule="auto"/>
-        <w:ind w:left="1820"/>
-        <w:jc w:val="center"/>
-      </w:pPr>
-    </w:p>
-    <w:p>
-      <w:pPr>
-        <w:pStyle w:val="PargrafodaLista"/>
-        <w:spacing w:after="0" w:line="240" w:lineRule="auto"/>
-        <w:ind w:left="1820"/>
-        <w:jc w:val="center"/>
+        <w:spacing w:after="0" w:line="240" w:lineRule="auto"/>
       </w:pPr>
     </w:p>
     <w:p>
@@ -7248,6 +7119,7 @@
           <w:b/>
           <w:bCs/>
         </w:rPr>
+        <w:lastRenderedPageBreak/>
         <w:t>Diagrama de Classes</w:t>
       </w:r>
     </w:p>
@@ -7272,10 +7144,10 @@
           <w:noProof/>
         </w:rPr>
         <w:drawing>
-          <wp:inline distT="0" distB="0" distL="0" distR="0" wp14:anchorId="1C7F200B" wp14:editId="30BDEFC4">
-            <wp:extent cx="5347970" cy="5008245"/>
-            <wp:effectExtent l="0" t="0" r="5080" b="1905"/>
-            <wp:docPr id="3" name="Imagem 3" descr="C:\Users\jonas\Desktop\Engenharia de Software periodo 3\ES1\DClassesSAQ.png"/>
+          <wp:inline distT="0" distB="0" distL="0" distR="0" wp14:anchorId="27D1F072" wp14:editId="1E3A8511">
+            <wp:extent cx="6337004" cy="5143500"/>
+            <wp:effectExtent l="0" t="0" r="6985" b="0"/>
+            <wp:docPr id="4" name="Imagem 4" descr="C:\Users\jonas\Desktop\Engenharia de Software periodo 3\ES1\DClassesSAQ.png"/>
             <wp:cNvGraphicFramePr>
               <a:graphicFrameLocks xmlns:a="http://schemas.openxmlformats.org/drawingml/2006/main" noChangeAspect="1"/>
             </wp:cNvGraphicFramePr>
@@ -7289,7 +7161,7 @@
                     </pic:cNvPicPr>
                   </pic:nvPicPr>
                   <pic:blipFill>
-                    <a:blip r:embed="rId61">
+                    <a:blip r:embed="rId64">
                       <a:extLst>
                         <a:ext uri="{28A0092B-C50C-407E-A947-70E740481C1C}">
                           <a14:useLocalDpi xmlns:a14="http://schemas.microsoft.com/office/drawing/2010/main" val="0"/>
@@ -7304,7 +7176,7 @@
                   <pic:spPr bwMode="auto">
                     <a:xfrm>
                       <a:off x="0" y="0"/>
-                      <a:ext cx="5347970" cy="5008245"/>
+                      <a:ext cx="6337565" cy="5143955"/>
                     </a:xfrm>
                     <a:prstGeom prst="rect">
                       <a:avLst/>
@@ -7329,13 +7201,7 @@
         <w:jc w:val="center"/>
       </w:pPr>
       <w:r>
-        <w:t>Figura 2</w:t>
-      </w:r>
-      <w:r>
-        <w:t xml:space="preserve">: </w:t>
-      </w:r>
-      <w:r>
-        <w:t>Diagrama de Classes</w:t>
+        <w:t>Figura 2: Diagrama de Classes</w:t>
       </w:r>
     </w:p>
     <w:p>
@@ -7368,8 +7234,6 @@
           <w:bCs/>
         </w:rPr>
       </w:pPr>
-      <w:bookmarkStart w:id="0" w:name="_GoBack"/>
-      <w:bookmarkEnd w:id="0"/>
     </w:p>
     <w:p>
       <w:pPr>
@@ -7459,7 +7323,7 @@
                     <pic:cNvPicPr/>
                   </pic:nvPicPr>
                   <pic:blipFill>
-                    <a:blip r:embed="rId62"/>
+                    <a:blip r:embed="rId65"/>
                     <a:stretch>
                       <a:fillRect/>
                     </a:stretch>
@@ -7560,7 +7424,7 @@
                     </pic:cNvPicPr>
                   </pic:nvPicPr>
                   <pic:blipFill>
-                    <a:blip r:embed="rId63">
+                    <a:blip r:embed="rId66">
                       <a:extLst>
                         <a:ext uri="{28A0092B-C50C-407E-A947-70E740481C1C}">
                           <a14:useLocalDpi xmlns:a14="http://schemas.microsoft.com/office/drawing/2010/main" val="0"/>
@@ -7641,8 +7505,8 @@
         </w:rPr>
         <w:lastRenderedPageBreak/>
         <w:drawing>
-          <wp:inline distT="0" distB="0" distL="0" distR="0" wp14:anchorId="4876FB4C" wp14:editId="17936C74">
-            <wp:extent cx="5153025" cy="4200525"/>
+          <wp:inline distT="0" distB="0" distL="0" distR="0" wp14:anchorId="4876FB4C" wp14:editId="32099C02">
+            <wp:extent cx="5167222" cy="4200525"/>
             <wp:effectExtent l="0" t="0" r="0" b="0"/>
             <wp:docPr id="1991" name="Picture 1991"/>
             <wp:cNvGraphicFramePr/>
@@ -7654,7 +7518,7 @@
                     <pic:cNvPicPr/>
                   </pic:nvPicPr>
                   <pic:blipFill>
-                    <a:blip r:embed="rId64"/>
+                    <a:blip r:embed="rId67"/>
                     <a:stretch>
                       <a:fillRect/>
                     </a:stretch>
@@ -7662,7 +7526,7 @@
                   <pic:spPr>
                     <a:xfrm>
                       <a:off x="0" y="0"/>
-                      <a:ext cx="5153025" cy="4200525"/>
+                      <a:ext cx="5174844" cy="4206721"/>
                     </a:xfrm>
                     <a:prstGeom prst="rect">
                       <a:avLst/>
@@ -7737,7 +7601,7 @@
                     </pic:cNvPicPr>
                   </pic:nvPicPr>
                   <pic:blipFill rotWithShape="1">
-                    <a:blip r:embed="rId65">
+                    <a:blip r:embed="rId68">
                       <a:extLst>
                         <a:ext uri="{28A0092B-C50C-407E-A947-70E740481C1C}">
                           <a14:useLocalDpi xmlns:a14="http://schemas.microsoft.com/office/drawing/2010/main" val="0"/>
@@ -7797,12 +7661,9 @@
     <w:p>
       <w:pPr>
         <w:pStyle w:val="PargrafodaLista"/>
-        <w:spacing w:after="0" w:line="360" w:lineRule="auto"/>
-        <w:ind w:left="1644"/>
-        <w:rPr>
-          <w:b/>
-          <w:bCs/>
-        </w:rPr>
+        <w:spacing w:after="0" w:line="240" w:lineRule="auto"/>
+        <w:ind w:left="1820"/>
+        <w:jc w:val="center"/>
       </w:pPr>
       <w:r>
         <w:rPr>
@@ -7810,10 +7671,10 @@
         </w:rPr>
         <w:lastRenderedPageBreak/>
         <w:drawing>
-          <wp:inline distT="0" distB="0" distL="0" distR="0" wp14:anchorId="584FBE07" wp14:editId="2076082E">
-            <wp:extent cx="5764380" cy="3561715"/>
-            <wp:effectExtent l="0" t="0" r="8255" b="635"/>
-            <wp:docPr id="1" name="Imagem 1"/>
+          <wp:inline distT="0" distB="0" distL="0" distR="0" wp14:anchorId="253BB060" wp14:editId="54E036F4">
+            <wp:extent cx="6323486" cy="6775076"/>
+            <wp:effectExtent l="0" t="0" r="1270" b="6985"/>
+            <wp:docPr id="19" name="Imagem 19" descr="C:\Users\jonas\Desktop\Engenharia de Software periodo 3\ES1\WhatsApp Image 2022-04-19 at 15.45.20.jpeg"/>
             <wp:cNvGraphicFramePr>
               <a:graphicFrameLocks xmlns:a="http://schemas.openxmlformats.org/drawingml/2006/main" noChangeAspect="1"/>
             </wp:cNvGraphicFramePr>
@@ -7821,13 +7682,13 @@
               <a:graphicData uri="http://schemas.openxmlformats.org/drawingml/2006/picture">
                 <pic:pic xmlns:pic="http://schemas.openxmlformats.org/drawingml/2006/picture">
                   <pic:nvPicPr>
-                    <pic:cNvPr id="0" name="Picture 3"/>
+                    <pic:cNvPr id="0" name="Picture 4" descr="C:\Users\jonas\Desktop\Engenharia de Software periodo 3\ES1\WhatsApp Image 2022-04-19 at 15.45.20.jpeg"/>
                     <pic:cNvPicPr>
                       <a:picLocks noChangeAspect="1" noChangeArrowheads="1"/>
                     </pic:cNvPicPr>
                   </pic:nvPicPr>
                   <pic:blipFill>
-                    <a:blip r:embed="rId66">
+                    <a:blip r:embed="rId69">
                       <a:extLst>
                         <a:ext uri="{28A0092B-C50C-407E-A947-70E740481C1C}">
                           <a14:useLocalDpi xmlns:a14="http://schemas.microsoft.com/office/drawing/2010/main" val="0"/>
@@ -7842,7 +7703,7 @@
                   <pic:spPr bwMode="auto">
                     <a:xfrm>
                       <a:off x="0" y="0"/>
-                      <a:ext cx="5776364" cy="3569120"/>
+                      <a:ext cx="6336631" cy="6789160"/>
                     </a:xfrm>
                     <a:prstGeom prst="rect">
                       <a:avLst/>
@@ -7887,59 +7748,6 @@
         <w:spacing w:after="0" w:line="240" w:lineRule="auto"/>
         <w:ind w:left="1588"/>
       </w:pPr>
-      <w:r>
-        <w:rPr>
-          <w:noProof/>
-        </w:rPr>
-        <w:drawing>
-          <wp:inline distT="0" distB="0" distL="0" distR="0" wp14:anchorId="13F29ADC" wp14:editId="3FC5303C">
-            <wp:extent cx="5762847" cy="3344802"/>
-            <wp:effectExtent l="0" t="0" r="0" b="8255"/>
-            <wp:docPr id="27" name="Imagem 27"/>
-            <wp:cNvGraphicFramePr>
-              <a:graphicFrameLocks xmlns:a="http://schemas.openxmlformats.org/drawingml/2006/main" noChangeAspect="1"/>
-            </wp:cNvGraphicFramePr>
-            <a:graphic xmlns:a="http://schemas.openxmlformats.org/drawingml/2006/main">
-              <a:graphicData uri="http://schemas.openxmlformats.org/drawingml/2006/picture">
-                <pic:pic xmlns:pic="http://schemas.openxmlformats.org/drawingml/2006/picture">
-                  <pic:nvPicPr>
-                    <pic:cNvPr id="0" name="Picture 7"/>
-                    <pic:cNvPicPr>
-                      <a:picLocks noChangeAspect="1" noChangeArrowheads="1"/>
-                    </pic:cNvPicPr>
-                  </pic:nvPicPr>
-                  <pic:blipFill>
-                    <a:blip r:embed="rId67">
-                      <a:extLst>
-                        <a:ext uri="{28A0092B-C50C-407E-A947-70E740481C1C}">
-                          <a14:useLocalDpi xmlns:a14="http://schemas.microsoft.com/office/drawing/2010/main" val="0"/>
-                        </a:ext>
-                      </a:extLst>
-                    </a:blip>
-                    <a:srcRect/>
-                    <a:stretch>
-                      <a:fillRect/>
-                    </a:stretch>
-                  </pic:blipFill>
-                  <pic:spPr bwMode="auto">
-                    <a:xfrm>
-                      <a:off x="0" y="0"/>
-                      <a:ext cx="5788862" cy="3359901"/>
-                    </a:xfrm>
-                    <a:prstGeom prst="rect">
-                      <a:avLst/>
-                    </a:prstGeom>
-                    <a:noFill/>
-                    <a:ln>
-                      <a:noFill/>
-                    </a:ln>
-                  </pic:spPr>
-                </pic:pic>
-              </a:graphicData>
-            </a:graphic>
-          </wp:inline>
-        </w:drawing>
-      </w:r>
     </w:p>
     <w:p>
       <w:pPr>
@@ -7951,32 +7759,6 @@
           <w:bCs/>
         </w:rPr>
       </w:pPr>
-    </w:p>
-    <w:p>
-      <w:pPr>
-        <w:pStyle w:val="PargrafodaLista"/>
-        <w:spacing w:after="0" w:line="240" w:lineRule="auto"/>
-        <w:ind w:left="1820"/>
-        <w:jc w:val="center"/>
-      </w:pPr>
-      <w:r>
-        <w:t>Figura 8: Diagrama de Sequência 6</w:t>
-      </w:r>
-    </w:p>
-    <w:p>
-      <w:pPr>
-        <w:pStyle w:val="PargrafodaLista"/>
-        <w:spacing w:after="0" w:line="360" w:lineRule="auto"/>
-        <w:ind w:left="1644"/>
-        <w:jc w:val="center"/>
-        <w:rPr>
-          <w:b/>
-          <w:bCs/>
-        </w:rPr>
-      </w:pPr>
-      <w:r>
-        <w:t>Fonte: Própria</w:t>
-      </w:r>
     </w:p>
     <w:p>
       <w:pPr>
@@ -8013,7 +7795,7 @@
                     </pic:cNvPicPr>
                   </pic:nvPicPr>
                   <pic:blipFill>
-                    <a:blip r:embed="rId68">
+                    <a:blip r:embed="rId70">
                       <a:extLst>
                         <a:ext uri="{28A0092B-C50C-407E-A947-70E740481C1C}">
                           <a14:useLocalDpi xmlns:a14="http://schemas.microsoft.com/office/drawing/2010/main" val="0"/>
@@ -8053,7 +7835,10 @@
         <w:jc w:val="center"/>
       </w:pPr>
       <w:r>
-        <w:t>Figura 9: Diagrama de Sequência 7</w:t>
+        <w:t>Figura 8</w:t>
+      </w:r>
+      <w:r>
+        <w:t>: Diagrama de Sequência 6</w:t>
       </w:r>
     </w:p>
     <w:p>
@@ -8166,7 +7951,7 @@
                     </pic:cNvPicPr>
                   </pic:nvPicPr>
                   <pic:blipFill>
-                    <a:blip r:embed="rId69">
+                    <a:blip r:embed="rId71">
                       <a:extLst>
                         <a:ext uri="{28A0092B-C50C-407E-A947-70E740481C1C}">
                           <a14:useLocalDpi xmlns:a14="http://schemas.microsoft.com/office/drawing/2010/main" val="0"/>
@@ -8206,10 +7991,7 @@
         <w:jc w:val="center"/>
       </w:pPr>
       <w:r>
-        <w:t>Figura 1</w:t>
-      </w:r>
-      <w:r>
-        <w:t>0</w:t>
+        <w:t>Figura 9</w:t>
       </w:r>
       <w:r>
         <w:t>: Diagrama de Implantação</w:t>
@@ -8389,7 +8171,7 @@
                     </pic:cNvPicPr>
                   </pic:nvPicPr>
                   <pic:blipFill rotWithShape="1">
-                    <a:blip r:embed="rId70">
+                    <a:blip r:embed="rId72">
                       <a:extLst>
                         <a:ext uri="{28A0092B-C50C-407E-A947-70E740481C1C}">
                           <a14:useLocalDpi xmlns:a14="http://schemas.microsoft.com/office/drawing/2010/main" val="0"/>
@@ -8435,7 +8217,7 @@
         <w:t>Figura 1</w:t>
       </w:r>
       <w:r>
-        <w:t>1</w:t>
+        <w:t>0</w:t>
       </w:r>
       <w:r>
         <w:t>: Diagrama de Estado</w:t>
@@ -8553,7 +8335,7 @@
                     </pic:cNvPicPr>
                   </pic:nvPicPr>
                   <pic:blipFill rotWithShape="1">
-                    <a:blip r:embed="rId71">
+                    <a:blip r:embed="rId73">
                       <a:extLst>
                         <a:ext uri="{28A0092B-C50C-407E-A947-70E740481C1C}">
                           <a14:useLocalDpi xmlns:a14="http://schemas.microsoft.com/office/drawing/2010/main" val="0"/>
@@ -8596,7 +8378,10 @@
         <w:jc w:val="center"/>
       </w:pPr>
       <w:r>
-        <w:t>Figura 12: Diagrama de Estado 2</w:t>
+        <w:t>Figura 11</w:t>
+      </w:r>
+      <w:r>
+        <w:t>: Diagrama de Estado 2</w:t>
       </w:r>
     </w:p>
     <w:p>
@@ -8642,7 +8427,7 @@
                     </pic:cNvPicPr>
                   </pic:nvPicPr>
                   <pic:blipFill rotWithShape="1">
-                    <a:blip r:embed="rId72">
+                    <a:blip r:embed="rId74">
                       <a:extLst>
                         <a:ext uri="{28A0092B-C50C-407E-A947-70E740481C1C}">
                           <a14:useLocalDpi xmlns:a14="http://schemas.microsoft.com/office/drawing/2010/main" val="0"/>
@@ -8686,7 +8471,10 @@
       </w:pPr>
       <w:r>
         <w:lastRenderedPageBreak/>
-        <w:t>Figura 13: Diagrama de Estado 2</w:t>
+        <w:t>Figura 12</w:t>
+      </w:r>
+      <w:r>
+        <w:t>: Diagrama de Estado 2</w:t>
       </w:r>
     </w:p>
     <w:p>
@@ -8743,7 +8531,7 @@
                     </pic:cNvPicPr>
                   </pic:nvPicPr>
                   <pic:blipFill rotWithShape="1">
-                    <a:blip r:embed="rId73">
+                    <a:blip r:embed="rId75">
                       <a:extLst>
                         <a:ext uri="{28A0092B-C50C-407E-A947-70E740481C1C}">
                           <a14:useLocalDpi xmlns:a14="http://schemas.microsoft.com/office/drawing/2010/main" val="0"/>
@@ -8786,7 +8574,10 @@
         <w:jc w:val="center"/>
       </w:pPr>
       <w:r>
-        <w:t>Figura 14: Diagrama de Estado 3</w:t>
+        <w:t>Figura 13</w:t>
+      </w:r>
+      <w:r>
+        <w:t>: Diagrama de Estado 3</w:t>
       </w:r>
     </w:p>
     <w:p>
@@ -8975,7 +8766,7 @@
                     </pic:cNvPicPr>
                   </pic:nvPicPr>
                   <pic:blipFill>
-                    <a:blip r:embed="rId74">
+                    <a:blip r:embed="rId76">
                       <a:extLst>
                         <a:ext uri="{28A0092B-C50C-407E-A947-70E740481C1C}">
                           <a14:useLocalDpi xmlns:a14="http://schemas.microsoft.com/office/drawing/2010/main" val="0"/>
@@ -9018,7 +8809,7 @@
         <w:t>Figura 1</w:t>
       </w:r>
       <w:r>
-        <w:t>5</w:t>
+        <w:t>4</w:t>
       </w:r>
       <w:r>
         <w:t xml:space="preserve">: Diagrama de </w:t>
@@ -9071,7 +8862,7 @@
                     </pic:cNvPicPr>
                   </pic:nvPicPr>
                   <pic:blipFill rotWithShape="1">
-                    <a:blip r:embed="rId75">
+                    <a:blip r:embed="rId77">
                       <a:extLst>
                         <a:ext uri="{28A0092B-C50C-407E-A947-70E740481C1C}">
                           <a14:useLocalDpi xmlns:a14="http://schemas.microsoft.com/office/drawing/2010/main" val="0"/>
@@ -9117,7 +8908,7 @@
         <w:t>Figura 1</w:t>
       </w:r>
       <w:r>
-        <w:t>6</w:t>
+        <w:t>5</w:t>
       </w:r>
       <w:r>
         <w:t>: Diagrama de Atividades 2</w:t>
@@ -9180,7 +8971,7 @@
                     </pic:cNvPicPr>
                   </pic:nvPicPr>
                   <pic:blipFill rotWithShape="1">
-                    <a:blip r:embed="rId76">
+                    <a:blip r:embed="rId78">
                       <a:extLst>
                         <a:ext uri="{28A0092B-C50C-407E-A947-70E740481C1C}">
                           <a14:useLocalDpi xmlns:a14="http://schemas.microsoft.com/office/drawing/2010/main" val="0"/>
@@ -9226,7 +9017,7 @@
         <w:t>Figura 1</w:t>
       </w:r>
       <w:r>
-        <w:t>7</w:t>
+        <w:t>6</w:t>
       </w:r>
       <w:r>
         <w:t>: Diagrama de Atividades 3</w:t>
@@ -9272,7 +9063,7 @@
                     </pic:cNvPicPr>
                   </pic:nvPicPr>
                   <pic:blipFill rotWithShape="1">
-                    <a:blip r:embed="rId77">
+                    <a:blip r:embed="rId79">
                       <a:extLst>
                         <a:ext uri="{28A0092B-C50C-407E-A947-70E740481C1C}">
                           <a14:useLocalDpi xmlns:a14="http://schemas.microsoft.com/office/drawing/2010/main" val="0"/>
@@ -9318,8 +9109,10 @@
         <w:t>Figura 1</w:t>
       </w:r>
       <w:r>
-        <w:t>8</w:t>
-      </w:r>
+        <w:t>7</w:t>
+      </w:r>
+      <w:bookmarkStart w:id="0" w:name="_GoBack"/>
+      <w:bookmarkEnd w:id="0"/>
       <w:r>
         <w:t>: Diagrama de Atividades 4</w:t>
       </w:r>
@@ -9521,7 +9314,7 @@
               </wp:inline>
             </w:drawing>
           </mc:Choice>
-          <mc:Fallback xmlns:w16se="http://schemas.microsoft.com/office/word/2015/wordml/symex" xmlns:w16sdtdh="http://schemas.microsoft.com/office/word/2020/wordml/sdtdatahash" xmlns:w16="http://schemas.microsoft.com/office/word/2018/wordml" xmlns:w16cid="http://schemas.microsoft.com/office/word/2016/wordml/cid" xmlns:w16cex="http://schemas.microsoft.com/office/word/2018/wordml/cex" xmlns:am3d="http://schemas.microsoft.com/office/drawing/2017/model3d" xmlns:aink="http://schemas.microsoft.com/office/drawing/2016/ink" xmlns:cx8="http://schemas.microsoft.com/office/drawing/2016/5/14/chartex" xmlns:cx7="http://schemas.microsoft.com/office/drawing/2016/5/13/chartex" xmlns:cx6="http://schemas.microsoft.com/office/drawing/2016/5/12/chartex" xmlns:cx5="http://schemas.microsoft.com/office/drawing/2016/5/11/chartex" xmlns:cx4="http://schemas.microsoft.com/office/drawing/2016/5/10/chartex" xmlns:cx3="http://schemas.microsoft.com/office/drawing/2016/5/9/chartex" xmlns:cx2="http://schemas.microsoft.com/office/drawing/2015/10/21/chartex" xmlns:cx1="http://schemas.microsoft.com/office/drawing/2015/9/8/chartex" xmlns:cx="http://schemas.microsoft.com/office/drawing/2014/chartex">
+          <mc:Fallback xmlns:cx="http://schemas.microsoft.com/office/drawing/2014/chartex" xmlns:cx1="http://schemas.microsoft.com/office/drawing/2015/9/8/chartex" xmlns:cx2="http://schemas.microsoft.com/office/drawing/2015/10/21/chartex" xmlns:cx3="http://schemas.microsoft.com/office/drawing/2016/5/9/chartex" xmlns:cx4="http://schemas.microsoft.com/office/drawing/2016/5/10/chartex" xmlns:cx5="http://schemas.microsoft.com/office/drawing/2016/5/11/chartex" xmlns:cx6="http://schemas.microsoft.com/office/drawing/2016/5/12/chartex" xmlns:cx7="http://schemas.microsoft.com/office/drawing/2016/5/13/chartex" xmlns:cx8="http://schemas.microsoft.com/office/drawing/2016/5/14/chartex" xmlns:aink="http://schemas.microsoft.com/office/drawing/2016/ink" xmlns:am3d="http://schemas.microsoft.com/office/drawing/2017/model3d" xmlns:w16cex="http://schemas.microsoft.com/office/word/2018/wordml/cex" xmlns:w16cid="http://schemas.microsoft.com/office/word/2016/wordml/cid" xmlns:w16="http://schemas.microsoft.com/office/word/2018/wordml" xmlns:w16sdtdh="http://schemas.microsoft.com/office/word/2020/wordml/sdtdatahash" xmlns:w16se="http://schemas.microsoft.com/office/word/2015/wordml/symex">
             <w:pict>
               <v:group w14:anchorId="23578E17" id="Group 14717" o:spid="_x0000_s1026" style="width:428.1pt;height:.95pt;mso-position-horizontal-relative:char;mso-position-vertical-relative:line" coordsize="54368,120" o:gfxdata="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">
                 <v:shape id="Shape 17160" o:spid="_x0000_s1027" style="position:absolute;width:54368;height:120;visibility:visible;mso-wrap-style:square;v-text-anchor:top" coordsize="5436870,12065" o:gfxdata="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" path="m,l5436870,r,12065l,12065,,e" filled="f" stroked="f" strokeweight="0">
@@ -9592,7 +9385,7 @@
                     </pic:cNvPicPr>
                   </pic:nvPicPr>
                   <pic:blipFill>
-                    <a:blip r:embed="rId78">
+                    <a:blip r:embed="rId80">
                       <a:extLst>
                         <a:ext uri="{28A0092B-C50C-407E-A947-70E740481C1C}">
                           <a14:useLocalDpi xmlns:a14="http://schemas.microsoft.com/office/drawing/2010/main" val="0"/>
@@ -9698,7 +9491,7 @@
                     </pic:cNvPicPr>
                   </pic:nvPicPr>
                   <pic:blipFill>
-                    <a:blip r:embed="rId79">
+                    <a:blip r:embed="rId81">
                       <a:extLst>
                         <a:ext uri="{28A0092B-C50C-407E-A947-70E740481C1C}">
                           <a14:useLocalDpi xmlns:a14="http://schemas.microsoft.com/office/drawing/2010/main" val="0"/>
@@ -9827,7 +9620,7 @@
                     </pic:cNvPicPr>
                   </pic:nvPicPr>
                   <pic:blipFill>
-                    <a:blip r:embed="rId80">
+                    <a:blip r:embed="rId82">
                       <a:extLst>
                         <a:ext uri="{28A0092B-C50C-407E-A947-70E740481C1C}">
                           <a14:useLocalDpi xmlns:a14="http://schemas.microsoft.com/office/drawing/2010/main" val="0"/>
@@ -9962,7 +9755,7 @@
                     </pic:cNvPicPr>
                   </pic:nvPicPr>
                   <pic:blipFill>
-                    <a:blip r:embed="rId81">
+                    <a:blip r:embed="rId83">
                       <a:extLst>
                         <a:ext uri="{28A0092B-C50C-407E-A947-70E740481C1C}">
                           <a14:useLocalDpi xmlns:a14="http://schemas.microsoft.com/office/drawing/2010/main" val="0"/>
@@ -10123,7 +9916,7 @@
                     </pic:cNvPicPr>
                   </pic:nvPicPr>
                   <pic:blipFill>
-                    <a:blip r:embed="rId82">
+                    <a:blip r:embed="rId84">
                       <a:extLst>
                         <a:ext uri="{28A0092B-C50C-407E-A947-70E740481C1C}">
                           <a14:useLocalDpi xmlns:a14="http://schemas.microsoft.com/office/drawing/2010/main" val="0"/>
@@ -10246,7 +10039,7 @@
                     </pic:cNvPicPr>
                   </pic:nvPicPr>
                   <pic:blipFill>
-                    <a:blip r:embed="rId83">
+                    <a:blip r:embed="rId85">
                       <a:extLst>
                         <a:ext uri="{28A0092B-C50C-407E-A947-70E740481C1C}">
                           <a14:useLocalDpi xmlns:a14="http://schemas.microsoft.com/office/drawing/2010/main" val="0"/>
@@ -10417,7 +10210,7 @@
                     </pic:cNvPicPr>
                   </pic:nvPicPr>
                   <pic:blipFill>
-                    <a:blip r:embed="rId84">
+                    <a:blip r:embed="rId86">
                       <a:extLst>
                         <a:ext uri="{28A0092B-C50C-407E-A947-70E740481C1C}">
                           <a14:useLocalDpi xmlns:a14="http://schemas.microsoft.com/office/drawing/2010/main" val="0"/>
@@ -10532,7 +10325,7 @@
                     </pic:cNvPicPr>
                   </pic:nvPicPr>
                   <pic:blipFill>
-                    <a:blip r:embed="rId85">
+                    <a:blip r:embed="rId87">
                       <a:extLst>
                         <a:ext uri="{28A0092B-C50C-407E-A947-70E740481C1C}">
                           <a14:useLocalDpi xmlns:a14="http://schemas.microsoft.com/office/drawing/2010/main" val="0"/>
@@ -10667,7 +10460,7 @@
                     </pic:cNvPicPr>
                   </pic:nvPicPr>
                   <pic:blipFill>
-                    <a:blip r:embed="rId86">
+                    <a:blip r:embed="rId88">
                       <a:extLst>
                         <a:ext uri="{28A0092B-C50C-407E-A947-70E740481C1C}">
                           <a14:useLocalDpi xmlns:a14="http://schemas.microsoft.com/office/drawing/2010/main" val="0"/>
@@ -10777,7 +10570,7 @@
                     </pic:cNvPicPr>
                   </pic:nvPicPr>
                   <pic:blipFill>
-                    <a:blip r:embed="rId87">
+                    <a:blip r:embed="rId89">
                       <a:extLst>
                         <a:ext uri="{28A0092B-C50C-407E-A947-70E740481C1C}">
                           <a14:useLocalDpi xmlns:a14="http://schemas.microsoft.com/office/drawing/2010/main" val="0"/>
@@ -10920,7 +10713,7 @@
                     </pic:cNvPicPr>
                   </pic:nvPicPr>
                   <pic:blipFill>
-                    <a:blip r:embed="rId88">
+                    <a:blip r:embed="rId90">
                       <a:extLst>
                         <a:ext uri="{28A0092B-C50C-407E-A947-70E740481C1C}">
                           <a14:useLocalDpi xmlns:a14="http://schemas.microsoft.com/office/drawing/2010/main" val="0"/>
@@ -11041,7 +10834,7 @@
                     </pic:cNvPicPr>
                   </pic:nvPicPr>
                   <pic:blipFill>
-                    <a:blip r:embed="rId89">
+                    <a:blip r:embed="rId91">
                       <a:extLst>
                         <a:ext uri="{28A0092B-C50C-407E-A947-70E740481C1C}">
                           <a14:useLocalDpi xmlns:a14="http://schemas.microsoft.com/office/drawing/2010/main" val="0"/>
@@ -11176,7 +10969,7 @@
                     </pic:cNvPicPr>
                   </pic:nvPicPr>
                   <pic:blipFill>
-                    <a:blip r:embed="rId90">
+                    <a:blip r:embed="rId92">
                       <a:extLst>
                         <a:ext uri="{28A0092B-C50C-407E-A947-70E740481C1C}">
                           <a14:useLocalDpi xmlns:a14="http://schemas.microsoft.com/office/drawing/2010/main" val="0"/>
@@ -11304,7 +11097,7 @@
                     </pic:cNvPicPr>
                   </pic:nvPicPr>
                   <pic:blipFill>
-                    <a:blip r:embed="rId91">
+                    <a:blip r:embed="rId93">
                       <a:extLst>
                         <a:ext uri="{28A0092B-C50C-407E-A947-70E740481C1C}">
                           <a14:useLocalDpi xmlns:a14="http://schemas.microsoft.com/office/drawing/2010/main" val="0"/>
@@ -11466,7 +11259,7 @@
                     </pic:cNvPicPr>
                   </pic:nvPicPr>
                   <pic:blipFill>
-                    <a:blip r:embed="rId92">
+                    <a:blip r:embed="rId94">
                       <a:extLst>
                         <a:ext uri="{28A0092B-C50C-407E-A947-70E740481C1C}">
                           <a14:useLocalDpi xmlns:a14="http://schemas.microsoft.com/office/drawing/2010/main" val="0"/>
@@ -11593,7 +11386,7 @@
                     </pic:cNvPicPr>
                   </pic:nvPicPr>
                   <pic:blipFill>
-                    <a:blip r:embed="rId93">
+                    <a:blip r:embed="rId95">
                       <a:extLst>
                         <a:ext uri="{28A0092B-C50C-407E-A947-70E740481C1C}">
                           <a14:useLocalDpi xmlns:a14="http://schemas.microsoft.com/office/drawing/2010/main" val="0"/>
@@ -11714,7 +11507,7 @@
                     </pic:cNvPicPr>
                   </pic:nvPicPr>
                   <pic:blipFill>
-                    <a:blip r:embed="rId94">
+                    <a:blip r:embed="rId96">
                       <a:extLst>
                         <a:ext uri="{28A0092B-C50C-407E-A947-70E740481C1C}">
                           <a14:useLocalDpi xmlns:a14="http://schemas.microsoft.com/office/drawing/2010/main" val="0"/>
@@ -11856,7 +11649,7 @@
                     </pic:cNvPicPr>
                   </pic:nvPicPr>
                   <pic:blipFill>
-                    <a:blip r:embed="rId95">
+                    <a:blip r:embed="rId97">
                       <a:extLst>
                         <a:ext uri="{28A0092B-C50C-407E-A947-70E740481C1C}">
                           <a14:useLocalDpi xmlns:a14="http://schemas.microsoft.com/office/drawing/2010/main" val="0"/>
@@ -11985,7 +11778,7 @@
                     </pic:cNvPicPr>
                   </pic:nvPicPr>
                   <pic:blipFill>
-                    <a:blip r:embed="rId96">
+                    <a:blip r:embed="rId98">
                       <a:extLst>
                         <a:ext uri="{28A0092B-C50C-407E-A947-70E740481C1C}">
                           <a14:useLocalDpi xmlns:a14="http://schemas.microsoft.com/office/drawing/2010/main" val="0"/>
@@ -12136,7 +11929,7 @@
                     </pic:cNvPicPr>
                   </pic:nvPicPr>
                   <pic:blipFill>
-                    <a:blip r:embed="rId97">
+                    <a:blip r:embed="rId99">
                       <a:extLst>
                         <a:ext uri="{28A0092B-C50C-407E-A947-70E740481C1C}">
                           <a14:useLocalDpi xmlns:a14="http://schemas.microsoft.com/office/drawing/2010/main" val="0"/>
@@ -12268,7 +12061,7 @@
                     </pic:cNvPicPr>
                   </pic:nvPicPr>
                   <pic:blipFill>
-                    <a:blip r:embed="rId98">
+                    <a:blip r:embed="rId100">
                       <a:extLst>
                         <a:ext uri="{28A0092B-C50C-407E-A947-70E740481C1C}">
                           <a14:useLocalDpi xmlns:a14="http://schemas.microsoft.com/office/drawing/2010/main" val="0"/>
@@ -12324,6 +12117,56 @@
     </w:sectPr>
   </w:body>
 </w:document>
+</file>
+
+<file path=word/endnotes.xml><?xml version="1.0" encoding="utf-8"?>
+<w:endnotes xmlns:wpc="http://schemas.microsoft.com/office/word/2010/wordprocessingCanvas" xmlns:mc="http://schemas.openxmlformats.org/markup-compatibility/2006" xmlns:o="urn:schemas-microsoft-com:office:office" xmlns:r="http://schemas.openxmlformats.org/officeDocument/2006/relationships" xmlns:m="http://schemas.openxmlformats.org/officeDocument/2006/math" xmlns:v="urn:schemas-microsoft-com:vml" xmlns:wp14="http://schemas.microsoft.com/office/word/2010/wordprocessingDrawing" xmlns:wp="http://schemas.openxmlformats.org/drawingml/2006/wordprocessingDrawing" xmlns:w10="urn:schemas-microsoft-com:office:word" xmlns:w="http://schemas.openxmlformats.org/wordprocessingml/2006/main" xmlns:w14="http://schemas.microsoft.com/office/word/2010/wordml" xmlns:w15="http://schemas.microsoft.com/office/word/2012/wordml" xmlns:wpg="http://schemas.microsoft.com/office/word/2010/wordprocessingGroup" xmlns:wpi="http://schemas.microsoft.com/office/word/2010/wordprocessingInk" xmlns:wne="http://schemas.microsoft.com/office/word/2006/wordml" xmlns:wps="http://schemas.microsoft.com/office/word/2010/wordprocessingShape" mc:Ignorable="w14 w15 wp14">
+  <w:endnote w:type="separator" w:id="-1">
+    <w:p>
+      <w:pPr>
+        <w:spacing w:after="0" w:line="240" w:lineRule="auto"/>
+      </w:pPr>
+      <w:r>
+        <w:separator/>
+      </w:r>
+    </w:p>
+  </w:endnote>
+  <w:endnote w:type="continuationSeparator" w:id="0">
+    <w:p>
+      <w:pPr>
+        <w:spacing w:after="0" w:line="240" w:lineRule="auto"/>
+      </w:pPr>
+      <w:r>
+        <w:continuationSeparator/>
+      </w:r>
+    </w:p>
+  </w:endnote>
+</w:endnotes>
+</file>
+
+<file path=word/footnotes.xml><?xml version="1.0" encoding="utf-8"?>
+<w:footnotes xmlns:wpc="http://schemas.microsoft.com/office/word/2010/wordprocessingCanvas" xmlns:mc="http://schemas.openxmlformats.org/markup-compatibility/2006" xmlns:o="urn:schemas-microsoft-com:office:office" xmlns:r="http://schemas.openxmlformats.org/officeDocument/2006/relationships" xmlns:m="http://schemas.openxmlformats.org/officeDocument/2006/math" xmlns:v="urn:schemas-microsoft-com:vml" xmlns:wp14="http://schemas.microsoft.com/office/word/2010/wordprocessingDrawing" xmlns:wp="http://schemas.openxmlformats.org/drawingml/2006/wordprocessingDrawing" xmlns:w10="urn:schemas-microsoft-com:office:word" xmlns:w="http://schemas.openxmlformats.org/wordprocessingml/2006/main" xmlns:w14="http://schemas.microsoft.com/office/word/2010/wordml" xmlns:w15="http://schemas.microsoft.com/office/word/2012/wordml" xmlns:wpg="http://schemas.microsoft.com/office/word/2010/wordprocessingGroup" xmlns:wpi="http://schemas.microsoft.com/office/word/2010/wordprocessingInk" xmlns:wne="http://schemas.microsoft.com/office/word/2006/wordml" xmlns:wps="http://schemas.microsoft.com/office/word/2010/wordprocessingShape" mc:Ignorable="w14 w15 wp14">
+  <w:footnote w:type="separator" w:id="-1">
+    <w:p>
+      <w:pPr>
+        <w:spacing w:after="0" w:line="240" w:lineRule="auto"/>
+      </w:pPr>
+      <w:r>
+        <w:separator/>
+      </w:r>
+    </w:p>
+  </w:footnote>
+  <w:footnote w:type="continuationSeparator" w:id="0">
+    <w:p>
+      <w:pPr>
+        <w:spacing w:after="0" w:line="240" w:lineRule="auto"/>
+      </w:pPr>
+      <w:r>
+        <w:continuationSeparator/>
+      </w:r>
+    </w:p>
+  </w:footnote>
+</w:footnotes>
 </file>
 
 <file path=word/numbering.xml><?xml version="1.0" encoding="utf-8"?>
@@ -13668,6 +13511,60 @@
       <w:contextualSpacing/>
     </w:pPr>
   </w:style>
+  <w:style w:type="paragraph" w:styleId="Cabealho">
+    <w:name w:val="header"/>
+    <w:basedOn w:val="Normal"/>
+    <w:link w:val="CabealhoChar"/>
+    <w:uiPriority w:val="99"/>
+    <w:unhideWhenUsed/>
+    <w:rsid w:val="001829CF"/>
+    <w:pPr>
+      <w:tabs>
+        <w:tab w:val="center" w:pos="4252"/>
+        <w:tab w:val="right" w:pos="8504"/>
+      </w:tabs>
+      <w:spacing w:after="0" w:line="240" w:lineRule="auto"/>
+    </w:pPr>
+  </w:style>
+  <w:style w:type="character" w:customStyle="1" w:styleId="CabealhoChar">
+    <w:name w:val="Cabeçalho Char"/>
+    <w:basedOn w:val="Fontepargpadro"/>
+    <w:link w:val="Cabealho"/>
+    <w:uiPriority w:val="99"/>
+    <w:rsid w:val="001829CF"/>
+    <w:rPr>
+      <w:rFonts w:ascii="Arial" w:eastAsia="Arial" w:hAnsi="Arial" w:cs="Arial"/>
+      <w:color w:val="000000"/>
+      <w:sz w:val="24"/>
+    </w:rPr>
+  </w:style>
+  <w:style w:type="paragraph" w:styleId="Rodap">
+    <w:name w:val="footer"/>
+    <w:basedOn w:val="Normal"/>
+    <w:link w:val="RodapChar"/>
+    <w:uiPriority w:val="99"/>
+    <w:unhideWhenUsed/>
+    <w:rsid w:val="001829CF"/>
+    <w:pPr>
+      <w:tabs>
+        <w:tab w:val="center" w:pos="4252"/>
+        <w:tab w:val="right" w:pos="8504"/>
+      </w:tabs>
+      <w:spacing w:after="0" w:line="240" w:lineRule="auto"/>
+    </w:pPr>
+  </w:style>
+  <w:style w:type="character" w:customStyle="1" w:styleId="RodapChar">
+    <w:name w:val="Rodapé Char"/>
+    <w:basedOn w:val="Fontepargpadro"/>
+    <w:link w:val="Rodap"/>
+    <w:uiPriority w:val="99"/>
+    <w:rsid w:val="001829CF"/>
+    <w:rPr>
+      <w:rFonts w:ascii="Arial" w:eastAsia="Arial" w:hAnsi="Arial" w:cs="Arial"/>
+      <w:color w:val="000000"/>
+      <w:sz w:val="24"/>
+    </w:rPr>
+  </w:style>
 </w:styles>
 </file>
 
@@ -13930,4 +13827,16 @@
     </a:ext>
   </a:extLst>
 </a:theme>
+</file>
+
+<file path=customXml/item1.xml><?xml version="1.0" encoding="utf-8"?>
+<b:Sources xmlns:b="http://schemas.openxmlformats.org/officeDocument/2006/bibliography" xmlns="http://schemas.openxmlformats.org/officeDocument/2006/bibliography" SelectedStyle="\APASixthEditionOfficeOnline.xsl" StyleName="APA" Version="6"/>
+</file>
+
+<file path=customXml/itemProps1.xml><?xml version="1.0" encoding="utf-8"?>
+<ds:datastoreItem xmlns:ds="http://schemas.openxmlformats.org/officeDocument/2006/customXml" ds:itemID="{F6D8F057-8EAA-4BC2-BF5D-2483F7588037}">
+  <ds:schemaRefs>
+    <ds:schemaRef ds:uri="http://schemas.openxmlformats.org/officeDocument/2006/bibliography"/>
+  </ds:schemaRefs>
+</ds:datastoreItem>
 </file>
</xml_diff>